<commit_message>
Update to the project spec.
</commit_message>
<xml_diff>
--- a/Dokumentation/Projektkrav.docx
+++ b/Dokumentation/Projektkrav.docx
@@ -6,556 +6,259 @@
       <w:pPr>
         <w:pStyle w:val="Title"/>
       </w:pPr>
-      <w:r>
-        <w:rPr>
-          <w:color w:val="95B3D7" w:themeColor="accent1" w:themeTint="99"/>
-        </w:rPr>
-        <w:t>Webbutveckling med PHP</w:t>
-      </w:r>
-      <w:r>
-        <w:rPr>
-          <w:color w:val="95B3D7" w:themeColor="accent1" w:themeTint="99"/>
-        </w:rPr>
-        <w:t xml:space="preserve"> – </w:t>
-      </w:r>
-      <w:r>
-        <w:rPr>
-          <w:color w:val="95B3D7" w:themeColor="accent1" w:themeTint="99"/>
-        </w:rPr>
-        <w:t>Projekt</w:t>
-      </w:r>
-      <w:r>
-        <w:rPr>
-          <w:color w:val="95B3D7" w:themeColor="accent1" w:themeTint="99"/>
-        </w:rPr>
-        <w:t>:</w:t>
-      </w:r>
-      <w:r>
-        <w:rPr>
-          <w:color w:val="95B3D7" w:themeColor="accent1" w:themeTint="99"/>
-        </w:rPr>
-        <w:t xml:space="preserve"> </w:t>
-      </w:r>
-      <w:r>
-        <w:t>Rock, P</w:t>
-      </w:r>
-      <w:r>
-        <w:t>aper, Scissors, Lizard, Spock</w:t>
-      </w:r>
-    </w:p>
-    <w:p>
-      <w:pPr>
-        <w:pStyle w:val="Heading1"/>
-      </w:pPr>
-      <w:r>
-        <w:t>Vision</w:t>
-      </w:r>
-    </w:p>
-    <w:p>
-      <w:r>
-        <w:t xml:space="preserve">Applikationen jag tänker utveckla som mitt PHP-projekt är en utökad version av spelet </w:t>
-      </w:r>
-      <w:r>
-        <w:rPr>
-          <w:i/>
-        </w:rPr>
-        <w:t>”Sten, sax, påse</w:t>
-      </w:r>
-      <w:r>
-        <w:t xml:space="preserve">”, kallad </w:t>
-      </w:r>
-      <w:r>
-        <w:rPr>
-          <w:i/>
-        </w:rPr>
-        <w:t>”Rock, paper, scissors, lizard, Spock”</w:t>
-      </w:r>
-      <w:r>
-        <w:t xml:space="preserve">. </w:t>
-      </w:r>
-    </w:p>
-    <w:p>
-      <w:r>
-        <w:t>Primärt mål:</w:t>
-      </w:r>
-    </w:p>
-    <w:p>
-      <w:pPr>
-        <w:pStyle w:val="ListParagraph"/>
-        <w:numPr>
-          <w:ilvl w:val="0"/>
-          <w:numId w:val="13"/>
-        </w:numPr>
-      </w:pPr>
-      <w:r>
-        <w:t>S</w:t>
-      </w:r>
-      <w:r>
-        <w:t xml:space="preserve">pelaren  skall kunna spela mot </w:t>
-      </w:r>
-      <w:r>
-        <w:t>systemet</w:t>
-      </w:r>
-      <w:r>
-        <w:t xml:space="preserve"> genom att välja något utav de olika alternativen</w:t>
-      </w:r>
-      <w:r>
-        <w:t>,</w:t>
-      </w:r>
-      <w:r>
-        <w:t xml:space="preserve"> för att sedan försöka vinna över det alternativ </w:t>
-      </w:r>
-      <w:r>
-        <w:t>systemet</w:t>
-      </w:r>
-      <w:r>
-        <w:t xml:space="preserve"> valt.</w:t>
-      </w:r>
-      <w:r>
-        <w:t xml:space="preserve"> </w:t>
-      </w:r>
-    </w:p>
-    <w:p>
-      <w:r>
-        <w:t>S</w:t>
-      </w:r>
-      <w:r>
-        <w:t>ekundära mål</w:t>
-      </w:r>
-      <w:r>
-        <w:t>:</w:t>
-      </w:r>
-    </w:p>
-    <w:p>
-      <w:pPr>
-        <w:pStyle w:val="ListParagraph"/>
-        <w:numPr>
-          <w:ilvl w:val="0"/>
-          <w:numId w:val="13"/>
-        </w:numPr>
-      </w:pPr>
-      <w:r>
-        <w:t>T</w:t>
-      </w:r>
-      <w:r>
-        <w:t xml:space="preserve">vå spelare skall kunna spela </w:t>
-      </w:r>
-      <w:r>
-        <w:t xml:space="preserve">mot varandra, </w:t>
-      </w:r>
-      <w:r>
-        <w:t>lokalt</w:t>
-      </w:r>
-      <w:r>
-        <w:t xml:space="preserve"> på samma dator</w:t>
-      </w:r>
-      <w:r>
-        <w:t>.</w:t>
-      </w:r>
-    </w:p>
-    <w:p>
-      <w:pPr>
-        <w:pStyle w:val="ListParagraph"/>
-        <w:numPr>
-          <w:ilvl w:val="0"/>
-          <w:numId w:val="13"/>
-        </w:numPr>
-      </w:pPr>
-      <w:r>
-        <w:t>En poänglista skall visa antalet vinster och förluster</w:t>
-      </w:r>
-      <w:r>
-        <w:t xml:space="preserve"> mot </w:t>
-      </w:r>
-      <w:r>
-        <w:t>systemet</w:t>
-      </w:r>
-      <w:r>
-        <w:t>.</w:t>
-      </w:r>
-    </w:p>
-    <w:p>
-      <w:pPr>
-        <w:pStyle w:val="Heading1"/>
-      </w:pPr>
-      <w:r>
-        <w:t>Krav</w:t>
-      </w:r>
-    </w:p>
-    <w:p>
-      <w:r>
-        <w:t>Systemkrav:</w:t>
-      </w:r>
-    </w:p>
-    <w:p>
-      <w:pPr>
-        <w:pStyle w:val="ListParagraph"/>
-        <w:numPr>
-          <w:ilvl w:val="0"/>
-          <w:numId w:val="1"/>
-        </w:numPr>
-      </w:pPr>
-      <w:r>
-        <w:t>Systemet skall kunna hantera användarinput.</w:t>
-      </w:r>
-    </w:p>
-    <w:p>
-      <w:pPr>
-        <w:pStyle w:val="ListParagraph"/>
-        <w:numPr>
-          <w:ilvl w:val="0"/>
-          <w:numId w:val="1"/>
-        </w:numPr>
-      </w:pPr>
-      <w:r>
-        <w:t>Systemet skall vara användarvänligt.</w:t>
-      </w:r>
-    </w:p>
-    <w:p>
-      <w:pPr>
-        <w:pStyle w:val="Heading1"/>
-      </w:pPr>
-      <w:r>
-        <w:t>Use Cases</w:t>
-      </w:r>
-    </w:p>
-    <w:p>
-      <w:pPr>
-        <w:pStyle w:val="Heading2"/>
-      </w:pPr>
-      <w:r>
-        <w:t>UC 1</w:t>
-      </w:r>
-      <w:r>
-        <w:t>.1 –</w:t>
-      </w:r>
-      <w:r>
-        <w:t xml:space="preserve"> </w:t>
-      </w:r>
-      <w:r>
-        <w:t>Användaren besöker sidan</w:t>
-      </w:r>
-    </w:p>
-    <w:p>
-      <w:r>
-        <w:t>Enkel navigering till sidan.</w:t>
-      </w:r>
-    </w:p>
-    <w:p>
-      <w:pPr>
-        <w:pStyle w:val="Heading3"/>
-      </w:pPr>
-      <w:r>
-        <w:t>Input:</w:t>
-      </w:r>
-    </w:p>
-    <w:p>
-      <w:pPr>
-        <w:pStyle w:val="ListParagraph"/>
-        <w:numPr>
-          <w:ilvl w:val="0"/>
-          <w:numId w:val="3"/>
-        </w:numPr>
-      </w:pPr>
-      <w:r>
-        <w:t>Användaren navigerar till sidan.</w:t>
-      </w:r>
-    </w:p>
-    <w:p>
-      <w:pPr>
-        <w:pStyle w:val="Heading3"/>
-      </w:pPr>
-      <w:r>
-        <w:t>Output:</w:t>
-      </w:r>
-    </w:p>
-    <w:p>
-      <w:pPr>
-        <w:pStyle w:val="ListParagraph"/>
-        <w:numPr>
-          <w:ilvl w:val="0"/>
-          <w:numId w:val="6"/>
-        </w:numPr>
-      </w:pPr>
-      <w:r>
-        <w:t>Startsidan med välkomstmeddelande och olika menyval visas.</w:t>
-      </w:r>
-    </w:p>
-    <w:p>
-      <w:pPr>
-        <w:pStyle w:val="Heading2"/>
-      </w:pPr>
-      <w:r>
-        <w:t>UC 1.2 – Visa spelreglerna</w:t>
-      </w:r>
-    </w:p>
-    <w:p>
-      <w:r>
-        <w:t>Spelregler skall finnas tillgängliga för att göra spelet mer lättförstått, tydligt och användarvänligt.</w:t>
-      </w:r>
-    </w:p>
-    <w:p>
-      <w:pPr>
-        <w:pStyle w:val="Heading3"/>
-      </w:pPr>
-      <w:r>
-        <w:t>Input:</w:t>
-      </w:r>
-    </w:p>
-    <w:p>
-      <w:pPr>
-        <w:pStyle w:val="ListParagraph"/>
-        <w:numPr>
-          <w:ilvl w:val="0"/>
-          <w:numId w:val="4"/>
-        </w:numPr>
-      </w:pPr>
-      <w:r>
-        <w:t>UC 1.1</w:t>
-      </w:r>
-      <w:r>
-        <w:t xml:space="preserve"> –</w:t>
-      </w:r>
-      <w:r>
-        <w:t xml:space="preserve"> Användaren besöker sidan.</w:t>
-      </w:r>
-    </w:p>
-    <w:p>
-      <w:pPr>
-        <w:pStyle w:val="ListParagraph"/>
-        <w:numPr>
-          <w:ilvl w:val="0"/>
-          <w:numId w:val="4"/>
-        </w:numPr>
-      </w:pPr>
-      <w:r>
-        <w:t>Användaren klickar på ”Spelregler”.</w:t>
-      </w:r>
-    </w:p>
-    <w:p>
-      <w:pPr>
-        <w:pStyle w:val="Heading3"/>
-      </w:pPr>
-      <w:r>
-        <w:t>Output:</w:t>
-      </w:r>
-    </w:p>
-    <w:p>
-      <w:pPr>
-        <w:pStyle w:val="ListParagraph"/>
-        <w:numPr>
-          <w:ilvl w:val="0"/>
-          <w:numId w:val="8"/>
-        </w:numPr>
-      </w:pPr>
-      <w:r>
-        <w:t>Spelregler visas.</w:t>
-      </w:r>
-    </w:p>
-    <w:p>
-      <w:pPr>
-        <w:pStyle w:val="ListParagraph"/>
-        <w:numPr>
-          <w:ilvl w:val="0"/>
-          <w:numId w:val="8"/>
-        </w:numPr>
-      </w:pPr>
-      <w:r>
-        <w:lastRenderedPageBreak/>
-        <w:t>”Tillbaka”-knapp genereras.</w:t>
-      </w:r>
-    </w:p>
-    <w:p>
-      <w:pPr>
-        <w:pStyle w:val="Heading2"/>
-      </w:pPr>
-      <w:r>
-        <w:t>UC 2.1 – Användaren startar ett spel</w:t>
-      </w:r>
-    </w:p>
-    <w:p>
-      <w:r>
-        <w:t>Användaren skall kunna starta ett spel genom navigering i menyn.</w:t>
-      </w:r>
-    </w:p>
-    <w:p>
-      <w:pPr>
-        <w:pStyle w:val="Heading3"/>
-      </w:pPr>
-      <w:r>
-        <w:t>Input:</w:t>
-      </w:r>
-    </w:p>
-    <w:p>
-      <w:pPr>
-        <w:pStyle w:val="ListParagraph"/>
-        <w:numPr>
-          <w:ilvl w:val="0"/>
-          <w:numId w:val="9"/>
-        </w:numPr>
-      </w:pPr>
-      <w:r>
-        <w:t>UC 1.1 – Användaren besöker sidan.</w:t>
-      </w:r>
-    </w:p>
-    <w:p>
-      <w:pPr>
-        <w:pStyle w:val="ListParagraph"/>
-        <w:numPr>
-          <w:ilvl w:val="0"/>
-          <w:numId w:val="9"/>
-        </w:numPr>
-      </w:pPr>
-      <w:r>
-        <w:t>Användaren klickar på ”Spela”-knappen i menyn.</w:t>
-      </w:r>
-    </w:p>
-    <w:p>
-      <w:pPr>
-        <w:pStyle w:val="Heading3"/>
-      </w:pPr>
-      <w:r>
-        <w:t>Output:</w:t>
-      </w:r>
-    </w:p>
-    <w:p>
-      <w:pPr>
-        <w:pStyle w:val="ListParagraph"/>
-        <w:numPr>
-          <w:ilvl w:val="0"/>
-          <w:numId w:val="10"/>
-        </w:numPr>
-      </w:pPr>
-      <w:r>
-        <w:t>En ny spelomgång startar.</w:t>
-      </w:r>
-    </w:p>
-    <w:p>
-      <w:pPr>
-        <w:pStyle w:val="ListParagraph"/>
-        <w:numPr>
-          <w:ilvl w:val="0"/>
-          <w:numId w:val="10"/>
-        </w:numPr>
-      </w:pPr>
-      <w:r>
-        <w:t>Systemet presenterar alternativen ”Rock, Paper, Scissors, Lizard, Spock”.</w:t>
-      </w:r>
-    </w:p>
-    <w:p>
-      <w:pPr>
-        <w:pStyle w:val="ListParagraph"/>
-        <w:numPr>
-          <w:ilvl w:val="0"/>
-          <w:numId w:val="10"/>
-        </w:numPr>
-      </w:pPr>
-      <w:r>
-        <w:t>Systemet väntar på att användaren väljer alternativ.</w:t>
-      </w:r>
-    </w:p>
-    <w:p>
-      <w:pPr>
-        <w:pStyle w:val="Heading2"/>
-      </w:pPr>
-      <w:r>
-        <w:t>UC 2.2 – Användaren spelar en spelomgång</w:t>
-      </w:r>
-    </w:p>
-    <w:p>
-      <w:r>
-        <w:t>Användaren skall kunna spela en omgång utav spelet. Systemet skall slumpa sitt val för att sedan presentera resultatet av matchen.</w:t>
-      </w:r>
-    </w:p>
-    <w:p>
-      <w:pPr>
-        <w:pStyle w:val="Heading3"/>
-      </w:pPr>
-      <w:r>
-        <w:t>Input:</w:t>
-      </w:r>
-    </w:p>
-    <w:p>
-      <w:pPr>
-        <w:pStyle w:val="ListParagraph"/>
-        <w:numPr>
-          <w:ilvl w:val="0"/>
-          <w:numId w:val="11"/>
-        </w:numPr>
-      </w:pPr>
-      <w:r>
-        <w:t>UC 2.1 – Användaren startar ett spel.</w:t>
-      </w:r>
-    </w:p>
-    <w:p>
-      <w:pPr>
-        <w:pStyle w:val="ListParagraph"/>
-        <w:numPr>
-          <w:ilvl w:val="0"/>
-          <w:numId w:val="11"/>
-        </w:numPr>
-      </w:pPr>
-      <w:r>
-        <w:t>Användaren väljer ett utav de presenterade alternativen ”Rock, Paper, Scissors, Lizard, Spock”.</w:t>
-      </w:r>
-    </w:p>
-    <w:p>
-      <w:pPr>
-        <w:pStyle w:val="Heading3"/>
-      </w:pPr>
-      <w:r>
-        <w:t>Output:</w:t>
-      </w:r>
-    </w:p>
-    <w:p>
-      <w:pPr>
-        <w:pStyle w:val="ListParagraph"/>
-        <w:numPr>
-          <w:ilvl w:val="0"/>
-          <w:numId w:val="12"/>
-        </w:numPr>
-      </w:pPr>
-      <w:r>
-        <w:t>Vinst-/förlusttext visas beroende på vad datorns alternativ var.</w:t>
-      </w:r>
-    </w:p>
-    <w:p>
-      <w:pPr>
-        <w:pStyle w:val="ListParagraph"/>
-        <w:numPr>
-          <w:ilvl w:val="0"/>
-          <w:numId w:val="12"/>
-        </w:numPr>
-      </w:pPr>
-      <w:r>
-        <w:t>”Spela igen”-knapp genereras.</w:t>
-      </w:r>
-    </w:p>
-    <w:p>
-      <w:pPr>
-        <w:pStyle w:val="ListParagraph"/>
-        <w:numPr>
-          <w:ilvl w:val="0"/>
-          <w:numId w:val="12"/>
-        </w:numPr>
-      </w:pPr>
-      <w:r>
-        <w:t>”Tillbaks ”-knapp genereras.</w:t>
-      </w:r>
-    </w:p>
-    <w:p>
-      <w:pPr>
-        <w:pStyle w:val="Heading2"/>
-      </w:pPr>
-      <w:r>
-        <w:t>UC 2.3 – Systemet lagrar matchstatistiken</w:t>
-      </w:r>
       <w:bookmarkStart w:id="0" w:name="_GoBack"/>
       <w:bookmarkEnd w:id="0"/>
-    </w:p>
-    <w:p>
-      <w:r>
-        <w:t>Systemet skall lagra matchstatistiken för att användaren skall kunna se hur många gånger hen vunnit/förlorat mot systemet.</w:t>
+      <w:r>
+        <w:rPr>
+          <w:color w:val="95B3D7" w:themeColor="accent1" w:themeTint="99"/>
+        </w:rPr>
+        <w:t>Webbutveckling med PHP</w:t>
+      </w:r>
+      <w:r>
+        <w:rPr>
+          <w:color w:val="95B3D7" w:themeColor="accent1" w:themeTint="99"/>
+        </w:rPr>
+        <w:t xml:space="preserve"> – </w:t>
+      </w:r>
+      <w:r>
+        <w:rPr>
+          <w:color w:val="95B3D7" w:themeColor="accent1" w:themeTint="99"/>
+        </w:rPr>
+        <w:t>Projekt</w:t>
+      </w:r>
+      <w:r>
+        <w:rPr>
+          <w:color w:val="95B3D7" w:themeColor="accent1" w:themeTint="99"/>
+        </w:rPr>
+        <w:t>:</w:t>
+      </w:r>
+      <w:r>
+        <w:rPr>
+          <w:color w:val="95B3D7" w:themeColor="accent1" w:themeTint="99"/>
+        </w:rPr>
+        <w:t xml:space="preserve"> </w:t>
+      </w:r>
+      <w:r>
+        <w:t>Rock, P</w:t>
+      </w:r>
+      <w:r>
+        <w:t>aper, Scissors, Lizard, Spock</w:t>
+      </w:r>
+    </w:p>
+    <w:p>
+      <w:pPr>
+        <w:pStyle w:val="Heading1"/>
+      </w:pPr>
+      <w:r>
+        <w:t>Vision</w:t>
+      </w:r>
+    </w:p>
+    <w:p>
+      <w:r>
+        <w:t xml:space="preserve">Applikationen jag tänker utveckla som mitt PHP-projekt är en utökad version av spelet </w:t>
+      </w:r>
+      <w:r>
+        <w:rPr>
+          <w:i/>
+        </w:rPr>
+        <w:t>”Sten, sax, påse</w:t>
+      </w:r>
+      <w:r>
+        <w:t xml:space="preserve">”, kallad </w:t>
+      </w:r>
+      <w:r>
+        <w:rPr>
+          <w:i/>
+        </w:rPr>
+        <w:t>”Rock, paper, scissors, lizard, Spock”</w:t>
+      </w:r>
+      <w:r>
+        <w:t xml:space="preserve">. </w:t>
+      </w:r>
+    </w:p>
+    <w:p>
+      <w:r>
+        <w:t>Primärt mål:</w:t>
+      </w:r>
+    </w:p>
+    <w:p>
+      <w:pPr>
+        <w:pStyle w:val="ListParagraph"/>
+        <w:numPr>
+          <w:ilvl w:val="0"/>
+          <w:numId w:val="13"/>
+        </w:numPr>
+      </w:pPr>
+      <w:r>
+        <w:t>S</w:t>
+      </w:r>
+      <w:r>
+        <w:t xml:space="preserve">pelaren  skall kunna spela mot </w:t>
+      </w:r>
+      <w:r>
+        <w:t>systemet</w:t>
+      </w:r>
+      <w:r>
+        <w:t xml:space="preserve"> genom att välja något utav de olika alternativen</w:t>
+      </w:r>
+      <w:r>
+        <w:t>,</w:t>
+      </w:r>
+      <w:r>
+        <w:t xml:space="preserve"> för att sedan försöka vinna över det alternativ </w:t>
+      </w:r>
+      <w:r>
+        <w:t>systemet</w:t>
+      </w:r>
+      <w:r>
+        <w:t xml:space="preserve"> valt.</w:t>
+      </w:r>
+      <w:r>
+        <w:t xml:space="preserve"> </w:t>
+      </w:r>
+    </w:p>
+    <w:p>
+      <w:r>
+        <w:t>S</w:t>
+      </w:r>
+      <w:r>
+        <w:t>ekundära mål</w:t>
+      </w:r>
+      <w:r>
+        <w:t>:</w:t>
+      </w:r>
+    </w:p>
+    <w:p>
+      <w:pPr>
+        <w:pStyle w:val="ListParagraph"/>
+        <w:numPr>
+          <w:ilvl w:val="0"/>
+          <w:numId w:val="13"/>
+        </w:numPr>
+      </w:pPr>
+      <w:r>
+        <w:t>T</w:t>
+      </w:r>
+      <w:r>
+        <w:t xml:space="preserve">vå spelare skall kunna spela </w:t>
+      </w:r>
+      <w:r>
+        <w:t>mot varandra, via olika browsers på samma dator eller olika datorer</w:t>
+      </w:r>
+      <w:r>
+        <w:t>.</w:t>
+      </w:r>
+    </w:p>
+    <w:p>
+      <w:pPr>
+        <w:pStyle w:val="ListParagraph"/>
+        <w:numPr>
+          <w:ilvl w:val="0"/>
+          <w:numId w:val="13"/>
+        </w:numPr>
+      </w:pPr>
+      <w:r>
+        <w:t>En poänglista skall visa antalet vinster och förluster</w:t>
+      </w:r>
+      <w:r>
+        <w:t xml:space="preserve"> mot </w:t>
+      </w:r>
+      <w:r>
+        <w:t>systemet</w:t>
+      </w:r>
+      <w:r>
+        <w:t>.</w:t>
+      </w:r>
+    </w:p>
+    <w:p>
+      <w:pPr>
+        <w:pStyle w:val="Heading1"/>
+      </w:pPr>
+      <w:r>
+        <w:t>Krav</w:t>
+      </w:r>
+    </w:p>
+    <w:p>
+      <w:r>
+        <w:t>Systemkrav:</w:t>
+      </w:r>
+    </w:p>
+    <w:p>
+      <w:pPr>
+        <w:pStyle w:val="ListParagraph"/>
+        <w:numPr>
+          <w:ilvl w:val="0"/>
+          <w:numId w:val="1"/>
+        </w:numPr>
+      </w:pPr>
+      <w:r>
+        <w:t>Koden skall vara objektorienterad.</w:t>
+      </w:r>
+    </w:p>
+    <w:p>
+      <w:pPr>
+        <w:pStyle w:val="ListParagraph"/>
+        <w:numPr>
+          <w:ilvl w:val="0"/>
+          <w:numId w:val="1"/>
+        </w:numPr>
+      </w:pPr>
+      <w:r>
+        <w:t>Koden skall följa MVC-standard.</w:t>
+      </w:r>
+    </w:p>
+    <w:p>
+      <w:pPr>
+        <w:pStyle w:val="ListParagraph"/>
+        <w:numPr>
+          <w:ilvl w:val="0"/>
+          <w:numId w:val="1"/>
+        </w:numPr>
+      </w:pPr>
+      <w:r>
+        <w:t>Systemet skall kunna hantera användarinput.</w:t>
+      </w:r>
+    </w:p>
+    <w:p>
+      <w:pPr>
+        <w:pStyle w:val="ListParagraph"/>
+        <w:numPr>
+          <w:ilvl w:val="0"/>
+          <w:numId w:val="1"/>
+        </w:numPr>
+      </w:pPr>
+      <w:r>
+        <w:t>Systemet skall vara användarvänligt.</w:t>
+      </w:r>
+    </w:p>
+    <w:p>
+      <w:pPr>
+        <w:pStyle w:val="Heading1"/>
+      </w:pPr>
+      <w:r>
+        <w:t>Use Cases</w:t>
+      </w:r>
+    </w:p>
+    <w:p>
+      <w:pPr>
+        <w:pStyle w:val="Heading2"/>
+      </w:pPr>
+      <w:r>
+        <w:t>UC 1</w:t>
+      </w:r>
+      <w:r>
+        <w:t>.1 –</w:t>
+      </w:r>
+      <w:r>
+        <w:t xml:space="preserve"> </w:t>
+      </w:r>
+      <w:r>
+        <w:t>Användaren besöker sidan</w:t>
+      </w:r>
+    </w:p>
+    <w:p>
+      <w:r>
+        <w:t>Enkel navigering till sidan.</w:t>
       </w:r>
     </w:p>
     <w:p>
@@ -571,11 +274,38 @@
         <w:pStyle w:val="ListParagraph"/>
         <w:numPr>
           <w:ilvl w:val="0"/>
-          <w:numId w:val="14"/>
-        </w:numPr>
-      </w:pPr>
-      <w:r>
-        <w:t>UC 2.2 – Användaren spelar en spelomgång.</w:t>
+          <w:numId w:val="3"/>
+        </w:numPr>
+      </w:pPr>
+      <w:r>
+        <w:t>Användaren navigerar till sid</w:t>
+      </w:r>
+      <w:r>
+        <w:t>an</w:t>
+      </w:r>
+      <w:r>
+        <w:t xml:space="preserve"> adressen </w:t>
+      </w:r>
+      <w:r>
+        <w:rPr>
+          <w:i/>
+        </w:rPr>
+        <w:t xml:space="preserve">” </w:t>
+      </w:r>
+      <w:r>
+        <w:rPr>
+          <w:i/>
+        </w:rPr>
+        <w:t>http://dannberger.com/1DV408_Project/</w:t>
+      </w:r>
+      <w:r>
+        <w:rPr>
+          <w:i/>
+        </w:rPr>
+        <w:t>”</w:t>
+      </w:r>
+      <w:r>
+        <w:t>.</w:t>
       </w:r>
     </w:p>
     <w:p>
@@ -591,14 +321,1663 @@
         <w:pStyle w:val="ListParagraph"/>
         <w:numPr>
           <w:ilvl w:val="0"/>
-          <w:numId w:val="15"/>
-        </w:numPr>
-      </w:pPr>
-      <w:r>
-        <w:t>Matchstatistik lagras i någon form utav lagringsmetod (Ej bestämt, ex: cookies, lokal fil, databas).</w:t>
-      </w:r>
-    </w:p>
-    <w:p/>
+          <w:numId w:val="6"/>
+        </w:numPr>
+      </w:pPr>
+      <w:r>
+        <w:t>Startsidan med välkomstmeddelande och olika menyval visas.</w:t>
+      </w:r>
+    </w:p>
+    <w:p>
+      <w:pPr>
+        <w:pStyle w:val="ListParagraph"/>
+        <w:numPr>
+          <w:ilvl w:val="1"/>
+          <w:numId w:val="6"/>
+        </w:numPr>
+      </w:pPr>
+      <w:r>
+        <w:t>Player vs. Player</w:t>
+      </w:r>
+    </w:p>
+    <w:p>
+      <w:pPr>
+        <w:pStyle w:val="ListParagraph"/>
+        <w:numPr>
+          <w:ilvl w:val="1"/>
+          <w:numId w:val="6"/>
+        </w:numPr>
+      </w:pPr>
+      <w:r>
+        <w:t>Player vs. Computer</w:t>
+      </w:r>
+    </w:p>
+    <w:p>
+      <w:pPr>
+        <w:pStyle w:val="ListParagraph"/>
+        <w:numPr>
+          <w:ilvl w:val="1"/>
+          <w:numId w:val="6"/>
+        </w:numPr>
+      </w:pPr>
+      <w:r>
+        <w:t>Instructions</w:t>
+      </w:r>
+    </w:p>
+    <w:p>
+      <w:pPr>
+        <w:rPr>
+          <w:rFonts w:asciiTheme="majorHAnsi" w:eastAsiaTheme="majorEastAsia" w:hAnsiTheme="majorHAnsi" w:cstheme="majorBidi"/>
+          <w:b/>
+          <w:bCs/>
+          <w:color w:val="4F81BD" w:themeColor="accent1"/>
+          <w:sz w:val="26"/>
+          <w:szCs w:val="26"/>
+        </w:rPr>
+      </w:pPr>
+      <w:r>
+        <w:br w:type="page"/>
+      </w:r>
+    </w:p>
+    <w:p>
+      <w:pPr>
+        <w:pStyle w:val="Heading2"/>
+      </w:pPr>
+      <w:r>
+        <w:lastRenderedPageBreak/>
+        <w:t xml:space="preserve">UC 1.2 – Visa </w:t>
+      </w:r>
+      <w:r>
+        <w:t>instruktionerna</w:t>
+      </w:r>
+    </w:p>
+    <w:p>
+      <w:r>
+        <w:t>Spelregler skall finnas tillgängliga för att göra spelet mer lättförstått, tydligt och användarvänligt.</w:t>
+      </w:r>
+    </w:p>
+    <w:p>
+      <w:pPr>
+        <w:pStyle w:val="Heading3"/>
+      </w:pPr>
+      <w:r>
+        <w:t>Input:</w:t>
+      </w:r>
+    </w:p>
+    <w:p>
+      <w:pPr>
+        <w:pStyle w:val="ListParagraph"/>
+        <w:numPr>
+          <w:ilvl w:val="0"/>
+          <w:numId w:val="4"/>
+        </w:numPr>
+      </w:pPr>
+      <w:r>
+        <w:t>UC 1.1</w:t>
+      </w:r>
+      <w:r>
+        <w:t xml:space="preserve"> –</w:t>
+      </w:r>
+      <w:r>
+        <w:t xml:space="preserve"> Användaren besöker sidan.</w:t>
+      </w:r>
+    </w:p>
+    <w:p>
+      <w:pPr>
+        <w:pStyle w:val="ListParagraph"/>
+        <w:numPr>
+          <w:ilvl w:val="0"/>
+          <w:numId w:val="4"/>
+        </w:numPr>
+      </w:pPr>
+      <w:r>
+        <w:t>Användaren klickar på ”</w:t>
+      </w:r>
+      <w:r>
+        <w:t>Instructions</w:t>
+      </w:r>
+      <w:r>
+        <w:t>”.</w:t>
+      </w:r>
+    </w:p>
+    <w:p>
+      <w:pPr>
+        <w:pStyle w:val="Heading3"/>
+      </w:pPr>
+      <w:r>
+        <w:t>Output:</w:t>
+      </w:r>
+    </w:p>
+    <w:p>
+      <w:pPr>
+        <w:pStyle w:val="ListParagraph"/>
+        <w:numPr>
+          <w:ilvl w:val="0"/>
+          <w:numId w:val="8"/>
+        </w:numPr>
+      </w:pPr>
+      <w:r>
+        <w:t>Instruktionsbild &amp; text</w:t>
+      </w:r>
+      <w:r>
+        <w:t xml:space="preserve"> visas.</w:t>
+      </w:r>
+    </w:p>
+    <w:p>
+      <w:pPr>
+        <w:pStyle w:val="ListParagraph"/>
+        <w:numPr>
+          <w:ilvl w:val="0"/>
+          <w:numId w:val="8"/>
+        </w:numPr>
+      </w:pPr>
+      <w:r>
+        <w:t>”</w:t>
+      </w:r>
+      <w:r>
+        <w:t>Return</w:t>
+      </w:r>
+      <w:r>
+        <w:t>”-knapp genereras.</w:t>
+      </w:r>
+    </w:p>
+    <w:p>
+      <w:pPr>
+        <w:pStyle w:val="Heading2"/>
+      </w:pPr>
+      <w:r>
+        <w:t>UC 2.1 – Användaren startar ett spel</w:t>
+      </w:r>
+      <w:r>
+        <w:t xml:space="preserve"> mot datorn</w:t>
+      </w:r>
+    </w:p>
+    <w:p>
+      <w:r>
+        <w:t>Användaren skall kunna starta ett spel genom navigering i menyn.</w:t>
+      </w:r>
+    </w:p>
+    <w:p>
+      <w:pPr>
+        <w:pStyle w:val="Heading3"/>
+      </w:pPr>
+      <w:r>
+        <w:t>Input:</w:t>
+      </w:r>
+    </w:p>
+    <w:p>
+      <w:pPr>
+        <w:pStyle w:val="ListParagraph"/>
+        <w:numPr>
+          <w:ilvl w:val="0"/>
+          <w:numId w:val="9"/>
+        </w:numPr>
+      </w:pPr>
+      <w:r>
+        <w:t>UC 1.1 – Användaren besöker sidan.</w:t>
+      </w:r>
+    </w:p>
+    <w:p>
+      <w:pPr>
+        <w:pStyle w:val="ListParagraph"/>
+        <w:numPr>
+          <w:ilvl w:val="0"/>
+          <w:numId w:val="9"/>
+        </w:numPr>
+      </w:pPr>
+      <w:r>
+        <w:t>Användaren klickar på ”</w:t>
+      </w:r>
+      <w:r>
+        <w:t>Player vs. Computer</w:t>
+      </w:r>
+      <w:r>
+        <w:t>”-knappen i menyn.</w:t>
+      </w:r>
+    </w:p>
+    <w:p>
+      <w:pPr>
+        <w:pStyle w:val="Heading3"/>
+      </w:pPr>
+      <w:r>
+        <w:t>Output:</w:t>
+      </w:r>
+    </w:p>
+    <w:p>
+      <w:pPr>
+        <w:pStyle w:val="ListParagraph"/>
+        <w:numPr>
+          <w:ilvl w:val="0"/>
+          <w:numId w:val="10"/>
+        </w:numPr>
+      </w:pPr>
+      <w:r>
+        <w:t>En ny spelomgång startar.</w:t>
+      </w:r>
+    </w:p>
+    <w:p>
+      <w:pPr>
+        <w:pStyle w:val="ListParagraph"/>
+        <w:numPr>
+          <w:ilvl w:val="0"/>
+          <w:numId w:val="10"/>
+        </w:numPr>
+        <w:rPr>
+          <w:lang w:val="en-GB"/>
+        </w:rPr>
+      </w:pPr>
+      <w:r>
+        <w:t>Texten</w:t>
+      </w:r>
+      <w:r>
+        <w:rPr>
+          <w:lang w:val="en-GB"/>
+        </w:rPr>
+        <w:t xml:space="preserve"> ”CHOOSE A HAND!” v</w:t>
+      </w:r>
+      <w:r>
+        <w:rPr>
+          <w:lang w:val="en-GB"/>
+        </w:rPr>
+        <w:t>isas.</w:t>
+      </w:r>
+    </w:p>
+    <w:p>
+      <w:pPr>
+        <w:pStyle w:val="ListParagraph"/>
+        <w:numPr>
+          <w:ilvl w:val="0"/>
+          <w:numId w:val="10"/>
+        </w:numPr>
+      </w:pPr>
+      <w:r>
+        <w:t>Systemet presenterar alternativen ”Rock, Paper, Scissors, Lizard, Spock”</w:t>
+      </w:r>
+      <w:r>
+        <w:t xml:space="preserve"> i bildform</w:t>
+      </w:r>
+      <w:r>
+        <w:t>.</w:t>
+      </w:r>
+    </w:p>
+    <w:p>
+      <w:pPr>
+        <w:pStyle w:val="ListParagraph"/>
+        <w:numPr>
+          <w:ilvl w:val="0"/>
+          <w:numId w:val="10"/>
+        </w:numPr>
+      </w:pPr>
+      <w:r>
+        <w:t>Systemet väntar på att användaren väljer alternativ.</w:t>
+      </w:r>
+    </w:p>
+    <w:p>
+      <w:pPr>
+        <w:pStyle w:val="ListParagraph"/>
+        <w:numPr>
+          <w:ilvl w:val="0"/>
+          <w:numId w:val="10"/>
+        </w:numPr>
+      </w:pPr>
+      <w:r>
+        <w:t>”Return”-knapp genereras.</w:t>
+      </w:r>
+    </w:p>
+    <w:p>
+      <w:pPr>
+        <w:pStyle w:val="Heading2"/>
+      </w:pPr>
+      <w:r>
+        <w:t>UC 2.2 – Användaren spelar en spelomgång</w:t>
+      </w:r>
+      <w:r>
+        <w:t xml:space="preserve"> mot datorn</w:t>
+      </w:r>
+    </w:p>
+    <w:p>
+      <w:r>
+        <w:t>Användaren skall kunna spela en omgång utav spelet. Systemet skall slumpa sitt val för att sedan presentera resultatet av matchen.</w:t>
+      </w:r>
+      <w:r>
+        <w:t xml:space="preserve"> Testa ett par gånger för att se att de olika alternativen fungerar.</w:t>
+      </w:r>
+    </w:p>
+    <w:p>
+      <w:pPr>
+        <w:pStyle w:val="Heading3"/>
+      </w:pPr>
+      <w:r>
+        <w:t>Input:</w:t>
+      </w:r>
+    </w:p>
+    <w:p>
+      <w:pPr>
+        <w:pStyle w:val="ListParagraph"/>
+        <w:numPr>
+          <w:ilvl w:val="0"/>
+          <w:numId w:val="11"/>
+        </w:numPr>
+      </w:pPr>
+      <w:r>
+        <w:t>UC 2.1 – Användaren startar ett spel</w:t>
+      </w:r>
+      <w:r>
+        <w:t xml:space="preserve"> mot datorn</w:t>
+      </w:r>
+      <w:r>
+        <w:t>.</w:t>
+      </w:r>
+    </w:p>
+    <w:p>
+      <w:pPr>
+        <w:pStyle w:val="ListParagraph"/>
+        <w:numPr>
+          <w:ilvl w:val="0"/>
+          <w:numId w:val="11"/>
+        </w:numPr>
+      </w:pPr>
+      <w:r>
+        <w:t>Användaren väljer ett utav de presenterade alternativen ”Rock, Paper, Scissors, Lizard, Spock”.</w:t>
+      </w:r>
+    </w:p>
+    <w:p>
+      <w:pPr>
+        <w:pStyle w:val="Heading3"/>
+      </w:pPr>
+      <w:r>
+        <w:t>Output:</w:t>
+      </w:r>
+    </w:p>
+    <w:p>
+      <w:pPr>
+        <w:pStyle w:val="ListParagraph"/>
+        <w:numPr>
+          <w:ilvl w:val="0"/>
+          <w:numId w:val="12"/>
+        </w:numPr>
+      </w:pPr>
+      <w:r>
+        <w:t>Vinst-/förlusttext visas beroende på vad datorns alternativ var.</w:t>
+      </w:r>
+    </w:p>
+    <w:p>
+      <w:pPr>
+        <w:pStyle w:val="ListParagraph"/>
+        <w:numPr>
+          <w:ilvl w:val="0"/>
+          <w:numId w:val="12"/>
+        </w:numPr>
+      </w:pPr>
+      <w:r>
+        <w:t>”</w:t>
+      </w:r>
+      <w:r>
+        <w:t>Play again</w:t>
+      </w:r>
+      <w:r>
+        <w:t>”-knapp genereras.</w:t>
+      </w:r>
+    </w:p>
+    <w:p>
+      <w:pPr>
+        <w:pStyle w:val="ListParagraph"/>
+        <w:numPr>
+          <w:ilvl w:val="0"/>
+          <w:numId w:val="12"/>
+        </w:numPr>
+      </w:pPr>
+      <w:r>
+        <w:t>”Wins: x Losses: x”</w:t>
+      </w:r>
+      <w:r>
+        <w:t xml:space="preserve"> presenteras.</w:t>
+      </w:r>
+    </w:p>
+    <w:p>
+      <w:pPr>
+        <w:pStyle w:val="ListParagraph"/>
+        <w:numPr>
+          <w:ilvl w:val="0"/>
+          <w:numId w:val="12"/>
+        </w:numPr>
+      </w:pPr>
+      <w:r>
+        <w:t>”</w:t>
+      </w:r>
+      <w:r>
+        <w:t>Return ”-knapp genereras.</w:t>
+      </w:r>
+    </w:p>
+    <w:p>
+      <w:pPr>
+        <w:rPr>
+          <w:rFonts w:asciiTheme="majorHAnsi" w:eastAsiaTheme="majorEastAsia" w:hAnsiTheme="majorHAnsi" w:cstheme="majorBidi"/>
+          <w:b/>
+          <w:bCs/>
+          <w:color w:val="4F81BD" w:themeColor="accent1"/>
+          <w:sz w:val="26"/>
+          <w:szCs w:val="26"/>
+        </w:rPr>
+      </w:pPr>
+      <w:r>
+        <w:br w:type="page"/>
+      </w:r>
+    </w:p>
+    <w:p>
+      <w:pPr>
+        <w:pStyle w:val="Heading2"/>
+      </w:pPr>
+      <w:r>
+        <w:lastRenderedPageBreak/>
+        <w:t xml:space="preserve">UC 2.2 – Användaren spelar </w:t>
+      </w:r>
+      <w:r>
+        <w:rPr>
+          <w:u w:val="single"/>
+        </w:rPr>
+        <w:t>igen</w:t>
+      </w:r>
+      <w:r>
+        <w:t xml:space="preserve"> mot datorn</w:t>
+      </w:r>
+    </w:p>
+    <w:p>
+      <w:pPr>
+        <w:pStyle w:val="Heading3"/>
+      </w:pPr>
+      <w:r>
+        <w:t>Input:</w:t>
+      </w:r>
+    </w:p>
+    <w:p>
+      <w:pPr>
+        <w:pStyle w:val="ListParagraph"/>
+        <w:numPr>
+          <w:ilvl w:val="0"/>
+          <w:numId w:val="16"/>
+        </w:numPr>
+      </w:pPr>
+      <w:r>
+        <w:t>UC 2.2 – Användaren spelar ett spelomgång mot datorn.</w:t>
+      </w:r>
+    </w:p>
+    <w:p>
+      <w:pPr>
+        <w:pStyle w:val="ListParagraph"/>
+        <w:numPr>
+          <w:ilvl w:val="0"/>
+          <w:numId w:val="16"/>
+        </w:numPr>
+      </w:pPr>
+      <w:r>
+        <w:t>Användaren klickar på ”Play again”-knappen.</w:t>
+      </w:r>
+    </w:p>
+    <w:p>
+      <w:pPr>
+        <w:pStyle w:val="Heading3"/>
+      </w:pPr>
+      <w:r>
+        <w:t>Output:</w:t>
+      </w:r>
+    </w:p>
+    <w:p>
+      <w:pPr>
+        <w:pStyle w:val="ListParagraph"/>
+        <w:numPr>
+          <w:ilvl w:val="0"/>
+          <w:numId w:val="17"/>
+        </w:numPr>
+      </w:pPr>
+      <w:r>
+        <w:t>Samma som i UC 2.1</w:t>
+      </w:r>
+      <w:r>
+        <w:t xml:space="preserve"> </w:t>
+      </w:r>
+      <w:r>
+        <w:t>– Användaren startar ett spel mot datorn.</w:t>
+      </w:r>
+    </w:p>
+    <w:p>
+      <w:pPr>
+        <w:pStyle w:val="Heading2"/>
+      </w:pPr>
+      <w:r>
+        <w:t xml:space="preserve">UC 3.1 – Användaren </w:t>
+      </w:r>
+      <w:r>
+        <w:t>navigerar till ”Player vs. Player”-sidan</w:t>
+      </w:r>
+    </w:p>
+    <w:p>
+      <w:r>
+        <w:t>Användaren skall kunna spela mot en annan spelare.</w:t>
+      </w:r>
+    </w:p>
+    <w:p>
+      <w:pPr>
+        <w:pStyle w:val="Heading3"/>
+      </w:pPr>
+      <w:r>
+        <w:t>Input:</w:t>
+      </w:r>
+    </w:p>
+    <w:p>
+      <w:pPr>
+        <w:pStyle w:val="ListParagraph"/>
+        <w:numPr>
+          <w:ilvl w:val="0"/>
+          <w:numId w:val="18"/>
+        </w:numPr>
+      </w:pPr>
+      <w:r>
+        <w:t>UC 1.1 – Användaren besöker sidan.</w:t>
+      </w:r>
+    </w:p>
+    <w:p>
+      <w:pPr>
+        <w:pStyle w:val="ListParagraph"/>
+        <w:numPr>
+          <w:ilvl w:val="0"/>
+          <w:numId w:val="18"/>
+        </w:numPr>
+      </w:pPr>
+      <w:r>
+        <w:t>Användaren klickar på ”Player vs. Player”-knappen.</w:t>
+      </w:r>
+    </w:p>
+    <w:p>
+      <w:pPr>
+        <w:pStyle w:val="Heading3"/>
+      </w:pPr>
+      <w:r>
+        <w:t>Output:</w:t>
+      </w:r>
+    </w:p>
+    <w:p>
+      <w:pPr>
+        <w:pStyle w:val="ListParagraph"/>
+        <w:numPr>
+          <w:ilvl w:val="0"/>
+          <w:numId w:val="19"/>
+        </w:numPr>
+        <w:rPr>
+          <w:lang w:val="en-GB"/>
+        </w:rPr>
+      </w:pPr>
+      <w:r>
+        <w:rPr>
+          <w:lang w:val="en-GB"/>
+        </w:rPr>
+        <w:t>”CHOOSE A HAND”-text visas.</w:t>
+      </w:r>
+    </w:p>
+    <w:p>
+      <w:pPr>
+        <w:pStyle w:val="ListParagraph"/>
+        <w:numPr>
+          <w:ilvl w:val="0"/>
+          <w:numId w:val="19"/>
+        </w:numPr>
+        <w:rPr>
+          <w:lang w:val="en-GB"/>
+        </w:rPr>
+      </w:pPr>
+      <w:r>
+        <w:rPr>
+          <w:lang w:val="en-GB"/>
+        </w:rPr>
+        <w:t>“Choose your player name:”-text visas.</w:t>
+      </w:r>
+    </w:p>
+    <w:p>
+      <w:pPr>
+        <w:pStyle w:val="ListParagraph"/>
+        <w:numPr>
+          <w:ilvl w:val="0"/>
+          <w:numId w:val="19"/>
+        </w:numPr>
+        <w:rPr>
+          <w:lang w:val="en-GB"/>
+        </w:rPr>
+      </w:pPr>
+      <w:r>
+        <w:t>Textruta</w:t>
+      </w:r>
+      <w:r>
+        <w:rPr>
+          <w:lang w:val="en-GB"/>
+        </w:rPr>
+        <w:t xml:space="preserve"> </w:t>
+      </w:r>
+      <w:r>
+        <w:t>genereras</w:t>
+      </w:r>
+      <w:r>
+        <w:rPr>
+          <w:lang w:val="en-GB"/>
+        </w:rPr>
+        <w:t>.</w:t>
+      </w:r>
+    </w:p>
+    <w:p>
+      <w:pPr>
+        <w:pStyle w:val="ListParagraph"/>
+        <w:numPr>
+          <w:ilvl w:val="0"/>
+          <w:numId w:val="19"/>
+        </w:numPr>
+        <w:rPr>
+          <w:lang w:val="en-GB"/>
+        </w:rPr>
+      </w:pPr>
+      <w:r>
+        <w:t>Alla handalternativ presenteras</w:t>
+      </w:r>
+      <w:r>
+        <w:rPr>
+          <w:lang w:val="en-GB"/>
+        </w:rPr>
+        <w:t>.</w:t>
+      </w:r>
+    </w:p>
+    <w:p>
+      <w:pPr>
+        <w:pStyle w:val="ListParagraph"/>
+        <w:numPr>
+          <w:ilvl w:val="0"/>
+          <w:numId w:val="19"/>
+        </w:numPr>
+        <w:rPr>
+          <w:lang w:val="en-GB"/>
+        </w:rPr>
+      </w:pPr>
+      <w:r>
+        <w:rPr>
+          <w:lang w:val="en-GB"/>
+        </w:rPr>
+        <w:t>“Return”-</w:t>
+      </w:r>
+      <w:r>
+        <w:t>knapp genereras</w:t>
+      </w:r>
+      <w:r>
+        <w:rPr>
+          <w:lang w:val="en-GB"/>
+        </w:rPr>
+        <w:t>.</w:t>
+      </w:r>
+    </w:p>
+    <w:p>
+      <w:pPr>
+        <w:pStyle w:val="Heading2"/>
+        <w:rPr>
+          <w:lang w:val="en-GB"/>
+        </w:rPr>
+      </w:pPr>
+      <w:r>
+        <w:rPr>
+          <w:lang w:val="en-GB"/>
+        </w:rPr>
+        <w:t xml:space="preserve">UC 3.2 – </w:t>
+      </w:r>
+      <w:r>
+        <w:t>Ingen</w:t>
+      </w:r>
+      <w:r>
+        <w:rPr>
+          <w:lang w:val="en-GB"/>
+        </w:rPr>
+        <w:t xml:space="preserve"> input </w:t>
+      </w:r>
+      <w:r>
+        <w:t>i</w:t>
+      </w:r>
+      <w:r>
+        <w:rPr>
+          <w:lang w:val="en-GB"/>
+        </w:rPr>
+        <w:t xml:space="preserve"> ”Player vs. Player”</w:t>
+      </w:r>
+    </w:p>
+    <w:p>
+      <w:r>
+        <w:t>Systemet skall inte tillåta ett tomt textfält vid va</w:t>
+      </w:r>
+      <w:r>
+        <w:t xml:space="preserve">l av </w:t>
+      </w:r>
+      <w:r>
+        <w:t>spelar</w:t>
+      </w:r>
+      <w:r>
+        <w:t>namn.</w:t>
+      </w:r>
+    </w:p>
+    <w:p>
+      <w:pPr>
+        <w:pStyle w:val="Heading3"/>
+      </w:pPr>
+      <w:r>
+        <w:t>Input:</w:t>
+      </w:r>
+    </w:p>
+    <w:p>
+      <w:pPr>
+        <w:pStyle w:val="ListParagraph"/>
+        <w:numPr>
+          <w:ilvl w:val="0"/>
+          <w:numId w:val="20"/>
+        </w:numPr>
+      </w:pPr>
+      <w:r>
+        <w:t>UC 3.1 – Användaren navigerar till ”Player vs. Player”-sidan.</w:t>
+      </w:r>
+    </w:p>
+    <w:p>
+      <w:pPr>
+        <w:pStyle w:val="ListParagraph"/>
+        <w:numPr>
+          <w:ilvl w:val="0"/>
+          <w:numId w:val="20"/>
+        </w:numPr>
+      </w:pPr>
+      <w:r>
+        <w:t>Användaren väljer ”Rock”-alternativet.</w:t>
+      </w:r>
+    </w:p>
+    <w:p>
+      <w:pPr>
+        <w:pStyle w:val="Heading3"/>
+      </w:pPr>
+      <w:r>
+        <w:t>Output:</w:t>
+      </w:r>
+    </w:p>
+    <w:p>
+      <w:pPr>
+        <w:pStyle w:val="ListParagraph"/>
+        <w:numPr>
+          <w:ilvl w:val="0"/>
+          <w:numId w:val="21"/>
+        </w:numPr>
+        <w:rPr>
+          <w:lang w:val="en-GB"/>
+        </w:rPr>
+      </w:pPr>
+      <w:r>
+        <w:t xml:space="preserve">Samma sida renderas plus felmeddelandet : “Chosen name is not valid. </w:t>
+      </w:r>
+      <w:r>
+        <w:rPr>
+          <w:lang w:val="en-GB"/>
+        </w:rPr>
+        <w:t>Must contain at least 3 characters, starting with a letter. Only use letters and numbers!”</w:t>
+      </w:r>
+    </w:p>
+    <w:p>
+      <w:pPr>
+        <w:pStyle w:val="Heading2"/>
+        <w:rPr>
+          <w:lang w:val="en-GB"/>
+        </w:rPr>
+      </w:pPr>
+      <w:r>
+        <w:rPr>
+          <w:lang w:val="en-GB"/>
+        </w:rPr>
+        <w:t>UC 3.</w:t>
+      </w:r>
+      <w:r>
+        <w:rPr>
+          <w:lang w:val="en-GB"/>
+        </w:rPr>
+        <w:t>3</w:t>
+      </w:r>
+      <w:r>
+        <w:rPr>
+          <w:lang w:val="en-GB"/>
+        </w:rPr>
+        <w:t xml:space="preserve"> – </w:t>
+      </w:r>
+      <w:r>
+        <w:t>Felaktig</w:t>
+      </w:r>
+      <w:r>
+        <w:rPr>
+          <w:lang w:val="en-GB"/>
+        </w:rPr>
+        <w:t xml:space="preserve"> input </w:t>
+      </w:r>
+      <w:r>
+        <w:t>i</w:t>
+      </w:r>
+      <w:r>
+        <w:rPr>
+          <w:lang w:val="en-GB"/>
+        </w:rPr>
+        <w:t xml:space="preserve"> ”Player vs. Player”</w:t>
+      </w:r>
+    </w:p>
+    <w:p>
+      <w:r>
+        <w:t>Systemet skall endast acceptera spelarnamn som börjar på bokstäver och endast in</w:t>
+      </w:r>
+      <w:r>
+        <w:t>nehål</w:t>
+      </w:r>
+      <w:r>
+        <w:t>ler bokstäver och siffror.</w:t>
+      </w:r>
+    </w:p>
+    <w:p>
+      <w:pPr>
+        <w:pStyle w:val="Heading3"/>
+      </w:pPr>
+      <w:r>
+        <w:t>Input:</w:t>
+      </w:r>
+    </w:p>
+    <w:p>
+      <w:pPr>
+        <w:pStyle w:val="ListParagraph"/>
+        <w:numPr>
+          <w:ilvl w:val="0"/>
+          <w:numId w:val="22"/>
+        </w:numPr>
+      </w:pPr>
+      <w:r>
+        <w:t>UC 3.1 – Användaren navigerar till ”Player vs. Player”-sidan.</w:t>
+      </w:r>
+    </w:p>
+    <w:p>
+      <w:pPr>
+        <w:pStyle w:val="ListParagraph"/>
+        <w:numPr>
+          <w:ilvl w:val="0"/>
+          <w:numId w:val="22"/>
+        </w:numPr>
+      </w:pPr>
+      <w:r>
+        <w:t>Användaren skriver ”123</w:t>
+      </w:r>
+      <w:r>
+        <w:t>%</w:t>
+      </w:r>
+      <w:r>
+        <w:t>Sven” i textfältet.</w:t>
+      </w:r>
+    </w:p>
+    <w:p>
+      <w:pPr>
+        <w:pStyle w:val="ListParagraph"/>
+        <w:numPr>
+          <w:ilvl w:val="0"/>
+          <w:numId w:val="22"/>
+        </w:numPr>
+      </w:pPr>
+      <w:r>
+        <w:t>Användaren väljer ”Rock”-alternativet.</w:t>
+      </w:r>
+    </w:p>
+    <w:p>
+      <w:pPr>
+        <w:pStyle w:val="Heading3"/>
+      </w:pPr>
+      <w:r>
+        <w:t>Output:</w:t>
+      </w:r>
+    </w:p>
+    <w:p>
+      <w:pPr>
+        <w:pStyle w:val="ListParagraph"/>
+        <w:numPr>
+          <w:ilvl w:val="0"/>
+          <w:numId w:val="23"/>
+        </w:numPr>
+        <w:rPr>
+          <w:lang w:val="en-GB"/>
+        </w:rPr>
+      </w:pPr>
+      <w:r>
+        <w:t xml:space="preserve">Samma sida renderas </w:t>
+      </w:r>
+      <w:r>
+        <w:rPr>
+          <w:lang w:val="en-GB"/>
+        </w:rPr>
+        <w:t xml:space="preserve">plus </w:t>
+      </w:r>
+      <w:r>
+        <w:t>felmeddelandet</w:t>
+      </w:r>
+      <w:r>
+        <w:rPr>
+          <w:lang w:val="en-GB"/>
+        </w:rPr>
+        <w:t xml:space="preserve"> : “Chosen name is not valid. Must contain at least 3 characters, starting with a letter. Only use letters and numbers!”</w:t>
+      </w:r>
+    </w:p>
+    <w:p>
+      <w:pPr>
+        <w:pStyle w:val="Heading2"/>
+      </w:pPr>
+      <w:r>
+        <w:lastRenderedPageBreak/>
+        <w:t>UC 3.</w:t>
+      </w:r>
+      <w:r>
+        <w:t>4</w:t>
+      </w:r>
+      <w:r>
+        <w:t xml:space="preserve"> – Användaren startar ett spel mot annan spelare</w:t>
+      </w:r>
+    </w:p>
+    <w:p>
+      <w:pPr>
+        <w:pStyle w:val="Heading3"/>
+      </w:pPr>
+      <w:r>
+        <w:t>Input:</w:t>
+      </w:r>
+    </w:p>
+    <w:p>
+      <w:pPr>
+        <w:pStyle w:val="ListParagraph"/>
+        <w:numPr>
+          <w:ilvl w:val="0"/>
+          <w:numId w:val="24"/>
+        </w:numPr>
+      </w:pPr>
+      <w:r>
+        <w:t>UC 3.1 – Användaren navigerar till ”Player vs. Player”-sidan.</w:t>
+      </w:r>
+    </w:p>
+    <w:p>
+      <w:pPr>
+        <w:pStyle w:val="ListParagraph"/>
+        <w:numPr>
+          <w:ilvl w:val="0"/>
+          <w:numId w:val="24"/>
+        </w:numPr>
+      </w:pPr>
+      <w:r>
+        <w:t>Användaren fyller i sitt namnet ”Sven” i textfältet.</w:t>
+      </w:r>
+    </w:p>
+    <w:p>
+      <w:pPr>
+        <w:pStyle w:val="ListParagraph"/>
+        <w:numPr>
+          <w:ilvl w:val="0"/>
+          <w:numId w:val="24"/>
+        </w:numPr>
+      </w:pPr>
+      <w:r>
+        <w:t>Användaren väljer ”Rock”-alternativet.</w:t>
+      </w:r>
+    </w:p>
+    <w:p>
+      <w:pPr>
+        <w:pStyle w:val="Heading3"/>
+      </w:pPr>
+      <w:r>
+        <w:t>Output:</w:t>
+      </w:r>
+    </w:p>
+    <w:p>
+      <w:pPr>
+        <w:pStyle w:val="ListParagraph"/>
+        <w:numPr>
+          <w:ilvl w:val="0"/>
+          <w:numId w:val="25"/>
+        </w:numPr>
+        <w:rPr>
+          <w:lang w:val="en-GB"/>
+        </w:rPr>
+      </w:pPr>
+      <w:r>
+        <w:rPr>
+          <w:lang w:val="en-GB"/>
+        </w:rPr>
+        <w:t>“Send this URL to your opponent:”-text visas.</w:t>
+      </w:r>
+    </w:p>
+    <w:p>
+      <w:pPr>
+        <w:pStyle w:val="ListParagraph"/>
+        <w:numPr>
+          <w:ilvl w:val="0"/>
+          <w:numId w:val="25"/>
+        </w:numPr>
+      </w:pPr>
+      <w:r>
+        <w:t>URL med slumpad sträng och “=unresolved” på slutet visas.</w:t>
+      </w:r>
+    </w:p>
+    <w:p>
+      <w:pPr>
+        <w:pStyle w:val="ListParagraph"/>
+        <w:numPr>
+          <w:ilvl w:val="0"/>
+          <w:numId w:val="25"/>
+        </w:numPr>
+        <w:rPr>
+          <w:lang w:val="en-GB"/>
+        </w:rPr>
+      </w:pPr>
+      <w:r>
+        <w:rPr>
+          <w:lang w:val="en-GB"/>
+        </w:rPr>
+        <w:t>“Reload the page once you know he/she made her selections!” visas.</w:t>
+      </w:r>
+    </w:p>
+    <w:p>
+      <w:pPr>
+        <w:pStyle w:val="ListParagraph"/>
+        <w:numPr>
+          <w:ilvl w:val="0"/>
+          <w:numId w:val="25"/>
+        </w:numPr>
+        <w:rPr>
+          <w:lang w:val="en-GB"/>
+        </w:rPr>
+      </w:pPr>
+      <w:r>
+        <w:rPr>
+          <w:lang w:val="en-GB"/>
+        </w:rPr>
+        <w:t>“Return”-</w:t>
+      </w:r>
+      <w:r>
+        <w:t>knapp</w:t>
+      </w:r>
+      <w:r>
+        <w:rPr>
+          <w:lang w:val="en-GB"/>
+        </w:rPr>
+        <w:t xml:space="preserve"> </w:t>
+      </w:r>
+      <w:r>
+        <w:t>genereras</w:t>
+      </w:r>
+      <w:r>
+        <w:rPr>
+          <w:lang w:val="en-GB"/>
+        </w:rPr>
+        <w:t>.</w:t>
+      </w:r>
+    </w:p>
+    <w:p>
+      <w:pPr>
+        <w:pStyle w:val="Heading2"/>
+      </w:pPr>
+      <w:r>
+        <w:t>UC 3.</w:t>
+      </w:r>
+      <w:r>
+        <w:t>5</w:t>
+      </w:r>
+      <w:r>
+        <w:t xml:space="preserve"> – Omladdning av sidan efter skapande av multiplayerspel</w:t>
+      </w:r>
+    </w:p>
+    <w:p>
+      <w:r>
+        <w:t xml:space="preserve">Laddas sidan om utan att någon spelat på den genererade </w:t>
+      </w:r>
+      <w:r>
+        <w:t>URL:en</w:t>
+      </w:r>
+      <w:r>
+        <w:t xml:space="preserve"> så skall ett meddelande visas.</w:t>
+      </w:r>
+    </w:p>
+    <w:p>
+      <w:pPr>
+        <w:pStyle w:val="Heading3"/>
+      </w:pPr>
+      <w:r>
+        <w:t>Input:</w:t>
+      </w:r>
+    </w:p>
+    <w:p>
+      <w:pPr>
+        <w:pStyle w:val="ListParagraph"/>
+        <w:numPr>
+          <w:ilvl w:val="0"/>
+          <w:numId w:val="26"/>
+        </w:numPr>
+      </w:pPr>
+      <w:r>
+        <w:t>UC 3.</w:t>
+      </w:r>
+      <w:r>
+        <w:t>4</w:t>
+      </w:r>
+      <w:r>
+        <w:t xml:space="preserve"> – Användaren startar ett spel mot en annan spelare</w:t>
+      </w:r>
+    </w:p>
+    <w:p>
+      <w:pPr>
+        <w:pStyle w:val="ListParagraph"/>
+        <w:numPr>
+          <w:ilvl w:val="0"/>
+          <w:numId w:val="26"/>
+        </w:numPr>
+      </w:pPr>
+      <w:r>
+        <w:t xml:space="preserve">Användaren </w:t>
+      </w:r>
+      <w:r>
+        <w:t>laddar om sidan (f5 / enter i adressfältet).</w:t>
+      </w:r>
+    </w:p>
+    <w:p>
+      <w:pPr>
+        <w:pStyle w:val="Heading3"/>
+      </w:pPr>
+      <w:r>
+        <w:t>Output:</w:t>
+      </w:r>
+    </w:p>
+    <w:p>
+      <w:pPr>
+        <w:pStyle w:val="ListParagraph"/>
+        <w:numPr>
+          <w:ilvl w:val="0"/>
+          <w:numId w:val="27"/>
+        </w:numPr>
+        <w:rPr>
+          <w:lang w:val="en-GB"/>
+        </w:rPr>
+      </w:pPr>
+      <w:r>
+        <w:t>Text visas: ”You still have an unresolved game, try reloading th</w:t>
+      </w:r>
+      <w:r>
+        <w:rPr>
+          <w:lang w:val="en-GB"/>
+        </w:rPr>
+        <w:t>e page when your opponent has chosen both name and hand.”</w:t>
+      </w:r>
+    </w:p>
+    <w:p>
+      <w:pPr>
+        <w:pStyle w:val="ListParagraph"/>
+        <w:numPr>
+          <w:ilvl w:val="0"/>
+          <w:numId w:val="27"/>
+        </w:numPr>
+        <w:rPr>
+          <w:lang w:val="en-GB"/>
+        </w:rPr>
+      </w:pPr>
+      <w:r>
+        <w:rPr>
+          <w:lang w:val="en-GB"/>
+        </w:rPr>
+        <w:t>Text visas: ”If your opponent isn’t responding, restart your browser to enable another challenge.”</w:t>
+      </w:r>
+    </w:p>
+    <w:p>
+      <w:pPr>
+        <w:pStyle w:val="ListParagraph"/>
+        <w:numPr>
+          <w:ilvl w:val="0"/>
+          <w:numId w:val="27"/>
+        </w:numPr>
+        <w:rPr>
+          <w:lang w:val="en-GB"/>
+        </w:rPr>
+      </w:pPr>
+      <w:r>
+        <w:rPr>
+          <w:lang w:val="en-GB"/>
+        </w:rPr>
+        <w:t>“Return”-</w:t>
+      </w:r>
+      <w:r>
+        <w:t>knapp</w:t>
+      </w:r>
+      <w:r>
+        <w:rPr>
+          <w:lang w:val="en-GB"/>
+        </w:rPr>
+        <w:t xml:space="preserve"> </w:t>
+      </w:r>
+      <w:r>
+        <w:t>genereras</w:t>
+      </w:r>
+      <w:r>
+        <w:rPr>
+          <w:lang w:val="en-GB"/>
+        </w:rPr>
+        <w:t>.</w:t>
+      </w:r>
+    </w:p>
+    <w:p>
+      <w:pPr>
+        <w:pStyle w:val="Heading2"/>
+      </w:pPr>
+      <w:r>
+        <w:t xml:space="preserve">UC 3.6 – </w:t>
+      </w:r>
+      <w:r>
+        <w:t>Spela med genererad URL i annan browser</w:t>
+      </w:r>
+    </w:p>
+    <w:p>
+      <w:pPr>
+        <w:pStyle w:val="Heading3"/>
+      </w:pPr>
+      <w:r>
+        <w:t>Input:</w:t>
+      </w:r>
+    </w:p>
+    <w:p>
+      <w:pPr>
+        <w:pStyle w:val="ListParagraph"/>
+        <w:numPr>
+          <w:ilvl w:val="0"/>
+          <w:numId w:val="28"/>
+        </w:numPr>
+      </w:pPr>
+      <w:r>
+        <w:t>Browser 1.</w:t>
+      </w:r>
+    </w:p>
+    <w:p>
+      <w:pPr>
+        <w:pStyle w:val="ListParagraph"/>
+        <w:numPr>
+          <w:ilvl w:val="1"/>
+          <w:numId w:val="28"/>
+        </w:numPr>
+      </w:pPr>
+      <w:r>
+        <w:t>UC 3.4 – Användaren startar ett spel mot en annan spelare</w:t>
+      </w:r>
+    </w:p>
+    <w:p>
+      <w:pPr>
+        <w:pStyle w:val="ListParagraph"/>
+        <w:numPr>
+          <w:ilvl w:val="2"/>
+          <w:numId w:val="28"/>
+        </w:numPr>
+      </w:pPr>
+      <w:r>
+        <w:t>Visas samma meddelande som i UC 3.5, stäng webbläsaren och navigera till sidan på nytt. Alt. Ta bort sessionskakan i webbläsaren.</w:t>
+      </w:r>
+    </w:p>
+    <w:p>
+      <w:pPr>
+        <w:pStyle w:val="ListParagraph"/>
+        <w:numPr>
+          <w:ilvl w:val="0"/>
+          <w:numId w:val="28"/>
+        </w:numPr>
+      </w:pPr>
+      <w:r>
+        <w:t>Browser 2.</w:t>
+      </w:r>
+    </w:p>
+    <w:p>
+      <w:pPr>
+        <w:pStyle w:val="ListParagraph"/>
+        <w:numPr>
+          <w:ilvl w:val="1"/>
+          <w:numId w:val="28"/>
+        </w:numPr>
+      </w:pPr>
+      <w:r>
+        <w:t xml:space="preserve">Användaren kopierar </w:t>
+      </w:r>
+      <w:r>
+        <w:t>URL:en</w:t>
+      </w:r>
+      <w:r>
+        <w:t xml:space="preserve"> och klistrar in den i en annan webbläsare.</w:t>
+      </w:r>
+    </w:p>
+    <w:p>
+      <w:pPr>
+        <w:pStyle w:val="ListParagraph"/>
+        <w:numPr>
+          <w:ilvl w:val="1"/>
+          <w:numId w:val="28"/>
+        </w:numPr>
+      </w:pPr>
+      <w:r>
+        <w:t>Användaren matar in namnet ”Karl” i namnrutan.</w:t>
+      </w:r>
+    </w:p>
+    <w:p>
+      <w:pPr>
+        <w:pStyle w:val="ListParagraph"/>
+        <w:numPr>
+          <w:ilvl w:val="1"/>
+          <w:numId w:val="28"/>
+        </w:numPr>
+      </w:pPr>
+      <w:r>
+        <w:t>Användaren väljer alternativet ”Paper”.</w:t>
+      </w:r>
+    </w:p>
+    <w:p>
+      <w:pPr>
+        <w:pStyle w:val="Heading3"/>
+      </w:pPr>
+      <w:r>
+        <w:t>Output:</w:t>
+      </w:r>
+    </w:p>
+    <w:p>
+      <w:pPr>
+        <w:pStyle w:val="ListParagraph"/>
+        <w:numPr>
+          <w:ilvl w:val="0"/>
+          <w:numId w:val="29"/>
+        </w:numPr>
+      </w:pPr>
+      <w:r>
+        <w:t>Browser 2.</w:t>
+      </w:r>
+    </w:p>
+    <w:p>
+      <w:pPr>
+        <w:pStyle w:val="ListParagraph"/>
+        <w:numPr>
+          <w:ilvl w:val="1"/>
+          <w:numId w:val="29"/>
+        </w:numPr>
+      </w:pPr>
+      <w:r>
+        <w:t xml:space="preserve">Resultat visas: </w:t>
+      </w:r>
+      <w:r>
+        <w:t>”Karl</w:t>
+      </w:r>
+      <w:r>
+        <w:t xml:space="preserve"> won vs. Sven!”</w:t>
+      </w:r>
+    </w:p>
+    <w:p>
+      <w:pPr>
+        <w:pStyle w:val="ListParagraph"/>
+        <w:numPr>
+          <w:ilvl w:val="1"/>
+          <w:numId w:val="29"/>
+        </w:numPr>
+      </w:pPr>
+      <w:r>
+        <w:t>Bilder visas ”[Paper] VS. [Rock]</w:t>
+      </w:r>
+      <w:r>
+        <w:t>”.</w:t>
+      </w:r>
+    </w:p>
+    <w:p>
+      <w:pPr>
+        <w:pStyle w:val="ListParagraph"/>
+        <w:numPr>
+          <w:ilvl w:val="1"/>
+          <w:numId w:val="29"/>
+        </w:numPr>
+        <w:rPr>
+          <w:lang w:val="en-GB"/>
+        </w:rPr>
+      </w:pPr>
+      <w:r>
+        <w:rPr>
+          <w:lang w:val="en-GB"/>
+        </w:rPr>
+        <w:t>T</w:t>
+      </w:r>
+      <w:r>
+        <w:rPr>
+          <w:lang w:val="en-GB"/>
+        </w:rPr>
+        <w:t>ext visas: ”Paper covers Rock!”</w:t>
+      </w:r>
+    </w:p>
+    <w:p>
+      <w:pPr>
+        <w:pStyle w:val="ListParagraph"/>
+        <w:numPr>
+          <w:ilvl w:val="1"/>
+          <w:numId w:val="29"/>
+        </w:numPr>
+        <w:rPr>
+          <w:lang w:val="en-GB"/>
+        </w:rPr>
+      </w:pPr>
+      <w:r>
+        <w:rPr>
+          <w:lang w:val="en-GB"/>
+        </w:rPr>
+        <w:t>“Play again”-knapp genereras.</w:t>
+      </w:r>
+    </w:p>
+    <w:p>
+      <w:pPr>
+        <w:pStyle w:val="ListParagraph"/>
+        <w:numPr>
+          <w:ilvl w:val="1"/>
+          <w:numId w:val="29"/>
+        </w:numPr>
+        <w:rPr>
+          <w:lang w:val="en-GB"/>
+        </w:rPr>
+      </w:pPr>
+      <w:r>
+        <w:rPr>
+          <w:lang w:val="en-GB"/>
+        </w:rPr>
+        <w:t xml:space="preserve">Text visas: </w:t>
+      </w:r>
+      <w:r>
+        <w:rPr>
+          <w:lang w:val="en-GB"/>
+        </w:rPr>
+        <w:t>“Wins: 1 Losses: 0”</w:t>
+      </w:r>
+      <w:r>
+        <w:rPr>
+          <w:lang w:val="en-GB"/>
+        </w:rPr>
+        <w:t>.</w:t>
+      </w:r>
+    </w:p>
+    <w:p>
+      <w:pPr>
+        <w:pStyle w:val="ListParagraph"/>
+        <w:numPr>
+          <w:ilvl w:val="1"/>
+          <w:numId w:val="29"/>
+        </w:numPr>
+        <w:rPr>
+          <w:lang w:val="en-GB"/>
+        </w:rPr>
+      </w:pPr>
+      <w:r>
+        <w:rPr>
+          <w:lang w:val="en-GB"/>
+        </w:rPr>
+        <w:lastRenderedPageBreak/>
+        <w:t>“Return”-</w:t>
+      </w:r>
+      <w:r>
+        <w:t>knapp</w:t>
+      </w:r>
+      <w:r>
+        <w:rPr>
+          <w:lang w:val="en-GB"/>
+        </w:rPr>
+        <w:t xml:space="preserve"> </w:t>
+      </w:r>
+      <w:r>
+        <w:t>genereras</w:t>
+      </w:r>
+      <w:r>
+        <w:rPr>
+          <w:lang w:val="en-GB"/>
+        </w:rPr>
+        <w:t>.</w:t>
+      </w:r>
+    </w:p>
+    <w:p>
+      <w:pPr>
+        <w:pStyle w:val="ListParagraph"/>
+        <w:numPr>
+          <w:ilvl w:val="0"/>
+          <w:numId w:val="29"/>
+        </w:numPr>
+        <w:rPr>
+          <w:lang w:val="en-GB"/>
+        </w:rPr>
+      </w:pPr>
+      <w:r>
+        <w:rPr>
+          <w:lang w:val="en-GB"/>
+        </w:rPr>
+        <w:t>Browser 1. – Ingen output.</w:t>
+      </w:r>
+    </w:p>
+    <w:p>
+      <w:pPr>
+        <w:pStyle w:val="Heading2"/>
+      </w:pPr>
+      <w:r>
+        <w:t>UC 3.7 – Omladdning av sidan efter resultat</w:t>
+      </w:r>
+    </w:p>
+    <w:p>
+      <w:r>
+        <w:t>Efter att resultatet presenteras för spelare 2 skall spelare 1 kunna ladda om sidan och se resultatet.</w:t>
+      </w:r>
+    </w:p>
+    <w:p>
+      <w:pPr>
+        <w:pStyle w:val="Heading3"/>
+      </w:pPr>
+      <w:r>
+        <w:t>Input:</w:t>
+      </w:r>
+    </w:p>
+    <w:p>
+      <w:pPr>
+        <w:pStyle w:val="ListParagraph"/>
+        <w:numPr>
+          <w:ilvl w:val="0"/>
+          <w:numId w:val="30"/>
+        </w:numPr>
+      </w:pPr>
+      <w:r>
+        <w:t>UC 3.6 – Spela med genererad URL i annan browser.</w:t>
+      </w:r>
+    </w:p>
+    <w:p>
+      <w:pPr>
+        <w:pStyle w:val="ListParagraph"/>
+        <w:numPr>
+          <w:ilvl w:val="0"/>
+          <w:numId w:val="30"/>
+        </w:numPr>
+      </w:pPr>
+      <w:r>
+        <w:t>Browser 1 &amp; 2. Användaren laddar om sidan (f5 / enter i adressfältet).</w:t>
+      </w:r>
+    </w:p>
+    <w:p>
+      <w:pPr>
+        <w:pStyle w:val="Heading3"/>
+      </w:pPr>
+      <w:r>
+        <w:t>Output:</w:t>
+      </w:r>
+    </w:p>
+    <w:p>
+      <w:pPr>
+        <w:pStyle w:val="ListParagraph"/>
+        <w:numPr>
+          <w:ilvl w:val="0"/>
+          <w:numId w:val="31"/>
+        </w:numPr>
+        <w:rPr>
+          <w:lang w:val="en-GB"/>
+        </w:rPr>
+      </w:pPr>
+      <w:r>
+        <w:t>Browser 1.</w:t>
+      </w:r>
+    </w:p>
+    <w:p>
+      <w:pPr>
+        <w:pStyle w:val="ListParagraph"/>
+        <w:numPr>
+          <w:ilvl w:val="1"/>
+          <w:numId w:val="31"/>
+        </w:numPr>
+        <w:rPr>
+          <w:lang w:val="en-GB"/>
+        </w:rPr>
+      </w:pPr>
+      <w:r>
+        <w:t>Resulat visas.</w:t>
+      </w:r>
+    </w:p>
+    <w:p>
+      <w:pPr>
+        <w:pStyle w:val="ListParagraph"/>
+        <w:numPr>
+          <w:ilvl w:val="0"/>
+          <w:numId w:val="31"/>
+        </w:numPr>
+        <w:rPr>
+          <w:lang w:val="en-GB"/>
+        </w:rPr>
+      </w:pPr>
+      <w:r>
+        <w:rPr>
+          <w:lang w:val="en-GB"/>
+        </w:rPr>
+        <w:t>Browser 2.</w:t>
+      </w:r>
+    </w:p>
+    <w:p>
+      <w:pPr>
+        <w:pStyle w:val="ListParagraph"/>
+        <w:numPr>
+          <w:ilvl w:val="1"/>
+          <w:numId w:val="31"/>
+        </w:numPr>
+        <w:rPr>
+          <w:lang w:val="en-GB"/>
+        </w:rPr>
+      </w:pPr>
+      <w:r>
+        <w:t>Huvudmeny</w:t>
+      </w:r>
+      <w:r>
+        <w:rPr>
+          <w:lang w:val="en-GB"/>
+        </w:rPr>
+        <w:t xml:space="preserve"> visas.</w:t>
+      </w:r>
+    </w:p>
+    <w:p>
+      <w:pPr>
+        <w:rPr>
+          <w:lang w:val="en-GB"/>
+        </w:rPr>
+      </w:pPr>
+    </w:p>
     <w:sectPr>
       <w:headerReference w:type="default" r:id="rId9"/>
       <w:footerReference w:type="default" r:id="rId10"/>
@@ -670,7 +2049,7 @@
           <w:rPr>
             <w:noProof/>
           </w:rPr>
-          <w:t>2</w:t>
+          <w:t>5</w:t>
         </w:r>
         <w:r>
           <w:rPr>
@@ -1034,6 +2413,178 @@
     </w:lvl>
   </w:abstractNum>
   <w:abstractNum w:abstractNumId="3">
+    <w:nsid w:val="125D3BCB"/>
+    <w:multiLevelType w:val="hybridMultilevel"/>
+    <w:tmpl w:val="B9B605E4"/>
+    <w:lvl w:ilvl="0" w:tplc="041D000F">
+      <w:start w:val="1"/>
+      <w:numFmt w:val="decimal"/>
+      <w:lvlText w:val="%1."/>
+      <w:lvlJc w:val="left"/>
+      <w:pPr>
+        <w:ind w:left="720" w:hanging="360"/>
+      </w:pPr>
+    </w:lvl>
+    <w:lvl w:ilvl="1" w:tplc="041D0019" w:tentative="1">
+      <w:start w:val="1"/>
+      <w:numFmt w:val="lowerLetter"/>
+      <w:lvlText w:val="%2."/>
+      <w:lvlJc w:val="left"/>
+      <w:pPr>
+        <w:ind w:left="1440" w:hanging="360"/>
+      </w:pPr>
+    </w:lvl>
+    <w:lvl w:ilvl="2" w:tplc="041D001B" w:tentative="1">
+      <w:start w:val="1"/>
+      <w:numFmt w:val="lowerRoman"/>
+      <w:lvlText w:val="%3."/>
+      <w:lvlJc w:val="right"/>
+      <w:pPr>
+        <w:ind w:left="2160" w:hanging="180"/>
+      </w:pPr>
+    </w:lvl>
+    <w:lvl w:ilvl="3" w:tplc="041D000F" w:tentative="1">
+      <w:start w:val="1"/>
+      <w:numFmt w:val="decimal"/>
+      <w:lvlText w:val="%4."/>
+      <w:lvlJc w:val="left"/>
+      <w:pPr>
+        <w:ind w:left="2880" w:hanging="360"/>
+      </w:pPr>
+    </w:lvl>
+    <w:lvl w:ilvl="4" w:tplc="041D0019" w:tentative="1">
+      <w:start w:val="1"/>
+      <w:numFmt w:val="lowerLetter"/>
+      <w:lvlText w:val="%5."/>
+      <w:lvlJc w:val="left"/>
+      <w:pPr>
+        <w:ind w:left="3600" w:hanging="360"/>
+      </w:pPr>
+    </w:lvl>
+    <w:lvl w:ilvl="5" w:tplc="041D001B" w:tentative="1">
+      <w:start w:val="1"/>
+      <w:numFmt w:val="lowerRoman"/>
+      <w:lvlText w:val="%6."/>
+      <w:lvlJc w:val="right"/>
+      <w:pPr>
+        <w:ind w:left="4320" w:hanging="180"/>
+      </w:pPr>
+    </w:lvl>
+    <w:lvl w:ilvl="6" w:tplc="041D000F" w:tentative="1">
+      <w:start w:val="1"/>
+      <w:numFmt w:val="decimal"/>
+      <w:lvlText w:val="%7."/>
+      <w:lvlJc w:val="left"/>
+      <w:pPr>
+        <w:ind w:left="5040" w:hanging="360"/>
+      </w:pPr>
+    </w:lvl>
+    <w:lvl w:ilvl="7" w:tplc="041D0019" w:tentative="1">
+      <w:start w:val="1"/>
+      <w:numFmt w:val="lowerLetter"/>
+      <w:lvlText w:val="%8."/>
+      <w:lvlJc w:val="left"/>
+      <w:pPr>
+        <w:ind w:left="5760" w:hanging="360"/>
+      </w:pPr>
+    </w:lvl>
+    <w:lvl w:ilvl="8" w:tplc="041D001B" w:tentative="1">
+      <w:start w:val="1"/>
+      <w:numFmt w:val="lowerRoman"/>
+      <w:lvlText w:val="%9."/>
+      <w:lvlJc w:val="right"/>
+      <w:pPr>
+        <w:ind w:left="6480" w:hanging="180"/>
+      </w:pPr>
+    </w:lvl>
+  </w:abstractNum>
+  <w:abstractNum w:abstractNumId="4">
+    <w:nsid w:val="15EB063C"/>
+    <w:multiLevelType w:val="hybridMultilevel"/>
+    <w:tmpl w:val="09F09012"/>
+    <w:lvl w:ilvl="0" w:tplc="041D000F">
+      <w:start w:val="1"/>
+      <w:numFmt w:val="decimal"/>
+      <w:lvlText w:val="%1."/>
+      <w:lvlJc w:val="left"/>
+      <w:pPr>
+        <w:ind w:left="720" w:hanging="360"/>
+      </w:pPr>
+    </w:lvl>
+    <w:lvl w:ilvl="1" w:tplc="041D0019" w:tentative="1">
+      <w:start w:val="1"/>
+      <w:numFmt w:val="lowerLetter"/>
+      <w:lvlText w:val="%2."/>
+      <w:lvlJc w:val="left"/>
+      <w:pPr>
+        <w:ind w:left="1440" w:hanging="360"/>
+      </w:pPr>
+    </w:lvl>
+    <w:lvl w:ilvl="2" w:tplc="041D001B" w:tentative="1">
+      <w:start w:val="1"/>
+      <w:numFmt w:val="lowerRoman"/>
+      <w:lvlText w:val="%3."/>
+      <w:lvlJc w:val="right"/>
+      <w:pPr>
+        <w:ind w:left="2160" w:hanging="180"/>
+      </w:pPr>
+    </w:lvl>
+    <w:lvl w:ilvl="3" w:tplc="041D000F" w:tentative="1">
+      <w:start w:val="1"/>
+      <w:numFmt w:val="decimal"/>
+      <w:lvlText w:val="%4."/>
+      <w:lvlJc w:val="left"/>
+      <w:pPr>
+        <w:ind w:left="2880" w:hanging="360"/>
+      </w:pPr>
+    </w:lvl>
+    <w:lvl w:ilvl="4" w:tplc="041D0019" w:tentative="1">
+      <w:start w:val="1"/>
+      <w:numFmt w:val="lowerLetter"/>
+      <w:lvlText w:val="%5."/>
+      <w:lvlJc w:val="left"/>
+      <w:pPr>
+        <w:ind w:left="3600" w:hanging="360"/>
+      </w:pPr>
+    </w:lvl>
+    <w:lvl w:ilvl="5" w:tplc="041D001B" w:tentative="1">
+      <w:start w:val="1"/>
+      <w:numFmt w:val="lowerRoman"/>
+      <w:lvlText w:val="%6."/>
+      <w:lvlJc w:val="right"/>
+      <w:pPr>
+        <w:ind w:left="4320" w:hanging="180"/>
+      </w:pPr>
+    </w:lvl>
+    <w:lvl w:ilvl="6" w:tplc="041D000F" w:tentative="1">
+      <w:start w:val="1"/>
+      <w:numFmt w:val="decimal"/>
+      <w:lvlText w:val="%7."/>
+      <w:lvlJc w:val="left"/>
+      <w:pPr>
+        <w:ind w:left="5040" w:hanging="360"/>
+      </w:pPr>
+    </w:lvl>
+    <w:lvl w:ilvl="7" w:tplc="041D0019" w:tentative="1">
+      <w:start w:val="1"/>
+      <w:numFmt w:val="lowerLetter"/>
+      <w:lvlText w:val="%8."/>
+      <w:lvlJc w:val="left"/>
+      <w:pPr>
+        <w:ind w:left="5760" w:hanging="360"/>
+      </w:pPr>
+    </w:lvl>
+    <w:lvl w:ilvl="8" w:tplc="041D001B" w:tentative="1">
+      <w:start w:val="1"/>
+      <w:numFmt w:val="lowerRoman"/>
+      <w:lvlText w:val="%9."/>
+      <w:lvlJc w:val="right"/>
+      <w:pPr>
+        <w:ind w:left="6480" w:hanging="180"/>
+      </w:pPr>
+    </w:lvl>
+  </w:abstractNum>
+  <w:abstractNum w:abstractNumId="5">
     <w:nsid w:val="17AA1061"/>
     <w:multiLevelType w:val="hybridMultilevel"/>
     <w:tmpl w:val="D9EA98EE"/>
@@ -1119,7 +2670,351 @@
       </w:pPr>
     </w:lvl>
   </w:abstractNum>
-  <w:abstractNum w:abstractNumId="4">
+  <w:abstractNum w:abstractNumId="6">
+    <w:nsid w:val="1A0B4D2A"/>
+    <w:multiLevelType w:val="hybridMultilevel"/>
+    <w:tmpl w:val="09F09012"/>
+    <w:lvl w:ilvl="0" w:tplc="041D000F">
+      <w:start w:val="1"/>
+      <w:numFmt w:val="decimal"/>
+      <w:lvlText w:val="%1."/>
+      <w:lvlJc w:val="left"/>
+      <w:pPr>
+        <w:ind w:left="720" w:hanging="360"/>
+      </w:pPr>
+    </w:lvl>
+    <w:lvl w:ilvl="1" w:tplc="041D0019" w:tentative="1">
+      <w:start w:val="1"/>
+      <w:numFmt w:val="lowerLetter"/>
+      <w:lvlText w:val="%2."/>
+      <w:lvlJc w:val="left"/>
+      <w:pPr>
+        <w:ind w:left="1440" w:hanging="360"/>
+      </w:pPr>
+    </w:lvl>
+    <w:lvl w:ilvl="2" w:tplc="041D001B" w:tentative="1">
+      <w:start w:val="1"/>
+      <w:numFmt w:val="lowerRoman"/>
+      <w:lvlText w:val="%3."/>
+      <w:lvlJc w:val="right"/>
+      <w:pPr>
+        <w:ind w:left="2160" w:hanging="180"/>
+      </w:pPr>
+    </w:lvl>
+    <w:lvl w:ilvl="3" w:tplc="041D000F" w:tentative="1">
+      <w:start w:val="1"/>
+      <w:numFmt w:val="decimal"/>
+      <w:lvlText w:val="%4."/>
+      <w:lvlJc w:val="left"/>
+      <w:pPr>
+        <w:ind w:left="2880" w:hanging="360"/>
+      </w:pPr>
+    </w:lvl>
+    <w:lvl w:ilvl="4" w:tplc="041D0019" w:tentative="1">
+      <w:start w:val="1"/>
+      <w:numFmt w:val="lowerLetter"/>
+      <w:lvlText w:val="%5."/>
+      <w:lvlJc w:val="left"/>
+      <w:pPr>
+        <w:ind w:left="3600" w:hanging="360"/>
+      </w:pPr>
+    </w:lvl>
+    <w:lvl w:ilvl="5" w:tplc="041D001B" w:tentative="1">
+      <w:start w:val="1"/>
+      <w:numFmt w:val="lowerRoman"/>
+      <w:lvlText w:val="%6."/>
+      <w:lvlJc w:val="right"/>
+      <w:pPr>
+        <w:ind w:left="4320" w:hanging="180"/>
+      </w:pPr>
+    </w:lvl>
+    <w:lvl w:ilvl="6" w:tplc="041D000F" w:tentative="1">
+      <w:start w:val="1"/>
+      <w:numFmt w:val="decimal"/>
+      <w:lvlText w:val="%7."/>
+      <w:lvlJc w:val="left"/>
+      <w:pPr>
+        <w:ind w:left="5040" w:hanging="360"/>
+      </w:pPr>
+    </w:lvl>
+    <w:lvl w:ilvl="7" w:tplc="041D0019" w:tentative="1">
+      <w:start w:val="1"/>
+      <w:numFmt w:val="lowerLetter"/>
+      <w:lvlText w:val="%8."/>
+      <w:lvlJc w:val="left"/>
+      <w:pPr>
+        <w:ind w:left="5760" w:hanging="360"/>
+      </w:pPr>
+    </w:lvl>
+    <w:lvl w:ilvl="8" w:tplc="041D001B" w:tentative="1">
+      <w:start w:val="1"/>
+      <w:numFmt w:val="lowerRoman"/>
+      <w:lvlText w:val="%9."/>
+      <w:lvlJc w:val="right"/>
+      <w:pPr>
+        <w:ind w:left="6480" w:hanging="180"/>
+      </w:pPr>
+    </w:lvl>
+  </w:abstractNum>
+  <w:abstractNum w:abstractNumId="7">
+    <w:nsid w:val="1AA57347"/>
+    <w:multiLevelType w:val="hybridMultilevel"/>
+    <w:tmpl w:val="B9B605E4"/>
+    <w:lvl w:ilvl="0" w:tplc="041D000F">
+      <w:start w:val="1"/>
+      <w:numFmt w:val="decimal"/>
+      <w:lvlText w:val="%1."/>
+      <w:lvlJc w:val="left"/>
+      <w:pPr>
+        <w:ind w:left="720" w:hanging="360"/>
+      </w:pPr>
+    </w:lvl>
+    <w:lvl w:ilvl="1" w:tplc="041D0019" w:tentative="1">
+      <w:start w:val="1"/>
+      <w:numFmt w:val="lowerLetter"/>
+      <w:lvlText w:val="%2."/>
+      <w:lvlJc w:val="left"/>
+      <w:pPr>
+        <w:ind w:left="1440" w:hanging="360"/>
+      </w:pPr>
+    </w:lvl>
+    <w:lvl w:ilvl="2" w:tplc="041D001B" w:tentative="1">
+      <w:start w:val="1"/>
+      <w:numFmt w:val="lowerRoman"/>
+      <w:lvlText w:val="%3."/>
+      <w:lvlJc w:val="right"/>
+      <w:pPr>
+        <w:ind w:left="2160" w:hanging="180"/>
+      </w:pPr>
+    </w:lvl>
+    <w:lvl w:ilvl="3" w:tplc="041D000F" w:tentative="1">
+      <w:start w:val="1"/>
+      <w:numFmt w:val="decimal"/>
+      <w:lvlText w:val="%4."/>
+      <w:lvlJc w:val="left"/>
+      <w:pPr>
+        <w:ind w:left="2880" w:hanging="360"/>
+      </w:pPr>
+    </w:lvl>
+    <w:lvl w:ilvl="4" w:tplc="041D0019" w:tentative="1">
+      <w:start w:val="1"/>
+      <w:numFmt w:val="lowerLetter"/>
+      <w:lvlText w:val="%5."/>
+      <w:lvlJc w:val="left"/>
+      <w:pPr>
+        <w:ind w:left="3600" w:hanging="360"/>
+      </w:pPr>
+    </w:lvl>
+    <w:lvl w:ilvl="5" w:tplc="041D001B" w:tentative="1">
+      <w:start w:val="1"/>
+      <w:numFmt w:val="lowerRoman"/>
+      <w:lvlText w:val="%6."/>
+      <w:lvlJc w:val="right"/>
+      <w:pPr>
+        <w:ind w:left="4320" w:hanging="180"/>
+      </w:pPr>
+    </w:lvl>
+    <w:lvl w:ilvl="6" w:tplc="041D000F" w:tentative="1">
+      <w:start w:val="1"/>
+      <w:numFmt w:val="decimal"/>
+      <w:lvlText w:val="%7."/>
+      <w:lvlJc w:val="left"/>
+      <w:pPr>
+        <w:ind w:left="5040" w:hanging="360"/>
+      </w:pPr>
+    </w:lvl>
+    <w:lvl w:ilvl="7" w:tplc="041D0019" w:tentative="1">
+      <w:start w:val="1"/>
+      <w:numFmt w:val="lowerLetter"/>
+      <w:lvlText w:val="%8."/>
+      <w:lvlJc w:val="left"/>
+      <w:pPr>
+        <w:ind w:left="5760" w:hanging="360"/>
+      </w:pPr>
+    </w:lvl>
+    <w:lvl w:ilvl="8" w:tplc="041D001B" w:tentative="1">
+      <w:start w:val="1"/>
+      <w:numFmt w:val="lowerRoman"/>
+      <w:lvlText w:val="%9."/>
+      <w:lvlJc w:val="right"/>
+      <w:pPr>
+        <w:ind w:left="6480" w:hanging="180"/>
+      </w:pPr>
+    </w:lvl>
+  </w:abstractNum>
+  <w:abstractNum w:abstractNumId="8">
+    <w:nsid w:val="1E4207E2"/>
+    <w:multiLevelType w:val="hybridMultilevel"/>
+    <w:tmpl w:val="09F09012"/>
+    <w:lvl w:ilvl="0" w:tplc="041D000F">
+      <w:start w:val="1"/>
+      <w:numFmt w:val="decimal"/>
+      <w:lvlText w:val="%1."/>
+      <w:lvlJc w:val="left"/>
+      <w:pPr>
+        <w:ind w:left="720" w:hanging="360"/>
+      </w:pPr>
+    </w:lvl>
+    <w:lvl w:ilvl="1" w:tplc="041D0019" w:tentative="1">
+      <w:start w:val="1"/>
+      <w:numFmt w:val="lowerLetter"/>
+      <w:lvlText w:val="%2."/>
+      <w:lvlJc w:val="left"/>
+      <w:pPr>
+        <w:ind w:left="1440" w:hanging="360"/>
+      </w:pPr>
+    </w:lvl>
+    <w:lvl w:ilvl="2" w:tplc="041D001B" w:tentative="1">
+      <w:start w:val="1"/>
+      <w:numFmt w:val="lowerRoman"/>
+      <w:lvlText w:val="%3."/>
+      <w:lvlJc w:val="right"/>
+      <w:pPr>
+        <w:ind w:left="2160" w:hanging="180"/>
+      </w:pPr>
+    </w:lvl>
+    <w:lvl w:ilvl="3" w:tplc="041D000F" w:tentative="1">
+      <w:start w:val="1"/>
+      <w:numFmt w:val="decimal"/>
+      <w:lvlText w:val="%4."/>
+      <w:lvlJc w:val="left"/>
+      <w:pPr>
+        <w:ind w:left="2880" w:hanging="360"/>
+      </w:pPr>
+    </w:lvl>
+    <w:lvl w:ilvl="4" w:tplc="041D0019" w:tentative="1">
+      <w:start w:val="1"/>
+      <w:numFmt w:val="lowerLetter"/>
+      <w:lvlText w:val="%5."/>
+      <w:lvlJc w:val="left"/>
+      <w:pPr>
+        <w:ind w:left="3600" w:hanging="360"/>
+      </w:pPr>
+    </w:lvl>
+    <w:lvl w:ilvl="5" w:tplc="041D001B" w:tentative="1">
+      <w:start w:val="1"/>
+      <w:numFmt w:val="lowerRoman"/>
+      <w:lvlText w:val="%6."/>
+      <w:lvlJc w:val="right"/>
+      <w:pPr>
+        <w:ind w:left="4320" w:hanging="180"/>
+      </w:pPr>
+    </w:lvl>
+    <w:lvl w:ilvl="6" w:tplc="041D000F" w:tentative="1">
+      <w:start w:val="1"/>
+      <w:numFmt w:val="decimal"/>
+      <w:lvlText w:val="%7."/>
+      <w:lvlJc w:val="left"/>
+      <w:pPr>
+        <w:ind w:left="5040" w:hanging="360"/>
+      </w:pPr>
+    </w:lvl>
+    <w:lvl w:ilvl="7" w:tplc="041D0019" w:tentative="1">
+      <w:start w:val="1"/>
+      <w:numFmt w:val="lowerLetter"/>
+      <w:lvlText w:val="%8."/>
+      <w:lvlJc w:val="left"/>
+      <w:pPr>
+        <w:ind w:left="5760" w:hanging="360"/>
+      </w:pPr>
+    </w:lvl>
+    <w:lvl w:ilvl="8" w:tplc="041D001B" w:tentative="1">
+      <w:start w:val="1"/>
+      <w:numFmt w:val="lowerRoman"/>
+      <w:lvlText w:val="%9."/>
+      <w:lvlJc w:val="right"/>
+      <w:pPr>
+        <w:ind w:left="6480" w:hanging="180"/>
+      </w:pPr>
+    </w:lvl>
+  </w:abstractNum>
+  <w:abstractNum w:abstractNumId="9">
+    <w:nsid w:val="2077256D"/>
+    <w:multiLevelType w:val="hybridMultilevel"/>
+    <w:tmpl w:val="B9B605E4"/>
+    <w:lvl w:ilvl="0" w:tplc="041D000F">
+      <w:start w:val="1"/>
+      <w:numFmt w:val="decimal"/>
+      <w:lvlText w:val="%1."/>
+      <w:lvlJc w:val="left"/>
+      <w:pPr>
+        <w:ind w:left="720" w:hanging="360"/>
+      </w:pPr>
+    </w:lvl>
+    <w:lvl w:ilvl="1" w:tplc="041D0019">
+      <w:start w:val="1"/>
+      <w:numFmt w:val="lowerLetter"/>
+      <w:lvlText w:val="%2."/>
+      <w:lvlJc w:val="left"/>
+      <w:pPr>
+        <w:ind w:left="1440" w:hanging="360"/>
+      </w:pPr>
+    </w:lvl>
+    <w:lvl w:ilvl="2" w:tplc="041D001B" w:tentative="1">
+      <w:start w:val="1"/>
+      <w:numFmt w:val="lowerRoman"/>
+      <w:lvlText w:val="%3."/>
+      <w:lvlJc w:val="right"/>
+      <w:pPr>
+        <w:ind w:left="2160" w:hanging="180"/>
+      </w:pPr>
+    </w:lvl>
+    <w:lvl w:ilvl="3" w:tplc="041D000F" w:tentative="1">
+      <w:start w:val="1"/>
+      <w:numFmt w:val="decimal"/>
+      <w:lvlText w:val="%4."/>
+      <w:lvlJc w:val="left"/>
+      <w:pPr>
+        <w:ind w:left="2880" w:hanging="360"/>
+      </w:pPr>
+    </w:lvl>
+    <w:lvl w:ilvl="4" w:tplc="041D0019" w:tentative="1">
+      <w:start w:val="1"/>
+      <w:numFmt w:val="lowerLetter"/>
+      <w:lvlText w:val="%5."/>
+      <w:lvlJc w:val="left"/>
+      <w:pPr>
+        <w:ind w:left="3600" w:hanging="360"/>
+      </w:pPr>
+    </w:lvl>
+    <w:lvl w:ilvl="5" w:tplc="041D001B" w:tentative="1">
+      <w:start w:val="1"/>
+      <w:numFmt w:val="lowerRoman"/>
+      <w:lvlText w:val="%6."/>
+      <w:lvlJc w:val="right"/>
+      <w:pPr>
+        <w:ind w:left="4320" w:hanging="180"/>
+      </w:pPr>
+    </w:lvl>
+    <w:lvl w:ilvl="6" w:tplc="041D000F" w:tentative="1">
+      <w:start w:val="1"/>
+      <w:numFmt w:val="decimal"/>
+      <w:lvlText w:val="%7."/>
+      <w:lvlJc w:val="left"/>
+      <w:pPr>
+        <w:ind w:left="5040" w:hanging="360"/>
+      </w:pPr>
+    </w:lvl>
+    <w:lvl w:ilvl="7" w:tplc="041D0019" w:tentative="1">
+      <w:start w:val="1"/>
+      <w:numFmt w:val="lowerLetter"/>
+      <w:lvlText w:val="%8."/>
+      <w:lvlJc w:val="left"/>
+      <w:pPr>
+        <w:ind w:left="5760" w:hanging="360"/>
+      </w:pPr>
+    </w:lvl>
+    <w:lvl w:ilvl="8" w:tplc="041D001B" w:tentative="1">
+      <w:start w:val="1"/>
+      <w:numFmt w:val="lowerRoman"/>
+      <w:lvlText w:val="%9."/>
+      <w:lvlJc w:val="right"/>
+      <w:pPr>
+        <w:ind w:left="6480" w:hanging="180"/>
+      </w:pPr>
+    </w:lvl>
+  </w:abstractNum>
+  <w:abstractNum w:abstractNumId="10">
     <w:nsid w:val="20FD36EB"/>
     <w:multiLevelType w:val="hybridMultilevel"/>
     <w:tmpl w:val="69401E3C"/>
@@ -1232,7 +3127,93 @@
       </w:rPr>
     </w:lvl>
   </w:abstractNum>
-  <w:abstractNum w:abstractNumId="5">
+  <w:abstractNum w:abstractNumId="11">
+    <w:nsid w:val="2DE563BE"/>
+    <w:multiLevelType w:val="hybridMultilevel"/>
+    <w:tmpl w:val="B9B605E4"/>
+    <w:lvl w:ilvl="0" w:tplc="041D000F">
+      <w:start w:val="1"/>
+      <w:numFmt w:val="decimal"/>
+      <w:lvlText w:val="%1."/>
+      <w:lvlJc w:val="left"/>
+      <w:pPr>
+        <w:ind w:left="720" w:hanging="360"/>
+      </w:pPr>
+    </w:lvl>
+    <w:lvl w:ilvl="1" w:tplc="041D0019" w:tentative="1">
+      <w:start w:val="1"/>
+      <w:numFmt w:val="lowerLetter"/>
+      <w:lvlText w:val="%2."/>
+      <w:lvlJc w:val="left"/>
+      <w:pPr>
+        <w:ind w:left="1440" w:hanging="360"/>
+      </w:pPr>
+    </w:lvl>
+    <w:lvl w:ilvl="2" w:tplc="041D001B" w:tentative="1">
+      <w:start w:val="1"/>
+      <w:numFmt w:val="lowerRoman"/>
+      <w:lvlText w:val="%3."/>
+      <w:lvlJc w:val="right"/>
+      <w:pPr>
+        <w:ind w:left="2160" w:hanging="180"/>
+      </w:pPr>
+    </w:lvl>
+    <w:lvl w:ilvl="3" w:tplc="041D000F" w:tentative="1">
+      <w:start w:val="1"/>
+      <w:numFmt w:val="decimal"/>
+      <w:lvlText w:val="%4."/>
+      <w:lvlJc w:val="left"/>
+      <w:pPr>
+        <w:ind w:left="2880" w:hanging="360"/>
+      </w:pPr>
+    </w:lvl>
+    <w:lvl w:ilvl="4" w:tplc="041D0019" w:tentative="1">
+      <w:start w:val="1"/>
+      <w:numFmt w:val="lowerLetter"/>
+      <w:lvlText w:val="%5."/>
+      <w:lvlJc w:val="left"/>
+      <w:pPr>
+        <w:ind w:left="3600" w:hanging="360"/>
+      </w:pPr>
+    </w:lvl>
+    <w:lvl w:ilvl="5" w:tplc="041D001B" w:tentative="1">
+      <w:start w:val="1"/>
+      <w:numFmt w:val="lowerRoman"/>
+      <w:lvlText w:val="%6."/>
+      <w:lvlJc w:val="right"/>
+      <w:pPr>
+        <w:ind w:left="4320" w:hanging="180"/>
+      </w:pPr>
+    </w:lvl>
+    <w:lvl w:ilvl="6" w:tplc="041D000F" w:tentative="1">
+      <w:start w:val="1"/>
+      <w:numFmt w:val="decimal"/>
+      <w:lvlText w:val="%7."/>
+      <w:lvlJc w:val="left"/>
+      <w:pPr>
+        <w:ind w:left="5040" w:hanging="360"/>
+      </w:pPr>
+    </w:lvl>
+    <w:lvl w:ilvl="7" w:tplc="041D0019" w:tentative="1">
+      <w:start w:val="1"/>
+      <w:numFmt w:val="lowerLetter"/>
+      <w:lvlText w:val="%8."/>
+      <w:lvlJc w:val="left"/>
+      <w:pPr>
+        <w:ind w:left="5760" w:hanging="360"/>
+      </w:pPr>
+    </w:lvl>
+    <w:lvl w:ilvl="8" w:tplc="041D001B" w:tentative="1">
+      <w:start w:val="1"/>
+      <w:numFmt w:val="lowerRoman"/>
+      <w:lvlText w:val="%9."/>
+      <w:lvlJc w:val="right"/>
+      <w:pPr>
+        <w:ind w:left="6480" w:hanging="180"/>
+      </w:pPr>
+    </w:lvl>
+  </w:abstractNum>
+  <w:abstractNum w:abstractNumId="12">
     <w:nsid w:val="2EAC39E3"/>
     <w:multiLevelType w:val="hybridMultilevel"/>
     <w:tmpl w:val="DAFEE250"/>
@@ -1318,7 +3299,7 @@
       </w:pPr>
     </w:lvl>
   </w:abstractNum>
-  <w:abstractNum w:abstractNumId="6">
+  <w:abstractNum w:abstractNumId="13">
     <w:nsid w:val="2F4773D1"/>
     <w:multiLevelType w:val="hybridMultilevel"/>
     <w:tmpl w:val="B11E6A62"/>
@@ -1404,7 +3385,7 @@
       </w:pPr>
     </w:lvl>
   </w:abstractNum>
-  <w:abstractNum w:abstractNumId="7">
+  <w:abstractNum w:abstractNumId="14">
     <w:nsid w:val="311E1BB2"/>
     <w:multiLevelType w:val="hybridMultilevel"/>
     <w:tmpl w:val="73C27C34"/>
@@ -1490,7 +3471,7 @@
       </w:pPr>
     </w:lvl>
   </w:abstractNum>
-  <w:abstractNum w:abstractNumId="8">
+  <w:abstractNum w:abstractNumId="15">
     <w:nsid w:val="3F4D1F84"/>
     <w:multiLevelType w:val="hybridMultilevel"/>
     <w:tmpl w:val="92B25728"/>
@@ -1576,7 +3557,265 @@
       </w:pPr>
     </w:lvl>
   </w:abstractNum>
-  <w:abstractNum w:abstractNumId="9">
+  <w:abstractNum w:abstractNumId="16">
+    <w:nsid w:val="3FAE3C3F"/>
+    <w:multiLevelType w:val="hybridMultilevel"/>
+    <w:tmpl w:val="09F09012"/>
+    <w:lvl w:ilvl="0" w:tplc="041D000F">
+      <w:start w:val="1"/>
+      <w:numFmt w:val="decimal"/>
+      <w:lvlText w:val="%1."/>
+      <w:lvlJc w:val="left"/>
+      <w:pPr>
+        <w:ind w:left="720" w:hanging="360"/>
+      </w:pPr>
+    </w:lvl>
+    <w:lvl w:ilvl="1" w:tplc="041D0019" w:tentative="1">
+      <w:start w:val="1"/>
+      <w:numFmt w:val="lowerLetter"/>
+      <w:lvlText w:val="%2."/>
+      <w:lvlJc w:val="left"/>
+      <w:pPr>
+        <w:ind w:left="1440" w:hanging="360"/>
+      </w:pPr>
+    </w:lvl>
+    <w:lvl w:ilvl="2" w:tplc="041D001B" w:tentative="1">
+      <w:start w:val="1"/>
+      <w:numFmt w:val="lowerRoman"/>
+      <w:lvlText w:val="%3."/>
+      <w:lvlJc w:val="right"/>
+      <w:pPr>
+        <w:ind w:left="2160" w:hanging="180"/>
+      </w:pPr>
+    </w:lvl>
+    <w:lvl w:ilvl="3" w:tplc="041D000F" w:tentative="1">
+      <w:start w:val="1"/>
+      <w:numFmt w:val="decimal"/>
+      <w:lvlText w:val="%4."/>
+      <w:lvlJc w:val="left"/>
+      <w:pPr>
+        <w:ind w:left="2880" w:hanging="360"/>
+      </w:pPr>
+    </w:lvl>
+    <w:lvl w:ilvl="4" w:tplc="041D0019" w:tentative="1">
+      <w:start w:val="1"/>
+      <w:numFmt w:val="lowerLetter"/>
+      <w:lvlText w:val="%5."/>
+      <w:lvlJc w:val="left"/>
+      <w:pPr>
+        <w:ind w:left="3600" w:hanging="360"/>
+      </w:pPr>
+    </w:lvl>
+    <w:lvl w:ilvl="5" w:tplc="041D001B" w:tentative="1">
+      <w:start w:val="1"/>
+      <w:numFmt w:val="lowerRoman"/>
+      <w:lvlText w:val="%6."/>
+      <w:lvlJc w:val="right"/>
+      <w:pPr>
+        <w:ind w:left="4320" w:hanging="180"/>
+      </w:pPr>
+    </w:lvl>
+    <w:lvl w:ilvl="6" w:tplc="041D000F" w:tentative="1">
+      <w:start w:val="1"/>
+      <w:numFmt w:val="decimal"/>
+      <w:lvlText w:val="%7."/>
+      <w:lvlJc w:val="left"/>
+      <w:pPr>
+        <w:ind w:left="5040" w:hanging="360"/>
+      </w:pPr>
+    </w:lvl>
+    <w:lvl w:ilvl="7" w:tplc="041D0019" w:tentative="1">
+      <w:start w:val="1"/>
+      <w:numFmt w:val="lowerLetter"/>
+      <w:lvlText w:val="%8."/>
+      <w:lvlJc w:val="left"/>
+      <w:pPr>
+        <w:ind w:left="5760" w:hanging="360"/>
+      </w:pPr>
+    </w:lvl>
+    <w:lvl w:ilvl="8" w:tplc="041D001B" w:tentative="1">
+      <w:start w:val="1"/>
+      <w:numFmt w:val="lowerRoman"/>
+      <w:lvlText w:val="%9."/>
+      <w:lvlJc w:val="right"/>
+      <w:pPr>
+        <w:ind w:left="6480" w:hanging="180"/>
+      </w:pPr>
+    </w:lvl>
+  </w:abstractNum>
+  <w:abstractNum w:abstractNumId="17">
+    <w:nsid w:val="4599409A"/>
+    <w:multiLevelType w:val="hybridMultilevel"/>
+    <w:tmpl w:val="09F09012"/>
+    <w:lvl w:ilvl="0" w:tplc="041D000F">
+      <w:start w:val="1"/>
+      <w:numFmt w:val="decimal"/>
+      <w:lvlText w:val="%1."/>
+      <w:lvlJc w:val="left"/>
+      <w:pPr>
+        <w:ind w:left="720" w:hanging="360"/>
+      </w:pPr>
+    </w:lvl>
+    <w:lvl w:ilvl="1" w:tplc="041D0019" w:tentative="1">
+      <w:start w:val="1"/>
+      <w:numFmt w:val="lowerLetter"/>
+      <w:lvlText w:val="%2."/>
+      <w:lvlJc w:val="left"/>
+      <w:pPr>
+        <w:ind w:left="1440" w:hanging="360"/>
+      </w:pPr>
+    </w:lvl>
+    <w:lvl w:ilvl="2" w:tplc="041D001B" w:tentative="1">
+      <w:start w:val="1"/>
+      <w:numFmt w:val="lowerRoman"/>
+      <w:lvlText w:val="%3."/>
+      <w:lvlJc w:val="right"/>
+      <w:pPr>
+        <w:ind w:left="2160" w:hanging="180"/>
+      </w:pPr>
+    </w:lvl>
+    <w:lvl w:ilvl="3" w:tplc="041D000F" w:tentative="1">
+      <w:start w:val="1"/>
+      <w:numFmt w:val="decimal"/>
+      <w:lvlText w:val="%4."/>
+      <w:lvlJc w:val="left"/>
+      <w:pPr>
+        <w:ind w:left="2880" w:hanging="360"/>
+      </w:pPr>
+    </w:lvl>
+    <w:lvl w:ilvl="4" w:tplc="041D0019" w:tentative="1">
+      <w:start w:val="1"/>
+      <w:numFmt w:val="lowerLetter"/>
+      <w:lvlText w:val="%5."/>
+      <w:lvlJc w:val="left"/>
+      <w:pPr>
+        <w:ind w:left="3600" w:hanging="360"/>
+      </w:pPr>
+    </w:lvl>
+    <w:lvl w:ilvl="5" w:tplc="041D001B" w:tentative="1">
+      <w:start w:val="1"/>
+      <w:numFmt w:val="lowerRoman"/>
+      <w:lvlText w:val="%6."/>
+      <w:lvlJc w:val="right"/>
+      <w:pPr>
+        <w:ind w:left="4320" w:hanging="180"/>
+      </w:pPr>
+    </w:lvl>
+    <w:lvl w:ilvl="6" w:tplc="041D000F" w:tentative="1">
+      <w:start w:val="1"/>
+      <w:numFmt w:val="decimal"/>
+      <w:lvlText w:val="%7."/>
+      <w:lvlJc w:val="left"/>
+      <w:pPr>
+        <w:ind w:left="5040" w:hanging="360"/>
+      </w:pPr>
+    </w:lvl>
+    <w:lvl w:ilvl="7" w:tplc="041D0019" w:tentative="1">
+      <w:start w:val="1"/>
+      <w:numFmt w:val="lowerLetter"/>
+      <w:lvlText w:val="%8."/>
+      <w:lvlJc w:val="left"/>
+      <w:pPr>
+        <w:ind w:left="5760" w:hanging="360"/>
+      </w:pPr>
+    </w:lvl>
+    <w:lvl w:ilvl="8" w:tplc="041D001B" w:tentative="1">
+      <w:start w:val="1"/>
+      <w:numFmt w:val="lowerRoman"/>
+      <w:lvlText w:val="%9."/>
+      <w:lvlJc w:val="right"/>
+      <w:pPr>
+        <w:ind w:left="6480" w:hanging="180"/>
+      </w:pPr>
+    </w:lvl>
+  </w:abstractNum>
+  <w:abstractNum w:abstractNumId="18">
+    <w:nsid w:val="5C0917B9"/>
+    <w:multiLevelType w:val="hybridMultilevel"/>
+    <w:tmpl w:val="B59E1EDC"/>
+    <w:lvl w:ilvl="0" w:tplc="041D000F">
+      <w:start w:val="1"/>
+      <w:numFmt w:val="decimal"/>
+      <w:lvlText w:val="%1."/>
+      <w:lvlJc w:val="left"/>
+      <w:pPr>
+        <w:ind w:left="720" w:hanging="360"/>
+      </w:pPr>
+    </w:lvl>
+    <w:lvl w:ilvl="1" w:tplc="041D0019">
+      <w:start w:val="1"/>
+      <w:numFmt w:val="lowerLetter"/>
+      <w:lvlText w:val="%2."/>
+      <w:lvlJc w:val="left"/>
+      <w:pPr>
+        <w:ind w:left="1440" w:hanging="360"/>
+      </w:pPr>
+    </w:lvl>
+    <w:lvl w:ilvl="2" w:tplc="041D001B">
+      <w:start w:val="1"/>
+      <w:numFmt w:val="lowerRoman"/>
+      <w:lvlText w:val="%3."/>
+      <w:lvlJc w:val="right"/>
+      <w:pPr>
+        <w:ind w:left="2160" w:hanging="180"/>
+      </w:pPr>
+    </w:lvl>
+    <w:lvl w:ilvl="3" w:tplc="041D000F" w:tentative="1">
+      <w:start w:val="1"/>
+      <w:numFmt w:val="decimal"/>
+      <w:lvlText w:val="%4."/>
+      <w:lvlJc w:val="left"/>
+      <w:pPr>
+        <w:ind w:left="2880" w:hanging="360"/>
+      </w:pPr>
+    </w:lvl>
+    <w:lvl w:ilvl="4" w:tplc="041D0019" w:tentative="1">
+      <w:start w:val="1"/>
+      <w:numFmt w:val="lowerLetter"/>
+      <w:lvlText w:val="%5."/>
+      <w:lvlJc w:val="left"/>
+      <w:pPr>
+        <w:ind w:left="3600" w:hanging="360"/>
+      </w:pPr>
+    </w:lvl>
+    <w:lvl w:ilvl="5" w:tplc="041D001B" w:tentative="1">
+      <w:start w:val="1"/>
+      <w:numFmt w:val="lowerRoman"/>
+      <w:lvlText w:val="%6."/>
+      <w:lvlJc w:val="right"/>
+      <w:pPr>
+        <w:ind w:left="4320" w:hanging="180"/>
+      </w:pPr>
+    </w:lvl>
+    <w:lvl w:ilvl="6" w:tplc="041D000F" w:tentative="1">
+      <w:start w:val="1"/>
+      <w:numFmt w:val="decimal"/>
+      <w:lvlText w:val="%7."/>
+      <w:lvlJc w:val="left"/>
+      <w:pPr>
+        <w:ind w:left="5040" w:hanging="360"/>
+      </w:pPr>
+    </w:lvl>
+    <w:lvl w:ilvl="7" w:tplc="041D0019" w:tentative="1">
+      <w:start w:val="1"/>
+      <w:numFmt w:val="lowerLetter"/>
+      <w:lvlText w:val="%8."/>
+      <w:lvlJc w:val="left"/>
+      <w:pPr>
+        <w:ind w:left="5760" w:hanging="360"/>
+      </w:pPr>
+    </w:lvl>
+    <w:lvl w:ilvl="8" w:tplc="041D001B" w:tentative="1">
+      <w:start w:val="1"/>
+      <w:numFmt w:val="lowerRoman"/>
+      <w:lvlText w:val="%9."/>
+      <w:lvlJc w:val="right"/>
+      <w:pPr>
+        <w:ind w:left="6480" w:hanging="180"/>
+      </w:pPr>
+    </w:lvl>
+  </w:abstractNum>
+  <w:abstractNum w:abstractNumId="19">
     <w:nsid w:val="5D7230B9"/>
     <w:multiLevelType w:val="hybridMultilevel"/>
     <w:tmpl w:val="DCFE94C6"/>
@@ -1662,7 +3901,93 @@
       </w:pPr>
     </w:lvl>
   </w:abstractNum>
-  <w:abstractNum w:abstractNumId="10">
+  <w:abstractNum w:abstractNumId="20">
+    <w:nsid w:val="624834CD"/>
+    <w:multiLevelType w:val="hybridMultilevel"/>
+    <w:tmpl w:val="73C27C34"/>
+    <w:lvl w:ilvl="0" w:tplc="041D000F">
+      <w:start w:val="1"/>
+      <w:numFmt w:val="decimal"/>
+      <w:lvlText w:val="%1."/>
+      <w:lvlJc w:val="left"/>
+      <w:pPr>
+        <w:ind w:left="720" w:hanging="360"/>
+      </w:pPr>
+    </w:lvl>
+    <w:lvl w:ilvl="1" w:tplc="041D0019" w:tentative="1">
+      <w:start w:val="1"/>
+      <w:numFmt w:val="lowerLetter"/>
+      <w:lvlText w:val="%2."/>
+      <w:lvlJc w:val="left"/>
+      <w:pPr>
+        <w:ind w:left="1440" w:hanging="360"/>
+      </w:pPr>
+    </w:lvl>
+    <w:lvl w:ilvl="2" w:tplc="041D001B" w:tentative="1">
+      <w:start w:val="1"/>
+      <w:numFmt w:val="lowerRoman"/>
+      <w:lvlText w:val="%3."/>
+      <w:lvlJc w:val="right"/>
+      <w:pPr>
+        <w:ind w:left="2160" w:hanging="180"/>
+      </w:pPr>
+    </w:lvl>
+    <w:lvl w:ilvl="3" w:tplc="041D000F" w:tentative="1">
+      <w:start w:val="1"/>
+      <w:numFmt w:val="decimal"/>
+      <w:lvlText w:val="%4."/>
+      <w:lvlJc w:val="left"/>
+      <w:pPr>
+        <w:ind w:left="2880" w:hanging="360"/>
+      </w:pPr>
+    </w:lvl>
+    <w:lvl w:ilvl="4" w:tplc="041D0019" w:tentative="1">
+      <w:start w:val="1"/>
+      <w:numFmt w:val="lowerLetter"/>
+      <w:lvlText w:val="%5."/>
+      <w:lvlJc w:val="left"/>
+      <w:pPr>
+        <w:ind w:left="3600" w:hanging="360"/>
+      </w:pPr>
+    </w:lvl>
+    <w:lvl w:ilvl="5" w:tplc="041D001B" w:tentative="1">
+      <w:start w:val="1"/>
+      <w:numFmt w:val="lowerRoman"/>
+      <w:lvlText w:val="%6."/>
+      <w:lvlJc w:val="right"/>
+      <w:pPr>
+        <w:ind w:left="4320" w:hanging="180"/>
+      </w:pPr>
+    </w:lvl>
+    <w:lvl w:ilvl="6" w:tplc="041D000F" w:tentative="1">
+      <w:start w:val="1"/>
+      <w:numFmt w:val="decimal"/>
+      <w:lvlText w:val="%7."/>
+      <w:lvlJc w:val="left"/>
+      <w:pPr>
+        <w:ind w:left="5040" w:hanging="360"/>
+      </w:pPr>
+    </w:lvl>
+    <w:lvl w:ilvl="7" w:tplc="041D0019" w:tentative="1">
+      <w:start w:val="1"/>
+      <w:numFmt w:val="lowerLetter"/>
+      <w:lvlText w:val="%8."/>
+      <w:lvlJc w:val="left"/>
+      <w:pPr>
+        <w:ind w:left="5760" w:hanging="360"/>
+      </w:pPr>
+    </w:lvl>
+    <w:lvl w:ilvl="8" w:tplc="041D001B" w:tentative="1">
+      <w:start w:val="1"/>
+      <w:numFmt w:val="lowerRoman"/>
+      <w:lvlText w:val="%9."/>
+      <w:lvlJc w:val="right"/>
+      <w:pPr>
+        <w:ind w:left="6480" w:hanging="180"/>
+      </w:pPr>
+    </w:lvl>
+  </w:abstractNum>
+  <w:abstractNum w:abstractNumId="21">
     <w:nsid w:val="62CD0CF7"/>
     <w:multiLevelType w:val="hybridMultilevel"/>
     <w:tmpl w:val="D9EA98EE"/>
@@ -1675,7 +4000,7 @@
         <w:ind w:left="720" w:hanging="360"/>
       </w:pPr>
     </w:lvl>
-    <w:lvl w:ilvl="1" w:tplc="041D0019" w:tentative="1">
+    <w:lvl w:ilvl="1" w:tplc="041D0019">
       <w:start w:val="1"/>
       <w:numFmt w:val="lowerLetter"/>
       <w:lvlText w:val="%2."/>
@@ -1748,7 +4073,7 @@
       </w:pPr>
     </w:lvl>
   </w:abstractNum>
-  <w:abstractNum w:abstractNumId="11">
+  <w:abstractNum w:abstractNumId="22">
     <w:nsid w:val="63A87A4D"/>
     <w:multiLevelType w:val="hybridMultilevel"/>
     <w:tmpl w:val="7F6498E0"/>
@@ -1834,7 +4159,7 @@
       </w:pPr>
     </w:lvl>
   </w:abstractNum>
-  <w:abstractNum w:abstractNumId="12">
+  <w:abstractNum w:abstractNumId="23">
     <w:nsid w:val="65B10C42"/>
     <w:multiLevelType w:val="hybridMultilevel"/>
     <w:tmpl w:val="ED161F10"/>
@@ -1920,7 +4245,265 @@
       </w:pPr>
     </w:lvl>
   </w:abstractNum>
-  <w:abstractNum w:abstractNumId="13">
+  <w:abstractNum w:abstractNumId="24">
+    <w:nsid w:val="6D53677D"/>
+    <w:multiLevelType w:val="hybridMultilevel"/>
+    <w:tmpl w:val="09F09012"/>
+    <w:lvl w:ilvl="0" w:tplc="041D000F">
+      <w:start w:val="1"/>
+      <w:numFmt w:val="decimal"/>
+      <w:lvlText w:val="%1."/>
+      <w:lvlJc w:val="left"/>
+      <w:pPr>
+        <w:ind w:left="720" w:hanging="360"/>
+      </w:pPr>
+    </w:lvl>
+    <w:lvl w:ilvl="1" w:tplc="041D0019" w:tentative="1">
+      <w:start w:val="1"/>
+      <w:numFmt w:val="lowerLetter"/>
+      <w:lvlText w:val="%2."/>
+      <w:lvlJc w:val="left"/>
+      <w:pPr>
+        <w:ind w:left="1440" w:hanging="360"/>
+      </w:pPr>
+    </w:lvl>
+    <w:lvl w:ilvl="2" w:tplc="041D001B" w:tentative="1">
+      <w:start w:val="1"/>
+      <w:numFmt w:val="lowerRoman"/>
+      <w:lvlText w:val="%3."/>
+      <w:lvlJc w:val="right"/>
+      <w:pPr>
+        <w:ind w:left="2160" w:hanging="180"/>
+      </w:pPr>
+    </w:lvl>
+    <w:lvl w:ilvl="3" w:tplc="041D000F" w:tentative="1">
+      <w:start w:val="1"/>
+      <w:numFmt w:val="decimal"/>
+      <w:lvlText w:val="%4."/>
+      <w:lvlJc w:val="left"/>
+      <w:pPr>
+        <w:ind w:left="2880" w:hanging="360"/>
+      </w:pPr>
+    </w:lvl>
+    <w:lvl w:ilvl="4" w:tplc="041D0019" w:tentative="1">
+      <w:start w:val="1"/>
+      <w:numFmt w:val="lowerLetter"/>
+      <w:lvlText w:val="%5."/>
+      <w:lvlJc w:val="left"/>
+      <w:pPr>
+        <w:ind w:left="3600" w:hanging="360"/>
+      </w:pPr>
+    </w:lvl>
+    <w:lvl w:ilvl="5" w:tplc="041D001B" w:tentative="1">
+      <w:start w:val="1"/>
+      <w:numFmt w:val="lowerRoman"/>
+      <w:lvlText w:val="%6."/>
+      <w:lvlJc w:val="right"/>
+      <w:pPr>
+        <w:ind w:left="4320" w:hanging="180"/>
+      </w:pPr>
+    </w:lvl>
+    <w:lvl w:ilvl="6" w:tplc="041D000F" w:tentative="1">
+      <w:start w:val="1"/>
+      <w:numFmt w:val="decimal"/>
+      <w:lvlText w:val="%7."/>
+      <w:lvlJc w:val="left"/>
+      <w:pPr>
+        <w:ind w:left="5040" w:hanging="360"/>
+      </w:pPr>
+    </w:lvl>
+    <w:lvl w:ilvl="7" w:tplc="041D0019" w:tentative="1">
+      <w:start w:val="1"/>
+      <w:numFmt w:val="lowerLetter"/>
+      <w:lvlText w:val="%8."/>
+      <w:lvlJc w:val="left"/>
+      <w:pPr>
+        <w:ind w:left="5760" w:hanging="360"/>
+      </w:pPr>
+    </w:lvl>
+    <w:lvl w:ilvl="8" w:tplc="041D001B" w:tentative="1">
+      <w:start w:val="1"/>
+      <w:numFmt w:val="lowerRoman"/>
+      <w:lvlText w:val="%9."/>
+      <w:lvlJc w:val="right"/>
+      <w:pPr>
+        <w:ind w:left="6480" w:hanging="180"/>
+      </w:pPr>
+    </w:lvl>
+  </w:abstractNum>
+  <w:abstractNum w:abstractNumId="25">
+    <w:nsid w:val="6E3B1927"/>
+    <w:multiLevelType w:val="hybridMultilevel"/>
+    <w:tmpl w:val="B9B605E4"/>
+    <w:lvl w:ilvl="0" w:tplc="041D000F">
+      <w:start w:val="1"/>
+      <w:numFmt w:val="decimal"/>
+      <w:lvlText w:val="%1."/>
+      <w:lvlJc w:val="left"/>
+      <w:pPr>
+        <w:ind w:left="720" w:hanging="360"/>
+      </w:pPr>
+    </w:lvl>
+    <w:lvl w:ilvl="1" w:tplc="041D0019" w:tentative="1">
+      <w:start w:val="1"/>
+      <w:numFmt w:val="lowerLetter"/>
+      <w:lvlText w:val="%2."/>
+      <w:lvlJc w:val="left"/>
+      <w:pPr>
+        <w:ind w:left="1440" w:hanging="360"/>
+      </w:pPr>
+    </w:lvl>
+    <w:lvl w:ilvl="2" w:tplc="041D001B" w:tentative="1">
+      <w:start w:val="1"/>
+      <w:numFmt w:val="lowerRoman"/>
+      <w:lvlText w:val="%3."/>
+      <w:lvlJc w:val="right"/>
+      <w:pPr>
+        <w:ind w:left="2160" w:hanging="180"/>
+      </w:pPr>
+    </w:lvl>
+    <w:lvl w:ilvl="3" w:tplc="041D000F" w:tentative="1">
+      <w:start w:val="1"/>
+      <w:numFmt w:val="decimal"/>
+      <w:lvlText w:val="%4."/>
+      <w:lvlJc w:val="left"/>
+      <w:pPr>
+        <w:ind w:left="2880" w:hanging="360"/>
+      </w:pPr>
+    </w:lvl>
+    <w:lvl w:ilvl="4" w:tplc="041D0019" w:tentative="1">
+      <w:start w:val="1"/>
+      <w:numFmt w:val="lowerLetter"/>
+      <w:lvlText w:val="%5."/>
+      <w:lvlJc w:val="left"/>
+      <w:pPr>
+        <w:ind w:left="3600" w:hanging="360"/>
+      </w:pPr>
+    </w:lvl>
+    <w:lvl w:ilvl="5" w:tplc="041D001B" w:tentative="1">
+      <w:start w:val="1"/>
+      <w:numFmt w:val="lowerRoman"/>
+      <w:lvlText w:val="%6."/>
+      <w:lvlJc w:val="right"/>
+      <w:pPr>
+        <w:ind w:left="4320" w:hanging="180"/>
+      </w:pPr>
+    </w:lvl>
+    <w:lvl w:ilvl="6" w:tplc="041D000F" w:tentative="1">
+      <w:start w:val="1"/>
+      <w:numFmt w:val="decimal"/>
+      <w:lvlText w:val="%7."/>
+      <w:lvlJc w:val="left"/>
+      <w:pPr>
+        <w:ind w:left="5040" w:hanging="360"/>
+      </w:pPr>
+    </w:lvl>
+    <w:lvl w:ilvl="7" w:tplc="041D0019" w:tentative="1">
+      <w:start w:val="1"/>
+      <w:numFmt w:val="lowerLetter"/>
+      <w:lvlText w:val="%8."/>
+      <w:lvlJc w:val="left"/>
+      <w:pPr>
+        <w:ind w:left="5760" w:hanging="360"/>
+      </w:pPr>
+    </w:lvl>
+    <w:lvl w:ilvl="8" w:tplc="041D001B" w:tentative="1">
+      <w:start w:val="1"/>
+      <w:numFmt w:val="lowerRoman"/>
+      <w:lvlText w:val="%9."/>
+      <w:lvlJc w:val="right"/>
+      <w:pPr>
+        <w:ind w:left="6480" w:hanging="180"/>
+      </w:pPr>
+    </w:lvl>
+  </w:abstractNum>
+  <w:abstractNum w:abstractNumId="26">
+    <w:nsid w:val="6E686041"/>
+    <w:multiLevelType w:val="hybridMultilevel"/>
+    <w:tmpl w:val="B9B605E4"/>
+    <w:lvl w:ilvl="0" w:tplc="041D000F">
+      <w:start w:val="1"/>
+      <w:numFmt w:val="decimal"/>
+      <w:lvlText w:val="%1."/>
+      <w:lvlJc w:val="left"/>
+      <w:pPr>
+        <w:ind w:left="720" w:hanging="360"/>
+      </w:pPr>
+    </w:lvl>
+    <w:lvl w:ilvl="1" w:tplc="041D0019" w:tentative="1">
+      <w:start w:val="1"/>
+      <w:numFmt w:val="lowerLetter"/>
+      <w:lvlText w:val="%2."/>
+      <w:lvlJc w:val="left"/>
+      <w:pPr>
+        <w:ind w:left="1440" w:hanging="360"/>
+      </w:pPr>
+    </w:lvl>
+    <w:lvl w:ilvl="2" w:tplc="041D001B" w:tentative="1">
+      <w:start w:val="1"/>
+      <w:numFmt w:val="lowerRoman"/>
+      <w:lvlText w:val="%3."/>
+      <w:lvlJc w:val="right"/>
+      <w:pPr>
+        <w:ind w:left="2160" w:hanging="180"/>
+      </w:pPr>
+    </w:lvl>
+    <w:lvl w:ilvl="3" w:tplc="041D000F" w:tentative="1">
+      <w:start w:val="1"/>
+      <w:numFmt w:val="decimal"/>
+      <w:lvlText w:val="%4."/>
+      <w:lvlJc w:val="left"/>
+      <w:pPr>
+        <w:ind w:left="2880" w:hanging="360"/>
+      </w:pPr>
+    </w:lvl>
+    <w:lvl w:ilvl="4" w:tplc="041D0019" w:tentative="1">
+      <w:start w:val="1"/>
+      <w:numFmt w:val="lowerLetter"/>
+      <w:lvlText w:val="%5."/>
+      <w:lvlJc w:val="left"/>
+      <w:pPr>
+        <w:ind w:left="3600" w:hanging="360"/>
+      </w:pPr>
+    </w:lvl>
+    <w:lvl w:ilvl="5" w:tplc="041D001B" w:tentative="1">
+      <w:start w:val="1"/>
+      <w:numFmt w:val="lowerRoman"/>
+      <w:lvlText w:val="%6."/>
+      <w:lvlJc w:val="right"/>
+      <w:pPr>
+        <w:ind w:left="4320" w:hanging="180"/>
+      </w:pPr>
+    </w:lvl>
+    <w:lvl w:ilvl="6" w:tplc="041D000F" w:tentative="1">
+      <w:start w:val="1"/>
+      <w:numFmt w:val="decimal"/>
+      <w:lvlText w:val="%7."/>
+      <w:lvlJc w:val="left"/>
+      <w:pPr>
+        <w:ind w:left="5040" w:hanging="360"/>
+      </w:pPr>
+    </w:lvl>
+    <w:lvl w:ilvl="7" w:tplc="041D0019" w:tentative="1">
+      <w:start w:val="1"/>
+      <w:numFmt w:val="lowerLetter"/>
+      <w:lvlText w:val="%8."/>
+      <w:lvlJc w:val="left"/>
+      <w:pPr>
+        <w:ind w:left="5760" w:hanging="360"/>
+      </w:pPr>
+    </w:lvl>
+    <w:lvl w:ilvl="8" w:tplc="041D001B" w:tentative="1">
+      <w:start w:val="1"/>
+      <w:numFmt w:val="lowerRoman"/>
+      <w:lvlText w:val="%9."/>
+      <w:lvlJc w:val="right"/>
+      <w:pPr>
+        <w:ind w:left="6480" w:hanging="180"/>
+      </w:pPr>
+    </w:lvl>
+  </w:abstractNum>
+  <w:abstractNum w:abstractNumId="27">
     <w:nsid w:val="6EA21062"/>
     <w:multiLevelType w:val="hybridMultilevel"/>
     <w:tmpl w:val="BAD64B9E"/>
@@ -2006,7 +4589,7 @@
       </w:pPr>
     </w:lvl>
   </w:abstractNum>
-  <w:abstractNum w:abstractNumId="14">
+  <w:abstractNum w:abstractNumId="28">
     <w:nsid w:val="6F544359"/>
     <w:multiLevelType w:val="hybridMultilevel"/>
     <w:tmpl w:val="BAD64B9E"/>
@@ -2092,50 +4675,270 @@
       </w:pPr>
     </w:lvl>
   </w:abstractNum>
+  <w:abstractNum w:abstractNumId="29">
+    <w:nsid w:val="7B0F5222"/>
+    <w:multiLevelType w:val="hybridMultilevel"/>
+    <w:tmpl w:val="09F09012"/>
+    <w:lvl w:ilvl="0" w:tplc="041D000F">
+      <w:start w:val="1"/>
+      <w:numFmt w:val="decimal"/>
+      <w:lvlText w:val="%1."/>
+      <w:lvlJc w:val="left"/>
+      <w:pPr>
+        <w:ind w:left="720" w:hanging="360"/>
+      </w:pPr>
+    </w:lvl>
+    <w:lvl w:ilvl="1" w:tplc="041D0019" w:tentative="1">
+      <w:start w:val="1"/>
+      <w:numFmt w:val="lowerLetter"/>
+      <w:lvlText w:val="%2."/>
+      <w:lvlJc w:val="left"/>
+      <w:pPr>
+        <w:ind w:left="1440" w:hanging="360"/>
+      </w:pPr>
+    </w:lvl>
+    <w:lvl w:ilvl="2" w:tplc="041D001B" w:tentative="1">
+      <w:start w:val="1"/>
+      <w:numFmt w:val="lowerRoman"/>
+      <w:lvlText w:val="%3."/>
+      <w:lvlJc w:val="right"/>
+      <w:pPr>
+        <w:ind w:left="2160" w:hanging="180"/>
+      </w:pPr>
+    </w:lvl>
+    <w:lvl w:ilvl="3" w:tplc="041D000F" w:tentative="1">
+      <w:start w:val="1"/>
+      <w:numFmt w:val="decimal"/>
+      <w:lvlText w:val="%4."/>
+      <w:lvlJc w:val="left"/>
+      <w:pPr>
+        <w:ind w:left="2880" w:hanging="360"/>
+      </w:pPr>
+    </w:lvl>
+    <w:lvl w:ilvl="4" w:tplc="041D0019" w:tentative="1">
+      <w:start w:val="1"/>
+      <w:numFmt w:val="lowerLetter"/>
+      <w:lvlText w:val="%5."/>
+      <w:lvlJc w:val="left"/>
+      <w:pPr>
+        <w:ind w:left="3600" w:hanging="360"/>
+      </w:pPr>
+    </w:lvl>
+    <w:lvl w:ilvl="5" w:tplc="041D001B" w:tentative="1">
+      <w:start w:val="1"/>
+      <w:numFmt w:val="lowerRoman"/>
+      <w:lvlText w:val="%6."/>
+      <w:lvlJc w:val="right"/>
+      <w:pPr>
+        <w:ind w:left="4320" w:hanging="180"/>
+      </w:pPr>
+    </w:lvl>
+    <w:lvl w:ilvl="6" w:tplc="041D000F" w:tentative="1">
+      <w:start w:val="1"/>
+      <w:numFmt w:val="decimal"/>
+      <w:lvlText w:val="%7."/>
+      <w:lvlJc w:val="left"/>
+      <w:pPr>
+        <w:ind w:left="5040" w:hanging="360"/>
+      </w:pPr>
+    </w:lvl>
+    <w:lvl w:ilvl="7" w:tplc="041D0019" w:tentative="1">
+      <w:start w:val="1"/>
+      <w:numFmt w:val="lowerLetter"/>
+      <w:lvlText w:val="%8."/>
+      <w:lvlJc w:val="left"/>
+      <w:pPr>
+        <w:ind w:left="5760" w:hanging="360"/>
+      </w:pPr>
+    </w:lvl>
+    <w:lvl w:ilvl="8" w:tplc="041D001B" w:tentative="1">
+      <w:start w:val="1"/>
+      <w:numFmt w:val="lowerRoman"/>
+      <w:lvlText w:val="%9."/>
+      <w:lvlJc w:val="right"/>
+      <w:pPr>
+        <w:ind w:left="6480" w:hanging="180"/>
+      </w:pPr>
+    </w:lvl>
+  </w:abstractNum>
+  <w:abstractNum w:abstractNumId="30">
+    <w:nsid w:val="7D55033E"/>
+    <w:multiLevelType w:val="hybridMultilevel"/>
+    <w:tmpl w:val="B9B605E4"/>
+    <w:lvl w:ilvl="0" w:tplc="041D000F">
+      <w:start w:val="1"/>
+      <w:numFmt w:val="decimal"/>
+      <w:lvlText w:val="%1."/>
+      <w:lvlJc w:val="left"/>
+      <w:pPr>
+        <w:ind w:left="720" w:hanging="360"/>
+      </w:pPr>
+    </w:lvl>
+    <w:lvl w:ilvl="1" w:tplc="041D0019">
+      <w:start w:val="1"/>
+      <w:numFmt w:val="lowerLetter"/>
+      <w:lvlText w:val="%2."/>
+      <w:lvlJc w:val="left"/>
+      <w:pPr>
+        <w:ind w:left="1440" w:hanging="360"/>
+      </w:pPr>
+    </w:lvl>
+    <w:lvl w:ilvl="2" w:tplc="041D001B" w:tentative="1">
+      <w:start w:val="1"/>
+      <w:numFmt w:val="lowerRoman"/>
+      <w:lvlText w:val="%3."/>
+      <w:lvlJc w:val="right"/>
+      <w:pPr>
+        <w:ind w:left="2160" w:hanging="180"/>
+      </w:pPr>
+    </w:lvl>
+    <w:lvl w:ilvl="3" w:tplc="041D000F" w:tentative="1">
+      <w:start w:val="1"/>
+      <w:numFmt w:val="decimal"/>
+      <w:lvlText w:val="%4."/>
+      <w:lvlJc w:val="left"/>
+      <w:pPr>
+        <w:ind w:left="2880" w:hanging="360"/>
+      </w:pPr>
+    </w:lvl>
+    <w:lvl w:ilvl="4" w:tplc="041D0019" w:tentative="1">
+      <w:start w:val="1"/>
+      <w:numFmt w:val="lowerLetter"/>
+      <w:lvlText w:val="%5."/>
+      <w:lvlJc w:val="left"/>
+      <w:pPr>
+        <w:ind w:left="3600" w:hanging="360"/>
+      </w:pPr>
+    </w:lvl>
+    <w:lvl w:ilvl="5" w:tplc="041D001B" w:tentative="1">
+      <w:start w:val="1"/>
+      <w:numFmt w:val="lowerRoman"/>
+      <w:lvlText w:val="%6."/>
+      <w:lvlJc w:val="right"/>
+      <w:pPr>
+        <w:ind w:left="4320" w:hanging="180"/>
+      </w:pPr>
+    </w:lvl>
+    <w:lvl w:ilvl="6" w:tplc="041D000F" w:tentative="1">
+      <w:start w:val="1"/>
+      <w:numFmt w:val="decimal"/>
+      <w:lvlText w:val="%7."/>
+      <w:lvlJc w:val="left"/>
+      <w:pPr>
+        <w:ind w:left="5040" w:hanging="360"/>
+      </w:pPr>
+    </w:lvl>
+    <w:lvl w:ilvl="7" w:tplc="041D0019" w:tentative="1">
+      <w:start w:val="1"/>
+      <w:numFmt w:val="lowerLetter"/>
+      <w:lvlText w:val="%8."/>
+      <w:lvlJc w:val="left"/>
+      <w:pPr>
+        <w:ind w:left="5760" w:hanging="360"/>
+      </w:pPr>
+    </w:lvl>
+    <w:lvl w:ilvl="8" w:tplc="041D001B" w:tentative="1">
+      <w:start w:val="1"/>
+      <w:numFmt w:val="lowerRoman"/>
+      <w:lvlText w:val="%9."/>
+      <w:lvlJc w:val="right"/>
+      <w:pPr>
+        <w:ind w:left="6480" w:hanging="180"/>
+      </w:pPr>
+    </w:lvl>
+  </w:abstractNum>
   <w:num w:numId="1">
-    <w:abstractNumId w:val="8"/>
+    <w:abstractNumId w:val="15"/>
   </w:num>
   <w:num w:numId="2">
-    <w:abstractNumId w:val="11"/>
+    <w:abstractNumId w:val="22"/>
   </w:num>
   <w:num w:numId="3">
-    <w:abstractNumId w:val="3"/>
+    <w:abstractNumId w:val="5"/>
   </w:num>
   <w:num w:numId="4">
     <w:abstractNumId w:val="2"/>
   </w:num>
   <w:num w:numId="5">
-    <w:abstractNumId w:val="12"/>
+    <w:abstractNumId w:val="23"/>
   </w:num>
   <w:num w:numId="6">
-    <w:abstractNumId w:val="10"/>
+    <w:abstractNumId w:val="21"/>
   </w:num>
   <w:num w:numId="7">
     <w:abstractNumId w:val="1"/>
   </w:num>
   <w:num w:numId="8">
-    <w:abstractNumId w:val="6"/>
+    <w:abstractNumId w:val="13"/>
   </w:num>
   <w:num w:numId="9">
-    <w:abstractNumId w:val="5"/>
+    <w:abstractNumId w:val="12"/>
   </w:num>
   <w:num w:numId="10">
     <w:abstractNumId w:val="0"/>
   </w:num>
   <w:num w:numId="11">
+    <w:abstractNumId w:val="14"/>
+  </w:num>
+  <w:num w:numId="12">
+    <w:abstractNumId w:val="19"/>
+  </w:num>
+  <w:num w:numId="13">
+    <w:abstractNumId w:val="10"/>
+  </w:num>
+  <w:num w:numId="14">
+    <w:abstractNumId w:val="27"/>
+  </w:num>
+  <w:num w:numId="15">
+    <w:abstractNumId w:val="28"/>
+  </w:num>
+  <w:num w:numId="16">
+    <w:abstractNumId w:val="20"/>
+  </w:num>
+  <w:num w:numId="17">
+    <w:abstractNumId w:val="4"/>
+  </w:num>
+  <w:num w:numId="18">
+    <w:abstractNumId w:val="6"/>
+  </w:num>
+  <w:num w:numId="19">
+    <w:abstractNumId w:val="26"/>
+  </w:num>
+  <w:num w:numId="20">
+    <w:abstractNumId w:val="17"/>
+  </w:num>
+  <w:num w:numId="21">
+    <w:abstractNumId w:val="11"/>
+  </w:num>
+  <w:num w:numId="22">
+    <w:abstractNumId w:val="24"/>
+  </w:num>
+  <w:num w:numId="23">
     <w:abstractNumId w:val="7"/>
   </w:num>
-  <w:num w:numId="12">
+  <w:num w:numId="24">
+    <w:abstractNumId w:val="29"/>
+  </w:num>
+  <w:num w:numId="25">
+    <w:abstractNumId w:val="25"/>
+  </w:num>
+  <w:num w:numId="26">
+    <w:abstractNumId w:val="16"/>
+  </w:num>
+  <w:num w:numId="27">
+    <w:abstractNumId w:val="3"/>
+  </w:num>
+  <w:num w:numId="28">
+    <w:abstractNumId w:val="18"/>
+  </w:num>
+  <w:num w:numId="29">
     <w:abstractNumId w:val="9"/>
   </w:num>
-  <w:num w:numId="13">
-    <w:abstractNumId w:val="4"/>
+  <w:num w:numId="30">
+    <w:abstractNumId w:val="8"/>
   </w:num>
-  <w:num w:numId="14">
-    <w:abstractNumId w:val="13"/>
-  </w:num>
-  <w:num w:numId="15">
-    <w:abstractNumId w:val="14"/>
+  <w:num w:numId="31">
+    <w:abstractNumId w:val="30"/>
   </w:num>
 </w:numbering>
 </file>
@@ -2563,6 +5366,17 @@
       <w:color w:val="4F81BD" w:themeColor="accent1"/>
     </w:rPr>
   </w:style>
+  <w:style w:type="character" w:styleId="Hyperlink">
+    <w:name w:val="Hyperlink"/>
+    <w:basedOn w:val="DefaultParagraphFont"/>
+    <w:uiPriority w:val="99"/>
+    <w:unhideWhenUsed/>
+    <w:rsid w:val="006D129A"/>
+    <w:rPr>
+      <w:color w:val="0000FF" w:themeColor="hyperlink"/>
+      <w:u w:val="single"/>
+    </w:rPr>
+  </w:style>
 </w:styles>
 </file>
 
@@ -2989,498 +5803,18 @@
       <w:color w:val="4F81BD" w:themeColor="accent1"/>
     </w:rPr>
   </w:style>
-</w:styles>
-</file>
-
-<file path=word/glossary/document.xml><?xml version="1.0" encoding="utf-8"?>
-<w:glossaryDocument xmlns:wpc="http://schemas.microsoft.com/office/word/2010/wordprocessingCanvas" xmlns:mc="http://schemas.openxmlformats.org/markup-compatibility/2006" xmlns:o="urn:schemas-microsoft-com:office:office" xmlns:r="http://schemas.openxmlformats.org/officeDocument/2006/relationships" xmlns:m="http://schemas.openxmlformats.org/officeDocument/2006/math" xmlns:v="urn:schemas-microsoft-com:vml" xmlns:wp14="http://schemas.microsoft.com/office/word/2010/wordprocessingDrawing" xmlns:wp="http://schemas.openxmlformats.org/drawingml/2006/wordprocessingDrawing" xmlns:w10="urn:schemas-microsoft-com:office:word" xmlns:w="http://schemas.openxmlformats.org/wordprocessingml/2006/main" xmlns:w14="http://schemas.microsoft.com/office/word/2010/wordml" xmlns:wpg="http://schemas.microsoft.com/office/word/2010/wordprocessingGroup" xmlns:wpi="http://schemas.microsoft.com/office/word/2010/wordprocessingInk" xmlns:wne="http://schemas.microsoft.com/office/word/2006/wordml" xmlns:wps="http://schemas.microsoft.com/office/word/2010/wordprocessingShape" mc:Ignorable="w14 wp14"/>
-</file>
-
-<file path=word/glossary/fontTable.xml><?xml version="1.0" encoding="utf-8"?>
-<w:fonts xmlns:mc="http://schemas.openxmlformats.org/markup-compatibility/2006" xmlns:r="http://schemas.openxmlformats.org/officeDocument/2006/relationships" xmlns:w="http://schemas.openxmlformats.org/wordprocessingml/2006/main" xmlns:w14="http://schemas.microsoft.com/office/word/2010/wordml" mc:Ignorable="w14">
-  <w:font w:name="Times New Roman">
-    <w:panose1 w:val="02020603050405020304"/>
-    <w:charset w:val="00"/>
-    <w:family w:val="roman"/>
-    <w:pitch w:val="variable"/>
-    <w:sig w:usb0="E0002AFF" w:usb1="C0007843" w:usb2="00000009" w:usb3="00000000" w:csb0="000001FF" w:csb1="00000000"/>
-  </w:font>
-  <w:font w:name="Symbol">
-    <w:panose1 w:val="05050102010706020507"/>
-    <w:charset w:val="02"/>
-    <w:family w:val="roman"/>
-    <w:pitch w:val="variable"/>
-    <w:sig w:usb0="00000000" w:usb1="10000000" w:usb2="00000000" w:usb3="00000000" w:csb0="80000000" w:csb1="00000000"/>
-  </w:font>
-  <w:font w:name="Courier New">
-    <w:panose1 w:val="02070309020205020404"/>
-    <w:charset w:val="00"/>
-    <w:family w:val="modern"/>
-    <w:pitch w:val="fixed"/>
-    <w:sig w:usb0="E0002AFF" w:usb1="C0007843" w:usb2="00000009" w:usb3="00000000" w:csb0="000001FF" w:csb1="00000000"/>
-  </w:font>
-  <w:font w:name="Wingdings">
-    <w:panose1 w:val="05000000000000000000"/>
-    <w:charset w:val="02"/>
-    <w:family w:val="auto"/>
-    <w:pitch w:val="variable"/>
-    <w:sig w:usb0="00000000" w:usb1="10000000" w:usb2="00000000" w:usb3="00000000" w:csb0="80000000" w:csb1="00000000"/>
-  </w:font>
-  <w:font w:name="Calibri">
-    <w:panose1 w:val="020F0502020204030204"/>
-    <w:charset w:val="00"/>
-    <w:family w:val="swiss"/>
-    <w:pitch w:val="variable"/>
-    <w:sig w:usb0="E00002FF" w:usb1="4000ACFF" w:usb2="00000001" w:usb3="00000000" w:csb0="0000019F" w:csb1="00000000"/>
-  </w:font>
-  <w:font w:name="Cambria">
-    <w:panose1 w:val="02040503050406030204"/>
-    <w:charset w:val="00"/>
-    <w:family w:val="roman"/>
-    <w:pitch w:val="variable"/>
-    <w:sig w:usb0="E00002FF" w:usb1="400004FF" w:usb2="00000000" w:usb3="00000000" w:csb0="0000019F" w:csb1="00000000"/>
-  </w:font>
-  <w:font w:name="Tahoma">
-    <w:panose1 w:val="020B0604030504040204"/>
-    <w:charset w:val="00"/>
-    <w:family w:val="swiss"/>
-    <w:pitch w:val="variable"/>
-    <w:sig w:usb0="E1002EFF" w:usb1="C000605B" w:usb2="00000029" w:usb3="00000000" w:csb0="000101FF" w:csb1="00000000"/>
-  </w:font>
-</w:fonts>
-</file>
-
-<file path=word/glossary/settings.xml><?xml version="1.0" encoding="utf-8"?>
-<w:settings xmlns:mc="http://schemas.openxmlformats.org/markup-compatibility/2006" xmlns:o="urn:schemas-microsoft-com:office:office" xmlns:r="http://schemas.openxmlformats.org/officeDocument/2006/relationships" xmlns:m="http://schemas.openxmlformats.org/officeDocument/2006/math" xmlns:v="urn:schemas-microsoft-com:vml" xmlns:w10="urn:schemas-microsoft-com:office:word" xmlns:w="http://schemas.openxmlformats.org/wordprocessingml/2006/main" xmlns:w14="http://schemas.microsoft.com/office/word/2010/wordml" xmlns:sl="http://schemas.openxmlformats.org/schemaLibrary/2006/main" mc:Ignorable="w14">
-  <w:view w:val="normal"/>
-  <w:defaultTabStop w:val="1304"/>
-  <w:hyphenationZone w:val="425"/>
-  <w:characterSpacingControl w:val="doNotCompress"/>
-  <w:compat>
-    <w:useFELayout/>
-    <w:compatSetting w:name="compatibilityMode" w:uri="http://schemas.microsoft.com/office/word" w:val="14"/>
-    <w:compatSetting w:name="overrideTableStyleFontSizeAndJustification" w:uri="http://schemas.microsoft.com/office/word" w:val="1"/>
-    <w:compatSetting w:name="enableOpenTypeFeatures" w:uri="http://schemas.microsoft.com/office/word" w:val="1"/>
-    <w:compatSetting w:name="doNotFlipMirrorIndents" w:uri="http://schemas.microsoft.com/office/word" w:val="1"/>
-  </w:compat>
-  <w:rsids>
-    <w:rsidRoot w:val="000B51A2"/>
-    <w:rsid w:val="000B51A2"/>
-    <w:rsid w:val="006F3735"/>
-  </w:rsids>
-  <m:mathPr>
-    <m:mathFont m:val="Cambria Math"/>
-    <m:brkBin m:val="before"/>
-    <m:brkBinSub m:val="--"/>
-    <m:smallFrac m:val="0"/>
-    <m:dispDef/>
-    <m:lMargin m:val="0"/>
-    <m:rMargin m:val="0"/>
-    <m:defJc m:val="centerGroup"/>
-    <m:wrapIndent m:val="1440"/>
-    <m:intLim m:val="subSup"/>
-    <m:naryLim m:val="undOvr"/>
-  </m:mathPr>
-  <w:themeFontLang w:val="sv-SE"/>
-  <w:clrSchemeMapping w:bg1="light1" w:t1="dark1" w:bg2="light2" w:t2="dark2" w:accent1="accent1" w:accent2="accent2" w:accent3="accent3" w:accent4="accent4" w:accent5="accent5" w:accent6="accent6" w:hyperlink="hyperlink" w:followedHyperlink="followedHyperlink"/>
-  <w:decimalSymbol w:val=","/>
-  <w:listSeparator w:val=";"/>
-</w:settings>
-</file>
-
-<file path=word/glossary/styles.xml><?xml version="1.0" encoding="utf-8"?>
-<w:styles xmlns:mc="http://schemas.openxmlformats.org/markup-compatibility/2006" xmlns:r="http://schemas.openxmlformats.org/officeDocument/2006/relationships" xmlns:w="http://schemas.openxmlformats.org/wordprocessingml/2006/main" xmlns:w14="http://schemas.microsoft.com/office/word/2010/wordml" mc:Ignorable="w14">
-  <w:docDefaults>
-    <w:rPrDefault>
-      <w:rPr>
-        <w:rFonts w:asciiTheme="minorHAnsi" w:eastAsiaTheme="minorEastAsia" w:hAnsiTheme="minorHAnsi" w:cstheme="minorBidi"/>
-        <w:sz w:val="22"/>
-        <w:szCs w:val="22"/>
-        <w:lang w:val="sv-SE" w:eastAsia="sv-SE" w:bidi="ar-SA"/>
-      </w:rPr>
-    </w:rPrDefault>
-    <w:pPrDefault>
-      <w:pPr>
-        <w:spacing w:after="200" w:line="276" w:lineRule="auto"/>
-      </w:pPr>
-    </w:pPrDefault>
-  </w:docDefaults>
-  <w:latentStyles w:defLockedState="0" w:defUIPriority="99" w:defSemiHidden="1" w:defUnhideWhenUsed="1" w:defQFormat="0" w:count="267">
-    <w:lsdException w:name="Normal" w:semiHidden="0" w:uiPriority="0" w:unhideWhenUsed="0" w:qFormat="1"/>
-    <w:lsdException w:name="heading 1" w:semiHidden="0" w:uiPriority="9" w:unhideWhenUsed="0" w:qFormat="1"/>
-    <w:lsdException w:name="heading 2" w:uiPriority="9" w:qFormat="1"/>
-    <w:lsdException w:name="heading 3" w:uiPriority="9" w:qFormat="1"/>
-    <w:lsdException w:name="heading 4" w:uiPriority="9" w:qFormat="1"/>
-    <w:lsdException w:name="heading 5" w:uiPriority="9" w:qFormat="1"/>
-    <w:lsdException w:name="heading 6" w:uiPriority="9" w:qFormat="1"/>
-    <w:lsdException w:name="heading 7" w:uiPriority="9" w:qFormat="1"/>
-    <w:lsdException w:name="heading 8" w:uiPriority="9" w:qFormat="1"/>
-    <w:lsdException w:name="heading 9" w:uiPriority="9" w:qFormat="1"/>
-    <w:lsdException w:name="toc 1" w:uiPriority="39"/>
-    <w:lsdException w:name="toc 2" w:uiPriority="39"/>
-    <w:lsdException w:name="toc 3" w:uiPriority="39"/>
-    <w:lsdException w:name="toc 4" w:uiPriority="39"/>
-    <w:lsdException w:name="toc 5" w:uiPriority="39"/>
-    <w:lsdException w:name="toc 6" w:uiPriority="39"/>
-    <w:lsdException w:name="toc 7" w:uiPriority="39"/>
-    <w:lsdException w:name="toc 8" w:uiPriority="39"/>
-    <w:lsdException w:name="toc 9" w:uiPriority="39"/>
-    <w:lsdException w:name="caption" w:uiPriority="35" w:qFormat="1"/>
-    <w:lsdException w:name="Title" w:semiHidden="0" w:uiPriority="10" w:unhideWhenUsed="0" w:qFormat="1"/>
-    <w:lsdException w:name="Default Paragraph Font" w:uiPriority="1"/>
-    <w:lsdException w:name="Subtitle" w:semiHidden="0" w:uiPriority="11" w:unhideWhenUsed="0" w:qFormat="1"/>
-    <w:lsdException w:name="Strong" w:semiHidden="0" w:uiPriority="22" w:unhideWhenUsed="0" w:qFormat="1"/>
-    <w:lsdException w:name="Emphasis" w:semiHidden="0" w:uiPriority="20" w:unhideWhenUsed="0" w:qFormat="1"/>
-    <w:lsdException w:name="Table Grid" w:semiHidden="0" w:uiPriority="59" w:unhideWhenUsed="0"/>
-    <w:lsdException w:name="Placeholder Text" w:unhideWhenUsed="0"/>
-    <w:lsdException w:name="No Spacing" w:semiHidden="0" w:uiPriority="1" w:unhideWhenUsed="0" w:qFormat="1"/>
-    <w:lsdException w:name="Light Shading" w:semiHidden="0" w:uiPriority="60" w:unhideWhenUsed="0"/>
-    <w:lsdException w:name="Light List" w:semiHidden="0" w:uiPriority="61" w:unhideWhenUsed="0"/>
-    <w:lsdException w:name="Light Grid" w:semiHidden="0" w:uiPriority="62" w:unhideWhenUsed="0"/>
-    <w:lsdException w:name="Medium Shading 1" w:semiHidden="0" w:uiPriority="63" w:unhideWhenUsed="0"/>
-    <w:lsdException w:name="Medium Shading 2" w:semiHidden="0" w:uiPriority="64" w:unhideWhenUsed="0"/>
-    <w:lsdException w:name="Medium List 1" w:semiHidden="0" w:uiPriority="65" w:unhideWhenUsed="0"/>
-    <w:lsdException w:name="Medium List 2" w:semiHidden="0" w:uiPriority="66" w:unhideWhenUsed="0"/>
-    <w:lsdException w:name="Medium Grid 1" w:semiHidden="0" w:uiPriority="67" w:unhideWhenUsed="0"/>
-    <w:lsdException w:name="Medium Grid 2" w:semiHidden="0" w:uiPriority="68" w:unhideWhenUsed="0"/>
-    <w:lsdException w:name="Medium Grid 3" w:semiHidden="0" w:uiPriority="69" w:unhideWhenUsed="0"/>
-    <w:lsdException w:name="Dark List" w:semiHidden="0" w:uiPriority="70" w:unhideWhenUsed="0"/>
-    <w:lsdException w:name="Colorful Shading" w:semiHidden="0" w:uiPriority="71" w:unhideWhenUsed="0"/>
-    <w:lsdException w:name="Colorful List" w:semiHidden="0" w:uiPriority="72" w:unhideWhenUsed="0"/>
-    <w:lsdException w:name="Colorful Grid" w:semiHidden="0" w:uiPriority="73" w:unhideWhenUsed="0"/>
-    <w:lsdException w:name="Light Shading Accent 1" w:semiHidden="0" w:uiPriority="60" w:unhideWhenUsed="0"/>
-    <w:lsdException w:name="Light List Accent 1" w:semiHidden="0" w:uiPriority="61" w:unhideWhenUsed="0"/>
-    <w:lsdException w:name="Light Grid Accent 1" w:semiHidden="0" w:uiPriority="62" w:unhideWhenUsed="0"/>
-    <w:lsdException w:name="Medium Shading 1 Accent 1" w:semiHidden="0" w:uiPriority="63" w:unhideWhenUsed="0"/>
-    <w:lsdException w:name="Medium Shading 2 Accent 1" w:semiHidden="0" w:uiPriority="64" w:unhideWhenUsed="0"/>
-    <w:lsdException w:name="Medium List 1 Accent 1" w:semiHidden="0" w:uiPriority="65" w:unhideWhenUsed="0"/>
-    <w:lsdException w:name="Revision" w:unhideWhenUsed="0"/>
-    <w:lsdException w:name="List Paragraph" w:semiHidden="0" w:uiPriority="34" w:unhideWhenUsed="0" w:qFormat="1"/>
-    <w:lsdException w:name="Quote" w:semiHidden="0" w:uiPriority="29" w:unhideWhenUsed="0" w:qFormat="1"/>
-    <w:lsdException w:name="Intense Quote" w:semiHidden="0" w:uiPriority="30" w:unhideWhenUsed="0" w:qFormat="1"/>
-    <w:lsdException w:name="Medium List 2 Accent 1" w:semiHidden="0" w:uiPriority="66" w:unhideWhenUsed="0"/>
-    <w:lsdException w:name="Medium Grid 1 Accent 1" w:semiHidden="0" w:uiPriority="67" w:unhideWhenUsed="0"/>
-    <w:lsdException w:name="Medium Grid 2 Accent 1" w:semiHidden="0" w:uiPriority="68" w:unhideWhenUsed="0"/>
-    <w:lsdException w:name="Medium Grid 3 Accent 1" w:semiHidden="0" w:uiPriority="69" w:unhideWhenUsed="0"/>
-    <w:lsdException w:name="Dark List Accent 1" w:semiHidden="0" w:uiPriority="70" w:unhideWhenUsed="0"/>
-    <w:lsdException w:name="Colorful Shading Accent 1" w:semiHidden="0" w:uiPriority="71" w:unhideWhenUsed="0"/>
-    <w:lsdException w:name="Colorful List Accent 1" w:semiHidden="0" w:uiPriority="72" w:unhideWhenUsed="0"/>
-    <w:lsdException w:name="Colorful Grid Accent 1" w:semiHidden="0" w:uiPriority="73" w:unhideWhenUsed="0"/>
-    <w:lsdException w:name="Light Shading Accent 2" w:semiHidden="0" w:uiPriority="60" w:unhideWhenUsed="0"/>
-    <w:lsdException w:name="Light List Accent 2" w:semiHidden="0" w:uiPriority="61" w:unhideWhenUsed="0"/>
-    <w:lsdException w:name="Light Grid Accent 2" w:semiHidden="0" w:uiPriority="62" w:unhideWhenUsed="0"/>
-    <w:lsdException w:name="Medium Shading 1 Accent 2" w:semiHidden="0" w:uiPriority="63" w:unhideWhenUsed="0"/>
-    <w:lsdException w:name="Medium Shading 2 Accent 2" w:semiHidden="0" w:uiPriority="64" w:unhideWhenUsed="0"/>
-    <w:lsdException w:name="Medium List 1 Accent 2" w:semiHidden="0" w:uiPriority="65" w:unhideWhenUsed="0"/>
-    <w:lsdException w:name="Medium List 2 Accent 2" w:semiHidden="0" w:uiPriority="66" w:unhideWhenUsed="0"/>
-    <w:lsdException w:name="Medium Grid 1 Accent 2" w:semiHidden="0" w:uiPriority="67" w:unhideWhenUsed="0"/>
-    <w:lsdException w:name="Medium Grid 2 Accent 2" w:semiHidden="0" w:uiPriority="68" w:unhideWhenUsed="0"/>
-    <w:lsdException w:name="Medium Grid 3 Accent 2" w:semiHidden="0" w:uiPriority="69" w:unhideWhenUsed="0"/>
-    <w:lsdException w:name="Dark List Accent 2" w:semiHidden="0" w:uiPriority="70" w:unhideWhenUsed="0"/>
-    <w:lsdException w:name="Colorful Shading Accent 2" w:semiHidden="0" w:uiPriority="71" w:unhideWhenUsed="0"/>
-    <w:lsdException w:name="Colorful List Accent 2" w:semiHidden="0" w:uiPriority="72" w:unhideWhenUsed="0"/>
-    <w:lsdException w:name="Colorful Grid Accent 2" w:semiHidden="0" w:uiPriority="73" w:unhideWhenUsed="0"/>
-    <w:lsdException w:name="Light Shading Accent 3" w:semiHidden="0" w:uiPriority="60" w:unhideWhenUsed="0"/>
-    <w:lsdException w:name="Light List Accent 3" w:semiHidden="0" w:uiPriority="61" w:unhideWhenUsed="0"/>
-    <w:lsdException w:name="Light Grid Accent 3" w:semiHidden="0" w:uiPriority="62" w:unhideWhenUsed="0"/>
-    <w:lsdException w:name="Medium Shading 1 Accent 3" w:semiHidden="0" w:uiPriority="63" w:unhideWhenUsed="0"/>
-    <w:lsdException w:name="Medium Shading 2 Accent 3" w:semiHidden="0" w:uiPriority="64" w:unhideWhenUsed="0"/>
-    <w:lsdException w:name="Medium List 1 Accent 3" w:semiHidden="0" w:uiPriority="65" w:unhideWhenUsed="0"/>
-    <w:lsdException w:name="Medium List 2 Accent 3" w:semiHidden="0" w:uiPriority="66" w:unhideWhenUsed="0"/>
-    <w:lsdException w:name="Medium Grid 1 Accent 3" w:semiHidden="0" w:uiPriority="67" w:unhideWhenUsed="0"/>
-    <w:lsdException w:name="Medium Grid 2 Accent 3" w:semiHidden="0" w:uiPriority="68" w:unhideWhenUsed="0"/>
-    <w:lsdException w:name="Medium Grid 3 Accent 3" w:semiHidden="0" w:uiPriority="69" w:unhideWhenUsed="0"/>
-    <w:lsdException w:name="Dark List Accent 3" w:semiHidden="0" w:uiPriority="70" w:unhideWhenUsed="0"/>
-    <w:lsdException w:name="Colorful Shading Accent 3" w:semiHidden="0" w:uiPriority="71" w:unhideWhenUsed="0"/>
-    <w:lsdException w:name="Colorful List Accent 3" w:semiHidden="0" w:uiPriority="72" w:unhideWhenUsed="0"/>
-    <w:lsdException w:name="Colorful Grid Accent 3" w:semiHidden="0" w:uiPriority="73" w:unhideWhenUsed="0"/>
-    <w:lsdException w:name="Light Shading Accent 4" w:semiHidden="0" w:uiPriority="60" w:unhideWhenUsed="0"/>
-    <w:lsdException w:name="Light List Accent 4" w:semiHidden="0" w:uiPriority="61" w:unhideWhenUsed="0"/>
-    <w:lsdException w:name="Light Grid Accent 4" w:semiHidden="0" w:uiPriority="62" w:unhideWhenUsed="0"/>
-    <w:lsdException w:name="Medium Shading 1 Accent 4" w:semiHidden="0" w:uiPriority="63" w:unhideWhenUsed="0"/>
-    <w:lsdException w:name="Medium Shading 2 Accent 4" w:semiHidden="0" w:uiPriority="64" w:unhideWhenUsed="0"/>
-    <w:lsdException w:name="Medium List 1 Accent 4" w:semiHidden="0" w:uiPriority="65" w:unhideWhenUsed="0"/>
-    <w:lsdException w:name="Medium List 2 Accent 4" w:semiHidden="0" w:uiPriority="66" w:unhideWhenUsed="0"/>
-    <w:lsdException w:name="Medium Grid 1 Accent 4" w:semiHidden="0" w:uiPriority="67" w:unhideWhenUsed="0"/>
-    <w:lsdException w:name="Medium Grid 2 Accent 4" w:semiHidden="0" w:uiPriority="68" w:unhideWhenUsed="0"/>
-    <w:lsdException w:name="Medium Grid 3 Accent 4" w:semiHidden="0" w:uiPriority="69" w:unhideWhenUsed="0"/>
-    <w:lsdException w:name="Dark List Accent 4" w:semiHidden="0" w:uiPriority="70" w:unhideWhenUsed="0"/>
-    <w:lsdException w:name="Colorful Shading Accent 4" w:semiHidden="0" w:uiPriority="71" w:unhideWhenUsed="0"/>
-    <w:lsdException w:name="Colorful List Accent 4" w:semiHidden="0" w:uiPriority="72" w:unhideWhenUsed="0"/>
-    <w:lsdException w:name="Colorful Grid Accent 4" w:semiHidden="0" w:uiPriority="73" w:unhideWhenUsed="0"/>
-    <w:lsdException w:name="Light Shading Accent 5" w:semiHidden="0" w:uiPriority="60" w:unhideWhenUsed="0"/>
-    <w:lsdException w:name="Light List Accent 5" w:semiHidden="0" w:uiPriority="61" w:unhideWhenUsed="0"/>
-    <w:lsdException w:name="Light Grid Accent 5" w:semiHidden="0" w:uiPriority="62" w:unhideWhenUsed="0"/>
-    <w:lsdException w:name="Medium Shading 1 Accent 5" w:semiHidden="0" w:uiPriority="63" w:unhideWhenUsed="0"/>
-    <w:lsdException w:name="Medium Shading 2 Accent 5" w:semiHidden="0" w:uiPriority="64" w:unhideWhenUsed="0"/>
-    <w:lsdException w:name="Medium List 1 Accent 5" w:semiHidden="0" w:uiPriority="65" w:unhideWhenUsed="0"/>
-    <w:lsdException w:name="Medium List 2 Accent 5" w:semiHidden="0" w:uiPriority="66" w:unhideWhenUsed="0"/>
-    <w:lsdException w:name="Medium Grid 1 Accent 5" w:semiHidden="0" w:uiPriority="67" w:unhideWhenUsed="0"/>
-    <w:lsdException w:name="Medium Grid 2 Accent 5" w:semiHidden="0" w:uiPriority="68" w:unhideWhenUsed="0"/>
-    <w:lsdException w:name="Medium Grid 3 Accent 5" w:semiHidden="0" w:uiPriority="69" w:unhideWhenUsed="0"/>
-    <w:lsdException w:name="Dark List Accent 5" w:semiHidden="0" w:uiPriority="70" w:unhideWhenUsed="0"/>
-    <w:lsdException w:name="Colorful Shading Accent 5" w:semiHidden="0" w:uiPriority="71" w:unhideWhenUsed="0"/>
-    <w:lsdException w:name="Colorful List Accent 5" w:semiHidden="0" w:uiPriority="72" w:unhideWhenUsed="0"/>
-    <w:lsdException w:name="Colorful Grid Accent 5" w:semiHidden="0" w:uiPriority="73" w:unhideWhenUsed="0"/>
-    <w:lsdException w:name="Light Shading Accent 6" w:semiHidden="0" w:uiPriority="60" w:unhideWhenUsed="0"/>
-    <w:lsdException w:name="Light List Accent 6" w:semiHidden="0" w:uiPriority="61" w:unhideWhenUsed="0"/>
-    <w:lsdException w:name="Light Grid Accent 6" w:semiHidden="0" w:uiPriority="62" w:unhideWhenUsed="0"/>
-    <w:lsdException w:name="Medium Shading 1 Accent 6" w:semiHidden="0" w:uiPriority="63" w:unhideWhenUsed="0"/>
-    <w:lsdException w:name="Medium Shading 2 Accent 6" w:semiHidden="0" w:uiPriority="64" w:unhideWhenUsed="0"/>
-    <w:lsdException w:name="Medium List 1 Accent 6" w:semiHidden="0" w:uiPriority="65" w:unhideWhenUsed="0"/>
-    <w:lsdException w:name="Medium List 2 Accent 6" w:semiHidden="0" w:uiPriority="66" w:unhideWhenUsed="0"/>
-    <w:lsdException w:name="Medium Grid 1 Accent 6" w:semiHidden="0" w:uiPriority="67" w:unhideWhenUsed="0"/>
-    <w:lsdException w:name="Medium Grid 2 Accent 6" w:semiHidden="0" w:uiPriority="68" w:unhideWhenUsed="0"/>
-    <w:lsdException w:name="Medium Grid 3 Accent 6" w:semiHidden="0" w:uiPriority="69" w:unhideWhenUsed="0"/>
-    <w:lsdException w:name="Dark List Accent 6" w:semiHidden="0" w:uiPriority="70" w:unhideWhenUsed="0"/>
-    <w:lsdException w:name="Colorful Shading Accent 6" w:semiHidden="0" w:uiPriority="71" w:unhideWhenUsed="0"/>
-    <w:lsdException w:name="Colorful List Accent 6" w:semiHidden="0" w:uiPriority="72" w:unhideWhenUsed="0"/>
-    <w:lsdException w:name="Colorful Grid Accent 6" w:semiHidden="0" w:uiPriority="73" w:unhideWhenUsed="0"/>
-    <w:lsdException w:name="Subtle Emphasis" w:semiHidden="0" w:uiPriority="19" w:unhideWhenUsed="0" w:qFormat="1"/>
-    <w:lsdException w:name="Intense Emphasis" w:semiHidden="0" w:uiPriority="21" w:unhideWhenUsed="0" w:qFormat="1"/>
-    <w:lsdException w:name="Subtle Reference" w:semiHidden="0" w:uiPriority="31" w:unhideWhenUsed="0" w:qFormat="1"/>
-    <w:lsdException w:name="Intense Reference" w:semiHidden="0" w:uiPriority="32" w:unhideWhenUsed="0" w:qFormat="1"/>
-    <w:lsdException w:name="Book Title" w:semiHidden="0" w:uiPriority="33" w:unhideWhenUsed="0" w:qFormat="1"/>
-    <w:lsdException w:name="Bibliography" w:uiPriority="37"/>
-    <w:lsdException w:name="TOC Heading" w:uiPriority="39" w:qFormat="1"/>
-  </w:latentStyles>
-  <w:style w:type="paragraph" w:default="1" w:styleId="Normal">
-    <w:name w:val="Normal"/>
-    <w:qFormat/>
-  </w:style>
-  <w:style w:type="character" w:default="1" w:styleId="DefaultParagraphFont">
-    <w:name w:val="Default Paragraph Font"/>
-    <w:uiPriority w:val="1"/>
-    <w:semiHidden/>
+  <w:style w:type="character" w:styleId="Hyperlink">
+    <w:name w:val="Hyperlink"/>
+    <w:basedOn w:val="DefaultParagraphFont"/>
+    <w:uiPriority w:val="99"/>
     <w:unhideWhenUsed/>
-  </w:style>
-  <w:style w:type="table" w:default="1" w:styleId="TableNormal">
-    <w:name w:val="Normal Table"/>
-    <w:uiPriority w:val="99"/>
-    <w:semiHidden/>
-    <w:unhideWhenUsed/>
-    <w:tblPr>
-      <w:tblInd w:w="0" w:type="dxa"/>
-      <w:tblCellMar>
-        <w:top w:w="0" w:type="dxa"/>
-        <w:left w:w="108" w:type="dxa"/>
-        <w:bottom w:w="0" w:type="dxa"/>
-        <w:right w:w="108" w:type="dxa"/>
-      </w:tblCellMar>
-    </w:tblPr>
-  </w:style>
-  <w:style w:type="numbering" w:default="1" w:styleId="NoList">
-    <w:name w:val="No List"/>
-    <w:uiPriority w:val="99"/>
-    <w:semiHidden/>
-    <w:unhideWhenUsed/>
-  </w:style>
-  <w:style w:type="paragraph" w:customStyle="1" w:styleId="1C0A69F7B5774C9F8F9374F37977A554">
-    <w:name w:val="1C0A69F7B5774C9F8F9374F37977A554"/>
-    <w:rsid w:val="000B51A2"/>
+    <w:rsid w:val="006D129A"/>
+    <w:rPr>
+      <w:color w:val="0000FF" w:themeColor="hyperlink"/>
+      <w:u w:val="single"/>
+    </w:rPr>
   </w:style>
 </w:styles>
-</file>
-
-<file path=word/glossary/stylesWithEffects.xml><?xml version="1.0" encoding="utf-8"?>
-<w:styles xmlns:wpc="http://schemas.microsoft.com/office/word/2010/wordprocessingCanvas" xmlns:mc="http://schemas.openxmlformats.org/markup-compatibility/2006" xmlns:o="urn:schemas-microsoft-com:office:office" xmlns:r="http://schemas.openxmlformats.org/officeDocument/2006/relationships" xmlns:m="http://schemas.openxmlformats.org/officeDocument/2006/math" xmlns:v="urn:schemas-microsoft-com:vml" xmlns:wp14="http://schemas.microsoft.com/office/word/2010/wordprocessingDrawing" xmlns:wp="http://schemas.openxmlformats.org/drawingml/2006/wordprocessingDrawing" xmlns:w10="urn:schemas-microsoft-com:office:word" xmlns:w="http://schemas.openxmlformats.org/wordprocessingml/2006/main" xmlns:w14="http://schemas.microsoft.com/office/word/2010/wordml" xmlns:wpg="http://schemas.microsoft.com/office/word/2010/wordprocessingGroup" xmlns:wpi="http://schemas.microsoft.com/office/word/2010/wordprocessingInk" xmlns:wne="http://schemas.microsoft.com/office/word/2006/wordml" xmlns:wps="http://schemas.microsoft.com/office/word/2010/wordprocessingShape" mc:Ignorable="w14 wp14">
-  <w:docDefaults>
-    <w:rPrDefault>
-      <w:rPr>
-        <w:rFonts w:asciiTheme="minorHAnsi" w:eastAsiaTheme="minorEastAsia" w:hAnsiTheme="minorHAnsi" w:cstheme="minorBidi"/>
-        <w:sz w:val="22"/>
-        <w:szCs w:val="22"/>
-        <w:lang w:val="sv-SE" w:eastAsia="sv-SE" w:bidi="ar-SA"/>
-      </w:rPr>
-    </w:rPrDefault>
-    <w:pPrDefault>
-      <w:pPr>
-        <w:spacing w:after="200" w:line="276" w:lineRule="auto"/>
-      </w:pPr>
-    </w:pPrDefault>
-  </w:docDefaults>
-  <w:latentStyles w:defLockedState="0" w:defUIPriority="99" w:defSemiHidden="1" w:defUnhideWhenUsed="1" w:defQFormat="0" w:count="267">
-    <w:lsdException w:name="Normal" w:semiHidden="0" w:uiPriority="0" w:unhideWhenUsed="0" w:qFormat="1"/>
-    <w:lsdException w:name="heading 1" w:semiHidden="0" w:uiPriority="9" w:unhideWhenUsed="0" w:qFormat="1"/>
-    <w:lsdException w:name="heading 2" w:uiPriority="9" w:qFormat="1"/>
-    <w:lsdException w:name="heading 3" w:uiPriority="9" w:qFormat="1"/>
-    <w:lsdException w:name="heading 4" w:uiPriority="9" w:qFormat="1"/>
-    <w:lsdException w:name="heading 5" w:uiPriority="9" w:qFormat="1"/>
-    <w:lsdException w:name="heading 6" w:uiPriority="9" w:qFormat="1"/>
-    <w:lsdException w:name="heading 7" w:uiPriority="9" w:qFormat="1"/>
-    <w:lsdException w:name="heading 8" w:uiPriority="9" w:qFormat="1"/>
-    <w:lsdException w:name="heading 9" w:uiPriority="9" w:qFormat="1"/>
-    <w:lsdException w:name="toc 1" w:uiPriority="39"/>
-    <w:lsdException w:name="toc 2" w:uiPriority="39"/>
-    <w:lsdException w:name="toc 3" w:uiPriority="39"/>
-    <w:lsdException w:name="toc 4" w:uiPriority="39"/>
-    <w:lsdException w:name="toc 5" w:uiPriority="39"/>
-    <w:lsdException w:name="toc 6" w:uiPriority="39"/>
-    <w:lsdException w:name="toc 7" w:uiPriority="39"/>
-    <w:lsdException w:name="toc 8" w:uiPriority="39"/>
-    <w:lsdException w:name="toc 9" w:uiPriority="39"/>
-    <w:lsdException w:name="caption" w:uiPriority="35" w:qFormat="1"/>
-    <w:lsdException w:name="Title" w:semiHidden="0" w:uiPriority="10" w:unhideWhenUsed="0" w:qFormat="1"/>
-    <w:lsdException w:name="Default Paragraph Font" w:uiPriority="1"/>
-    <w:lsdException w:name="Subtitle" w:semiHidden="0" w:uiPriority="11" w:unhideWhenUsed="0" w:qFormat="1"/>
-    <w:lsdException w:name="Strong" w:semiHidden="0" w:uiPriority="22" w:unhideWhenUsed="0" w:qFormat="1"/>
-    <w:lsdException w:name="Emphasis" w:semiHidden="0" w:uiPriority="20" w:unhideWhenUsed="0" w:qFormat="1"/>
-    <w:lsdException w:name="Table Grid" w:semiHidden="0" w:uiPriority="59" w:unhideWhenUsed="0"/>
-    <w:lsdException w:name="Placeholder Text" w:unhideWhenUsed="0"/>
-    <w:lsdException w:name="No Spacing" w:semiHidden="0" w:uiPriority="1" w:unhideWhenUsed="0" w:qFormat="1"/>
-    <w:lsdException w:name="Light Shading" w:semiHidden="0" w:uiPriority="60" w:unhideWhenUsed="0"/>
-    <w:lsdException w:name="Light List" w:semiHidden="0" w:uiPriority="61" w:unhideWhenUsed="0"/>
-    <w:lsdException w:name="Light Grid" w:semiHidden="0" w:uiPriority="62" w:unhideWhenUsed="0"/>
-    <w:lsdException w:name="Medium Shading 1" w:semiHidden="0" w:uiPriority="63" w:unhideWhenUsed="0"/>
-    <w:lsdException w:name="Medium Shading 2" w:semiHidden="0" w:uiPriority="64" w:unhideWhenUsed="0"/>
-    <w:lsdException w:name="Medium List 1" w:semiHidden="0" w:uiPriority="65" w:unhideWhenUsed="0"/>
-    <w:lsdException w:name="Medium List 2" w:semiHidden="0" w:uiPriority="66" w:unhideWhenUsed="0"/>
-    <w:lsdException w:name="Medium Grid 1" w:semiHidden="0" w:uiPriority="67" w:unhideWhenUsed="0"/>
-    <w:lsdException w:name="Medium Grid 2" w:semiHidden="0" w:uiPriority="68" w:unhideWhenUsed="0"/>
-    <w:lsdException w:name="Medium Grid 3" w:semiHidden="0" w:uiPriority="69" w:unhideWhenUsed="0"/>
-    <w:lsdException w:name="Dark List" w:semiHidden="0" w:uiPriority="70" w:unhideWhenUsed="0"/>
-    <w:lsdException w:name="Colorful Shading" w:semiHidden="0" w:uiPriority="71" w:unhideWhenUsed="0"/>
-    <w:lsdException w:name="Colorful List" w:semiHidden="0" w:uiPriority="72" w:unhideWhenUsed="0"/>
-    <w:lsdException w:name="Colorful Grid" w:semiHidden="0" w:uiPriority="73" w:unhideWhenUsed="0"/>
-    <w:lsdException w:name="Light Shading Accent 1" w:semiHidden="0" w:uiPriority="60" w:unhideWhenUsed="0"/>
-    <w:lsdException w:name="Light List Accent 1" w:semiHidden="0" w:uiPriority="61" w:unhideWhenUsed="0"/>
-    <w:lsdException w:name="Light Grid Accent 1" w:semiHidden="0" w:uiPriority="62" w:unhideWhenUsed="0"/>
-    <w:lsdException w:name="Medium Shading 1 Accent 1" w:semiHidden="0" w:uiPriority="63" w:unhideWhenUsed="0"/>
-    <w:lsdException w:name="Medium Shading 2 Accent 1" w:semiHidden="0" w:uiPriority="64" w:unhideWhenUsed="0"/>
-    <w:lsdException w:name="Medium List 1 Accent 1" w:semiHidden="0" w:uiPriority="65" w:unhideWhenUsed="0"/>
-    <w:lsdException w:name="Revision" w:unhideWhenUsed="0"/>
-    <w:lsdException w:name="List Paragraph" w:semiHidden="0" w:uiPriority="34" w:unhideWhenUsed="0" w:qFormat="1"/>
-    <w:lsdException w:name="Quote" w:semiHidden="0" w:uiPriority="29" w:unhideWhenUsed="0" w:qFormat="1"/>
-    <w:lsdException w:name="Intense Quote" w:semiHidden="0" w:uiPriority="30" w:unhideWhenUsed="0" w:qFormat="1"/>
-    <w:lsdException w:name="Medium List 2 Accent 1" w:semiHidden="0" w:uiPriority="66" w:unhideWhenUsed="0"/>
-    <w:lsdException w:name="Medium Grid 1 Accent 1" w:semiHidden="0" w:uiPriority="67" w:unhideWhenUsed="0"/>
-    <w:lsdException w:name="Medium Grid 2 Accent 1" w:semiHidden="0" w:uiPriority="68" w:unhideWhenUsed="0"/>
-    <w:lsdException w:name="Medium Grid 3 Accent 1" w:semiHidden="0" w:uiPriority="69" w:unhideWhenUsed="0"/>
-    <w:lsdException w:name="Dark List Accent 1" w:semiHidden="0" w:uiPriority="70" w:unhideWhenUsed="0"/>
-    <w:lsdException w:name="Colorful Shading Accent 1" w:semiHidden="0" w:uiPriority="71" w:unhideWhenUsed="0"/>
-    <w:lsdException w:name="Colorful List Accent 1" w:semiHidden="0" w:uiPriority="72" w:unhideWhenUsed="0"/>
-    <w:lsdException w:name="Colorful Grid Accent 1" w:semiHidden="0" w:uiPriority="73" w:unhideWhenUsed="0"/>
-    <w:lsdException w:name="Light Shading Accent 2" w:semiHidden="0" w:uiPriority="60" w:unhideWhenUsed="0"/>
-    <w:lsdException w:name="Light List Accent 2" w:semiHidden="0" w:uiPriority="61" w:unhideWhenUsed="0"/>
-    <w:lsdException w:name="Light Grid Accent 2" w:semiHidden="0" w:uiPriority="62" w:unhideWhenUsed="0"/>
-    <w:lsdException w:name="Medium Shading 1 Accent 2" w:semiHidden="0" w:uiPriority="63" w:unhideWhenUsed="0"/>
-    <w:lsdException w:name="Medium Shading 2 Accent 2" w:semiHidden="0" w:uiPriority="64" w:unhideWhenUsed="0"/>
-    <w:lsdException w:name="Medium List 1 Accent 2" w:semiHidden="0" w:uiPriority="65" w:unhideWhenUsed="0"/>
-    <w:lsdException w:name="Medium List 2 Accent 2" w:semiHidden="0" w:uiPriority="66" w:unhideWhenUsed="0"/>
-    <w:lsdException w:name="Medium Grid 1 Accent 2" w:semiHidden="0" w:uiPriority="67" w:unhideWhenUsed="0"/>
-    <w:lsdException w:name="Medium Grid 2 Accent 2" w:semiHidden="0" w:uiPriority="68" w:unhideWhenUsed="0"/>
-    <w:lsdException w:name="Medium Grid 3 Accent 2" w:semiHidden="0" w:uiPriority="69" w:unhideWhenUsed="0"/>
-    <w:lsdException w:name="Dark List Accent 2" w:semiHidden="0" w:uiPriority="70" w:unhideWhenUsed="0"/>
-    <w:lsdException w:name="Colorful Shading Accent 2" w:semiHidden="0" w:uiPriority="71" w:unhideWhenUsed="0"/>
-    <w:lsdException w:name="Colorful List Accent 2" w:semiHidden="0" w:uiPriority="72" w:unhideWhenUsed="0"/>
-    <w:lsdException w:name="Colorful Grid Accent 2" w:semiHidden="0" w:uiPriority="73" w:unhideWhenUsed="0"/>
-    <w:lsdException w:name="Light Shading Accent 3" w:semiHidden="0" w:uiPriority="60" w:unhideWhenUsed="0"/>
-    <w:lsdException w:name="Light List Accent 3" w:semiHidden="0" w:uiPriority="61" w:unhideWhenUsed="0"/>
-    <w:lsdException w:name="Light Grid Accent 3" w:semiHidden="0" w:uiPriority="62" w:unhideWhenUsed="0"/>
-    <w:lsdException w:name="Medium Shading 1 Accent 3" w:semiHidden="0" w:uiPriority="63" w:unhideWhenUsed="0"/>
-    <w:lsdException w:name="Medium Shading 2 Accent 3" w:semiHidden="0" w:uiPriority="64" w:unhideWhenUsed="0"/>
-    <w:lsdException w:name="Medium List 1 Accent 3" w:semiHidden="0" w:uiPriority="65" w:unhideWhenUsed="0"/>
-    <w:lsdException w:name="Medium List 2 Accent 3" w:semiHidden="0" w:uiPriority="66" w:unhideWhenUsed="0"/>
-    <w:lsdException w:name="Medium Grid 1 Accent 3" w:semiHidden="0" w:uiPriority="67" w:unhideWhenUsed="0"/>
-    <w:lsdException w:name="Medium Grid 2 Accent 3" w:semiHidden="0" w:uiPriority="68" w:unhideWhenUsed="0"/>
-    <w:lsdException w:name="Medium Grid 3 Accent 3" w:semiHidden="0" w:uiPriority="69" w:unhideWhenUsed="0"/>
-    <w:lsdException w:name="Dark List Accent 3" w:semiHidden="0" w:uiPriority="70" w:unhideWhenUsed="0"/>
-    <w:lsdException w:name="Colorful Shading Accent 3" w:semiHidden="0" w:uiPriority="71" w:unhideWhenUsed="0"/>
-    <w:lsdException w:name="Colorful List Accent 3" w:semiHidden="0" w:uiPriority="72" w:unhideWhenUsed="0"/>
-    <w:lsdException w:name="Colorful Grid Accent 3" w:semiHidden="0" w:uiPriority="73" w:unhideWhenUsed="0"/>
-    <w:lsdException w:name="Light Shading Accent 4" w:semiHidden="0" w:uiPriority="60" w:unhideWhenUsed="0"/>
-    <w:lsdException w:name="Light List Accent 4" w:semiHidden="0" w:uiPriority="61" w:unhideWhenUsed="0"/>
-    <w:lsdException w:name="Light Grid Accent 4" w:semiHidden="0" w:uiPriority="62" w:unhideWhenUsed="0"/>
-    <w:lsdException w:name="Medium Shading 1 Accent 4" w:semiHidden="0" w:uiPriority="63" w:unhideWhenUsed="0"/>
-    <w:lsdException w:name="Medium Shading 2 Accent 4" w:semiHidden="0" w:uiPriority="64" w:unhideWhenUsed="0"/>
-    <w:lsdException w:name="Medium List 1 Accent 4" w:semiHidden="0" w:uiPriority="65" w:unhideWhenUsed="0"/>
-    <w:lsdException w:name="Medium List 2 Accent 4" w:semiHidden="0" w:uiPriority="66" w:unhideWhenUsed="0"/>
-    <w:lsdException w:name="Medium Grid 1 Accent 4" w:semiHidden="0" w:uiPriority="67" w:unhideWhenUsed="0"/>
-    <w:lsdException w:name="Medium Grid 2 Accent 4" w:semiHidden="0" w:uiPriority="68" w:unhideWhenUsed="0"/>
-    <w:lsdException w:name="Medium Grid 3 Accent 4" w:semiHidden="0" w:uiPriority="69" w:unhideWhenUsed="0"/>
-    <w:lsdException w:name="Dark List Accent 4" w:semiHidden="0" w:uiPriority="70" w:unhideWhenUsed="0"/>
-    <w:lsdException w:name="Colorful Shading Accent 4" w:semiHidden="0" w:uiPriority="71" w:unhideWhenUsed="0"/>
-    <w:lsdException w:name="Colorful List Accent 4" w:semiHidden="0" w:uiPriority="72" w:unhideWhenUsed="0"/>
-    <w:lsdException w:name="Colorful Grid Accent 4" w:semiHidden="0" w:uiPriority="73" w:unhideWhenUsed="0"/>
-    <w:lsdException w:name="Light Shading Accent 5" w:semiHidden="0" w:uiPriority="60" w:unhideWhenUsed="0"/>
-    <w:lsdException w:name="Light List Accent 5" w:semiHidden="0" w:uiPriority="61" w:unhideWhenUsed="0"/>
-    <w:lsdException w:name="Light Grid Accent 5" w:semiHidden="0" w:uiPriority="62" w:unhideWhenUsed="0"/>
-    <w:lsdException w:name="Medium Shading 1 Accent 5" w:semiHidden="0" w:uiPriority="63" w:unhideWhenUsed="0"/>
-    <w:lsdException w:name="Medium Shading 2 Accent 5" w:semiHidden="0" w:uiPriority="64" w:unhideWhenUsed="0"/>
-    <w:lsdException w:name="Medium List 1 Accent 5" w:semiHidden="0" w:uiPriority="65" w:unhideWhenUsed="0"/>
-    <w:lsdException w:name="Medium List 2 Accent 5" w:semiHidden="0" w:uiPriority="66" w:unhideWhenUsed="0"/>
-    <w:lsdException w:name="Medium Grid 1 Accent 5" w:semiHidden="0" w:uiPriority="67" w:unhideWhenUsed="0"/>
-    <w:lsdException w:name="Medium Grid 2 Accent 5" w:semiHidden="0" w:uiPriority="68" w:unhideWhenUsed="0"/>
-    <w:lsdException w:name="Medium Grid 3 Accent 5" w:semiHidden="0" w:uiPriority="69" w:unhideWhenUsed="0"/>
-    <w:lsdException w:name="Dark List Accent 5" w:semiHidden="0" w:uiPriority="70" w:unhideWhenUsed="0"/>
-    <w:lsdException w:name="Colorful Shading Accent 5" w:semiHidden="0" w:uiPriority="71" w:unhideWhenUsed="0"/>
-    <w:lsdException w:name="Colorful List Accent 5" w:semiHidden="0" w:uiPriority="72" w:unhideWhenUsed="0"/>
-    <w:lsdException w:name="Colorful Grid Accent 5" w:semiHidden="0" w:uiPriority="73" w:unhideWhenUsed="0"/>
-    <w:lsdException w:name="Light Shading Accent 6" w:semiHidden="0" w:uiPriority="60" w:unhideWhenUsed="0"/>
-    <w:lsdException w:name="Light List Accent 6" w:semiHidden="0" w:uiPriority="61" w:unhideWhenUsed="0"/>
-    <w:lsdException w:name="Light Grid Accent 6" w:semiHidden="0" w:uiPriority="62" w:unhideWhenUsed="0"/>
-    <w:lsdException w:name="Medium Shading 1 Accent 6" w:semiHidden="0" w:uiPriority="63" w:unhideWhenUsed="0"/>
-    <w:lsdException w:name="Medium Shading 2 Accent 6" w:semiHidden="0" w:uiPriority="64" w:unhideWhenUsed="0"/>
-    <w:lsdException w:name="Medium List 1 Accent 6" w:semiHidden="0" w:uiPriority="65" w:unhideWhenUsed="0"/>
-    <w:lsdException w:name="Medium List 2 Accent 6" w:semiHidden="0" w:uiPriority="66" w:unhideWhenUsed="0"/>
-    <w:lsdException w:name="Medium Grid 1 Accent 6" w:semiHidden="0" w:uiPriority="67" w:unhideWhenUsed="0"/>
-    <w:lsdException w:name="Medium Grid 2 Accent 6" w:semiHidden="0" w:uiPriority="68" w:unhideWhenUsed="0"/>
-    <w:lsdException w:name="Medium Grid 3 Accent 6" w:semiHidden="0" w:uiPriority="69" w:unhideWhenUsed="0"/>
-    <w:lsdException w:name="Dark List Accent 6" w:semiHidden="0" w:uiPriority="70" w:unhideWhenUsed="0"/>
-    <w:lsdException w:name="Colorful Shading Accent 6" w:semiHidden="0" w:uiPriority="71" w:unhideWhenUsed="0"/>
-    <w:lsdException w:name="Colorful List Accent 6" w:semiHidden="0" w:uiPriority="72" w:unhideWhenUsed="0"/>
-    <w:lsdException w:name="Colorful Grid Accent 6" w:semiHidden="0" w:uiPriority="73" w:unhideWhenUsed="0"/>
-    <w:lsdException w:name="Subtle Emphasis" w:semiHidden="0" w:uiPriority="19" w:unhideWhenUsed="0" w:qFormat="1"/>
-    <w:lsdException w:name="Intense Emphasis" w:semiHidden="0" w:uiPriority="21" w:unhideWhenUsed="0" w:qFormat="1"/>
-    <w:lsdException w:name="Subtle Reference" w:semiHidden="0" w:uiPriority="31" w:unhideWhenUsed="0" w:qFormat="1"/>
-    <w:lsdException w:name="Intense Reference" w:semiHidden="0" w:uiPriority="32" w:unhideWhenUsed="0" w:qFormat="1"/>
-    <w:lsdException w:name="Book Title" w:semiHidden="0" w:uiPriority="33" w:unhideWhenUsed="0" w:qFormat="1"/>
-    <w:lsdException w:name="Bibliography" w:uiPriority="37"/>
-    <w:lsdException w:name="TOC Heading" w:uiPriority="39" w:qFormat="1"/>
-  </w:latentStyles>
-  <w:style w:type="paragraph" w:default="1" w:styleId="Normal">
-    <w:name w:val="Normal"/>
-    <w:qFormat/>
-  </w:style>
-  <w:style w:type="character" w:default="1" w:styleId="DefaultParagraphFont">
-    <w:name w:val="Default Paragraph Font"/>
-    <w:uiPriority w:val="1"/>
-    <w:semiHidden/>
-    <w:unhideWhenUsed/>
-  </w:style>
-  <w:style w:type="table" w:default="1" w:styleId="TableNormal">
-    <w:name w:val="Normal Table"/>
-    <w:uiPriority w:val="99"/>
-    <w:semiHidden/>
-    <w:unhideWhenUsed/>
-    <w:tblPr>
-      <w:tblInd w:w="0" w:type="dxa"/>
-      <w:tblCellMar>
-        <w:top w:w="0" w:type="dxa"/>
-        <w:left w:w="108" w:type="dxa"/>
-        <w:bottom w:w="0" w:type="dxa"/>
-        <w:right w:w="108" w:type="dxa"/>
-      </w:tblCellMar>
-    </w:tblPr>
-  </w:style>
-  <w:style w:type="numbering" w:default="1" w:styleId="NoList">
-    <w:name w:val="No List"/>
-    <w:uiPriority w:val="99"/>
-    <w:semiHidden/>
-    <w:unhideWhenUsed/>
-  </w:style>
-  <w:style w:type="paragraph" w:customStyle="1" w:styleId="1C0A69F7B5774C9F8F9374F37977A554">
-    <w:name w:val="1C0A69F7B5774C9F8F9374F37977A554"/>
-    <w:rsid w:val="000B51A2"/>
-  </w:style>
-</w:styles>
-</file>
-
-<file path=word/glossary/webSettings.xml><?xml version="1.0" encoding="utf-8"?>
-<w:webSettings xmlns:mc="http://schemas.openxmlformats.org/markup-compatibility/2006" xmlns:r="http://schemas.openxmlformats.org/officeDocument/2006/relationships" xmlns:w="http://schemas.openxmlformats.org/wordprocessingml/2006/main" xmlns:w14="http://schemas.microsoft.com/office/word/2010/wordml" mc:Ignorable="w14">
-  <w:optimizeForBrowser/>
-  <w:allowPNG/>
-</w:webSettings>
 </file>
 
 <file path=word/theme/theme1.xml><?xml version="1.0" encoding="utf-8"?>
@@ -3773,7 +6107,7 @@
 </file>
 
 <file path=customXml/itemProps1.xml><?xml version="1.0" encoding="utf-8"?>
-<ds:datastoreItem xmlns:ds="http://schemas.openxmlformats.org/officeDocument/2006/customXml" ds:itemID="{B163A31A-462C-478E-BC9E-55A5C04555FD}">
+<ds:datastoreItem xmlns:ds="http://schemas.openxmlformats.org/officeDocument/2006/customXml" ds:itemID="{D4B18F17-A080-40BD-B912-683CC0EAFED1}">
   <ds:schemaRefs>
     <ds:schemaRef ds:uri="http://schemas.openxmlformats.org/officeDocument/2006/bibliography"/>
   </ds:schemaRefs>

</xml_diff>

<commit_message>
Update to Readme, W3C-validation
Added some instructions to the readme file.
Modified code so it validates with W3C-standards.
</commit_message>
<xml_diff>
--- a/Dokumentation/Projektkrav.docx
+++ b/Dokumentation/Projektkrav.docx
@@ -57,23 +57,9 @@
           <w:rPr>
             <w:rStyle w:val="Hyperlink"/>
           </w:rPr>
-          <w:t>http://dannberger.com/1DV408_Pr</w:t>
-        </w:r>
-        <w:r>
-          <w:rPr>
-            <w:rStyle w:val="Hyperlink"/>
-          </w:rPr>
-          <w:t>o</w:t>
-        </w:r>
-        <w:r>
-          <w:rPr>
-            <w:rStyle w:val="Hyperlink"/>
-          </w:rPr>
-          <w:t>ject/</w:t>
+          <w:t>http://dannberger.com/1DV408_Project/</w:t>
         </w:r>
       </w:hyperlink>
-      <w:bookmarkStart w:id="0" w:name="_GoBack"/>
-      <w:bookmarkEnd w:id="0"/>
     </w:p>
     <w:p>
       <w:pPr>
@@ -256,6 +242,7 @@
           <w:ilvl w:val="0"/>
           <w:numId w:val="1"/>
         </w:numPr>
+        <w:spacing w:after="0"/>
       </w:pPr>
       <w:r>
         <w:t>Systemet skall vara användarvänligt.</w:t>
@@ -379,7 +366,6 @@
         </w:numPr>
       </w:pPr>
       <w:r>
-        <w:lastRenderedPageBreak/>
         <w:t>Player vs. Computer</w:t>
       </w:r>
     </w:p>
@@ -393,6 +379,379 @@
       </w:pPr>
       <w:r>
         <w:t>Instructions</w:t>
+      </w:r>
+    </w:p>
+    <w:p>
+      <w:pPr>
+        <w:pStyle w:val="Heading2"/>
+      </w:pPr>
+      <w:r>
+        <w:lastRenderedPageBreak/>
+        <w:t xml:space="preserve">UC 1.2 – Visa </w:t>
+      </w:r>
+      <w:r>
+        <w:t>instruktionerna</w:t>
+      </w:r>
+    </w:p>
+    <w:p>
+      <w:r>
+        <w:t>Spelregler skall finnas tillgängliga för att göra spelet mer lättförstått, tydligt och användarvänligt.</w:t>
+      </w:r>
+    </w:p>
+    <w:p>
+      <w:pPr>
+        <w:pStyle w:val="Heading3"/>
+      </w:pPr>
+      <w:r>
+        <w:t>Input:</w:t>
+      </w:r>
+    </w:p>
+    <w:p>
+      <w:pPr>
+        <w:pStyle w:val="ListParagraph"/>
+        <w:numPr>
+          <w:ilvl w:val="0"/>
+          <w:numId w:val="4"/>
+        </w:numPr>
+      </w:pPr>
+      <w:r>
+        <w:t>UC 1.1</w:t>
+      </w:r>
+      <w:r>
+        <w:t xml:space="preserve"> –</w:t>
+      </w:r>
+      <w:r>
+        <w:t xml:space="preserve"> Användaren besöker sidan.</w:t>
+      </w:r>
+    </w:p>
+    <w:p>
+      <w:pPr>
+        <w:pStyle w:val="ListParagraph"/>
+        <w:numPr>
+          <w:ilvl w:val="0"/>
+          <w:numId w:val="4"/>
+        </w:numPr>
+      </w:pPr>
+      <w:r>
+        <w:t>Användaren klickar på ”</w:t>
+      </w:r>
+      <w:r>
+        <w:t>Instructions</w:t>
+      </w:r>
+      <w:r>
+        <w:t>”.</w:t>
+      </w:r>
+    </w:p>
+    <w:p>
+      <w:pPr>
+        <w:pStyle w:val="Heading3"/>
+      </w:pPr>
+      <w:r>
+        <w:t>Output:</w:t>
+      </w:r>
+    </w:p>
+    <w:p>
+      <w:pPr>
+        <w:pStyle w:val="ListParagraph"/>
+        <w:numPr>
+          <w:ilvl w:val="0"/>
+          <w:numId w:val="8"/>
+        </w:numPr>
+      </w:pPr>
+      <w:r>
+        <w:t>Instruktionsbild &amp; text</w:t>
+      </w:r>
+      <w:r>
+        <w:t xml:space="preserve"> visas.</w:t>
+      </w:r>
+    </w:p>
+    <w:p>
+      <w:pPr>
+        <w:pStyle w:val="ListParagraph"/>
+        <w:numPr>
+          <w:ilvl w:val="0"/>
+          <w:numId w:val="8"/>
+        </w:numPr>
+      </w:pPr>
+      <w:r>
+        <w:t>”</w:t>
+      </w:r>
+      <w:r>
+        <w:t>Return</w:t>
+      </w:r>
+      <w:r>
+        <w:t>”-knapp genereras.</w:t>
+      </w:r>
+    </w:p>
+    <w:p>
+      <w:pPr>
+        <w:pStyle w:val="Heading2"/>
+      </w:pPr>
+      <w:r>
+        <w:t>UC 2.1 – Användaren startar ett spel</w:t>
+      </w:r>
+      <w:r>
+        <w:t xml:space="preserve"> mot datorn</w:t>
+      </w:r>
+    </w:p>
+    <w:p>
+      <w:r>
+        <w:t>Användaren skall kunna starta ett spel genom navigering i menyn.</w:t>
+      </w:r>
+    </w:p>
+    <w:p>
+      <w:pPr>
+        <w:pStyle w:val="Heading3"/>
+      </w:pPr>
+      <w:r>
+        <w:t>Input:</w:t>
+      </w:r>
+    </w:p>
+    <w:p>
+      <w:pPr>
+        <w:pStyle w:val="ListParagraph"/>
+        <w:numPr>
+          <w:ilvl w:val="0"/>
+          <w:numId w:val="9"/>
+        </w:numPr>
+      </w:pPr>
+      <w:r>
+        <w:t>UC 1.1 – Användaren besöker sidan.</w:t>
+      </w:r>
+    </w:p>
+    <w:p>
+      <w:pPr>
+        <w:pStyle w:val="ListParagraph"/>
+        <w:numPr>
+          <w:ilvl w:val="0"/>
+          <w:numId w:val="9"/>
+        </w:numPr>
+      </w:pPr>
+      <w:r>
+        <w:t>Användaren klickar på ”</w:t>
+      </w:r>
+      <w:r>
+        <w:t>Player vs. Computer</w:t>
+      </w:r>
+      <w:r>
+        <w:t>”-knappen i menyn.</w:t>
+      </w:r>
+    </w:p>
+    <w:p>
+      <w:pPr>
+        <w:pStyle w:val="Heading3"/>
+      </w:pPr>
+      <w:r>
+        <w:t>Output:</w:t>
+      </w:r>
+    </w:p>
+    <w:p>
+      <w:pPr>
+        <w:pStyle w:val="ListParagraph"/>
+        <w:numPr>
+          <w:ilvl w:val="0"/>
+          <w:numId w:val="10"/>
+        </w:numPr>
+      </w:pPr>
+      <w:r>
+        <w:t>En ny spelomgång startar.</w:t>
+      </w:r>
+    </w:p>
+    <w:p>
+      <w:pPr>
+        <w:pStyle w:val="ListParagraph"/>
+        <w:numPr>
+          <w:ilvl w:val="0"/>
+          <w:numId w:val="10"/>
+        </w:numPr>
+        <w:rPr>
+          <w:lang w:val="en-GB"/>
+        </w:rPr>
+      </w:pPr>
+      <w:r>
+        <w:rPr>
+          <w:lang w:val="en-GB"/>
+        </w:rPr>
+        <w:t>Texten</w:t>
+      </w:r>
+      <w:r>
+        <w:rPr>
+          <w:lang w:val="en-GB"/>
+        </w:rPr>
+        <w:t xml:space="preserve"> ”CHOOSE A HAND!” v</w:t>
+      </w:r>
+      <w:r>
+        <w:rPr>
+          <w:lang w:val="en-GB"/>
+        </w:rPr>
+        <w:t>isas.</w:t>
+      </w:r>
+    </w:p>
+    <w:p>
+      <w:pPr>
+        <w:pStyle w:val="ListParagraph"/>
+        <w:numPr>
+          <w:ilvl w:val="0"/>
+          <w:numId w:val="10"/>
+        </w:numPr>
+      </w:pPr>
+      <w:r>
+        <w:t>Systemet presenterar alternativen ”Rock, Paper, Scissors, Lizard, Spock”</w:t>
+      </w:r>
+      <w:r>
+        <w:t xml:space="preserve"> i bildform</w:t>
+      </w:r>
+      <w:r>
+        <w:t>.</w:t>
+      </w:r>
+    </w:p>
+    <w:p>
+      <w:pPr>
+        <w:pStyle w:val="ListParagraph"/>
+        <w:numPr>
+          <w:ilvl w:val="0"/>
+          <w:numId w:val="10"/>
+        </w:numPr>
+      </w:pPr>
+      <w:r>
+        <w:t>Systemet väntar på att användaren väljer alternativ.</w:t>
+      </w:r>
+    </w:p>
+    <w:p>
+      <w:pPr>
+        <w:pStyle w:val="ListParagraph"/>
+        <w:numPr>
+          <w:ilvl w:val="0"/>
+          <w:numId w:val="10"/>
+        </w:numPr>
+      </w:pPr>
+      <w:r>
+        <w:t>”Return”-knapp genereras.</w:t>
+      </w:r>
+    </w:p>
+    <w:p>
+      <w:pPr>
+        <w:pStyle w:val="Heading2"/>
+      </w:pPr>
+      <w:r>
+        <w:t>UC 2.2 – Användaren spelar en spelomgång</w:t>
+      </w:r>
+      <w:r>
+        <w:t xml:space="preserve"> mot datorn</w:t>
+      </w:r>
+    </w:p>
+    <w:p>
+      <w:r>
+        <w:t>Användaren skall kunna spela en omgång utav spelet. Systemet skall slumpa sitt val för att sedan presentera resultatet av matchen.</w:t>
+      </w:r>
+      <w:r>
+        <w:t xml:space="preserve"> Testa ett par gånger för att se att de olika alternativen fungerar.</w:t>
+      </w:r>
+    </w:p>
+    <w:p>
+      <w:pPr>
+        <w:pStyle w:val="Heading3"/>
+      </w:pPr>
+      <w:r>
+        <w:t>Input:</w:t>
+      </w:r>
+    </w:p>
+    <w:p>
+      <w:pPr>
+        <w:pStyle w:val="ListParagraph"/>
+        <w:numPr>
+          <w:ilvl w:val="0"/>
+          <w:numId w:val="11"/>
+        </w:numPr>
+      </w:pPr>
+      <w:r>
+        <w:t>UC 2.1 – Användaren startar ett spel</w:t>
+      </w:r>
+      <w:r>
+        <w:t xml:space="preserve"> mot datorn</w:t>
+      </w:r>
+      <w:r>
+        <w:t>.</w:t>
+      </w:r>
+    </w:p>
+    <w:p>
+      <w:pPr>
+        <w:pStyle w:val="ListParagraph"/>
+        <w:numPr>
+          <w:ilvl w:val="0"/>
+          <w:numId w:val="11"/>
+        </w:numPr>
+      </w:pPr>
+      <w:r>
+        <w:t>Användaren väljer ett utav de presenterade alternativen ”Rock, Paper, Scissors, Lizard, Spock”.</w:t>
+      </w:r>
+    </w:p>
+    <w:p>
+      <w:pPr>
+        <w:pStyle w:val="Heading3"/>
+      </w:pPr>
+      <w:r>
+        <w:t>Output:</w:t>
+      </w:r>
+    </w:p>
+    <w:p>
+      <w:pPr>
+        <w:pStyle w:val="ListParagraph"/>
+        <w:numPr>
+          <w:ilvl w:val="0"/>
+          <w:numId w:val="12"/>
+        </w:numPr>
+      </w:pPr>
+      <w:r>
+        <w:t>Vinst-/förlusttext visas beroende på vad datorns alternativ var.</w:t>
+      </w:r>
+    </w:p>
+    <w:p>
+      <w:pPr>
+        <w:pStyle w:val="ListParagraph"/>
+        <w:numPr>
+          <w:ilvl w:val="0"/>
+          <w:numId w:val="12"/>
+        </w:numPr>
+      </w:pPr>
+      <w:r>
+        <w:t>”</w:t>
+      </w:r>
+      <w:r>
+        <w:t>Play again</w:t>
+      </w:r>
+      <w:r>
+        <w:t>”-knapp genereras.</w:t>
+      </w:r>
+    </w:p>
+    <w:p>
+      <w:pPr>
+        <w:pStyle w:val="ListParagraph"/>
+        <w:numPr>
+          <w:ilvl w:val="0"/>
+          <w:numId w:val="12"/>
+        </w:numPr>
+      </w:pPr>
+      <w:r>
+        <w:t>”Wins: x Losses: x”</w:t>
+      </w:r>
+      <w:r>
+        <w:t xml:space="preserve"> presenteras.</w:t>
+      </w:r>
+    </w:p>
+    <w:p>
+      <w:pPr>
+        <w:pStyle w:val="ListParagraph"/>
+        <w:numPr>
+          <w:ilvl w:val="0"/>
+          <w:numId w:val="12"/>
+        </w:numPr>
+      </w:pPr>
+      <w:r>
+        <w:t>”</w:t>
+      </w:r>
+      <w:r>
+        <w:t>Return ”-knapp genereras.</w:t>
       </w:r>
     </w:p>
     <w:p>
@@ -416,404 +775,6 @@
       </w:pPr>
       <w:r>
         <w:lastRenderedPageBreak/>
-        <w:t xml:space="preserve">UC 1.2 – Visa </w:t>
-      </w:r>
-      <w:r>
-        <w:t>instruktionerna</w:t>
-      </w:r>
-    </w:p>
-    <w:p>
-      <w:r>
-        <w:t>Spelregler skall finnas tillgängliga för att göra spelet mer lättförstått, tydligt och användarvänligt.</w:t>
-      </w:r>
-    </w:p>
-    <w:p>
-      <w:pPr>
-        <w:pStyle w:val="Heading3"/>
-      </w:pPr>
-      <w:r>
-        <w:t>Input:</w:t>
-      </w:r>
-    </w:p>
-    <w:p>
-      <w:pPr>
-        <w:pStyle w:val="ListParagraph"/>
-        <w:numPr>
-          <w:ilvl w:val="0"/>
-          <w:numId w:val="4"/>
-        </w:numPr>
-      </w:pPr>
-      <w:r>
-        <w:t>UC 1.1</w:t>
-      </w:r>
-      <w:r>
-        <w:t xml:space="preserve"> –</w:t>
-      </w:r>
-      <w:r>
-        <w:t xml:space="preserve"> Användaren besöker sidan.</w:t>
-      </w:r>
-    </w:p>
-    <w:p>
-      <w:pPr>
-        <w:pStyle w:val="ListParagraph"/>
-        <w:numPr>
-          <w:ilvl w:val="0"/>
-          <w:numId w:val="4"/>
-        </w:numPr>
-      </w:pPr>
-      <w:r>
-        <w:t>Användaren klickar på ”</w:t>
-      </w:r>
-      <w:r>
-        <w:t>Instructions</w:t>
-      </w:r>
-      <w:r>
-        <w:t>”.</w:t>
-      </w:r>
-    </w:p>
-    <w:p>
-      <w:pPr>
-        <w:pStyle w:val="Heading3"/>
-      </w:pPr>
-      <w:r>
-        <w:t>Output:</w:t>
-      </w:r>
-    </w:p>
-    <w:p>
-      <w:pPr>
-        <w:pStyle w:val="ListParagraph"/>
-        <w:numPr>
-          <w:ilvl w:val="0"/>
-          <w:numId w:val="8"/>
-        </w:numPr>
-      </w:pPr>
-      <w:r>
-        <w:t>Instruktionsbild &amp; text</w:t>
-      </w:r>
-      <w:r>
-        <w:t xml:space="preserve"> visas.</w:t>
-      </w:r>
-    </w:p>
-    <w:p>
-      <w:pPr>
-        <w:pStyle w:val="ListParagraph"/>
-        <w:numPr>
-          <w:ilvl w:val="0"/>
-          <w:numId w:val="8"/>
-        </w:numPr>
-      </w:pPr>
-      <w:r>
-        <w:t>”</w:t>
-      </w:r>
-      <w:r>
-        <w:t>Return</w:t>
-      </w:r>
-      <w:r>
-        <w:t>”-knapp genereras.</w:t>
-      </w:r>
-    </w:p>
-    <w:p>
-      <w:pPr>
-        <w:pStyle w:val="Heading2"/>
-      </w:pPr>
-      <w:r>
-        <w:t>UC 2.1 – Användaren startar ett spel</w:t>
-      </w:r>
-      <w:r>
-        <w:t xml:space="preserve"> mot datorn</w:t>
-      </w:r>
-    </w:p>
-    <w:p>
-      <w:r>
-        <w:t>Användaren skall kunna starta ett spel genom navigering i menyn.</w:t>
-      </w:r>
-    </w:p>
-    <w:p>
-      <w:pPr>
-        <w:pStyle w:val="Heading3"/>
-      </w:pPr>
-      <w:r>
-        <w:t>Input:</w:t>
-      </w:r>
-    </w:p>
-    <w:p>
-      <w:pPr>
-        <w:pStyle w:val="ListParagraph"/>
-        <w:numPr>
-          <w:ilvl w:val="0"/>
-          <w:numId w:val="9"/>
-        </w:numPr>
-      </w:pPr>
-      <w:r>
-        <w:t>UC 1.1 – Användaren besöker sidan.</w:t>
-      </w:r>
-    </w:p>
-    <w:p>
-      <w:pPr>
-        <w:pStyle w:val="ListParagraph"/>
-        <w:numPr>
-          <w:ilvl w:val="0"/>
-          <w:numId w:val="9"/>
-        </w:numPr>
-      </w:pPr>
-      <w:r>
-        <w:t>Användaren klickar på ”</w:t>
-      </w:r>
-      <w:r>
-        <w:t>Player vs. Computer</w:t>
-      </w:r>
-      <w:r>
-        <w:t>”-knappen i menyn.</w:t>
-      </w:r>
-    </w:p>
-    <w:p>
-      <w:pPr>
-        <w:pStyle w:val="Heading3"/>
-      </w:pPr>
-      <w:r>
-        <w:t>Output:</w:t>
-      </w:r>
-    </w:p>
-    <w:p>
-      <w:pPr>
-        <w:pStyle w:val="ListParagraph"/>
-        <w:numPr>
-          <w:ilvl w:val="0"/>
-          <w:numId w:val="10"/>
-        </w:numPr>
-      </w:pPr>
-      <w:r>
-        <w:t>En ny spelomgång startar.</w:t>
-      </w:r>
-    </w:p>
-    <w:p>
-      <w:pPr>
-        <w:pStyle w:val="ListParagraph"/>
-        <w:numPr>
-          <w:ilvl w:val="0"/>
-          <w:numId w:val="10"/>
-        </w:numPr>
-        <w:rPr>
-          <w:lang w:val="en-GB"/>
-        </w:rPr>
-      </w:pPr>
-      <w:proofErr w:type="spellStart"/>
-      <w:proofErr w:type="gramStart"/>
-      <w:r>
-        <w:rPr>
-          <w:lang w:val="en-GB"/>
-        </w:rPr>
-        <w:t>Texten</w:t>
-      </w:r>
-      <w:proofErr w:type="spellEnd"/>
-      <w:r>
-        <w:rPr>
-          <w:lang w:val="en-GB"/>
-        </w:rPr>
-        <w:t xml:space="preserve"> ”</w:t>
-      </w:r>
-      <w:proofErr w:type="gramEnd"/>
-      <w:r>
-        <w:rPr>
-          <w:lang w:val="en-GB"/>
-        </w:rPr>
-        <w:t>CHOOSE A HAND!” v</w:t>
-      </w:r>
-      <w:r>
-        <w:rPr>
-          <w:lang w:val="en-GB"/>
-        </w:rPr>
-        <w:t>isas.</w:t>
-      </w:r>
-    </w:p>
-    <w:p>
-      <w:pPr>
-        <w:pStyle w:val="ListParagraph"/>
-        <w:numPr>
-          <w:ilvl w:val="0"/>
-          <w:numId w:val="10"/>
-        </w:numPr>
-      </w:pPr>
-      <w:r>
-        <w:t>Systemet presenterar alternativen ”Rock, Paper, Scissors, Lizard, Spock”</w:t>
-      </w:r>
-      <w:r>
-        <w:t xml:space="preserve"> i bildform</w:t>
-      </w:r>
-      <w:r>
-        <w:t>.</w:t>
-      </w:r>
-    </w:p>
-    <w:p>
-      <w:pPr>
-        <w:pStyle w:val="ListParagraph"/>
-        <w:numPr>
-          <w:ilvl w:val="0"/>
-          <w:numId w:val="10"/>
-        </w:numPr>
-      </w:pPr>
-      <w:r>
-        <w:t>Systemet väntar på att användaren väljer alternativ.</w:t>
-      </w:r>
-    </w:p>
-    <w:p>
-      <w:pPr>
-        <w:pStyle w:val="ListParagraph"/>
-        <w:numPr>
-          <w:ilvl w:val="0"/>
-          <w:numId w:val="10"/>
-        </w:numPr>
-      </w:pPr>
-      <w:r>
-        <w:t>”Return”-knapp genereras.</w:t>
-      </w:r>
-    </w:p>
-    <w:p>
-      <w:pPr>
-        <w:pStyle w:val="Heading2"/>
-      </w:pPr>
-      <w:r>
-        <w:t>UC 2.2 – Användaren spelar en spelomgång</w:t>
-      </w:r>
-      <w:r>
-        <w:t xml:space="preserve"> mot datorn</w:t>
-      </w:r>
-    </w:p>
-    <w:p>
-      <w:r>
-        <w:t>Användaren skall kunna spela en omgång utav spelet. Systemet skall slumpa sitt val för att sedan presentera resultatet av matchen.</w:t>
-      </w:r>
-      <w:r>
-        <w:t xml:space="preserve"> Testa ett par gånger för att se att de olika alternativen fungerar.</w:t>
-      </w:r>
-    </w:p>
-    <w:p>
-      <w:pPr>
-        <w:pStyle w:val="Heading3"/>
-      </w:pPr>
-      <w:r>
-        <w:t>Input:</w:t>
-      </w:r>
-    </w:p>
-    <w:p>
-      <w:pPr>
-        <w:pStyle w:val="ListParagraph"/>
-        <w:numPr>
-          <w:ilvl w:val="0"/>
-          <w:numId w:val="11"/>
-        </w:numPr>
-      </w:pPr>
-      <w:r>
-        <w:t>UC 2.1 – Användaren startar ett spel</w:t>
-      </w:r>
-      <w:r>
-        <w:t xml:space="preserve"> mot datorn</w:t>
-      </w:r>
-      <w:r>
-        <w:t>.</w:t>
-      </w:r>
-    </w:p>
-    <w:p>
-      <w:pPr>
-        <w:pStyle w:val="ListParagraph"/>
-        <w:numPr>
-          <w:ilvl w:val="0"/>
-          <w:numId w:val="11"/>
-        </w:numPr>
-      </w:pPr>
-      <w:r>
-        <w:t>Användaren väljer ett utav de presenterade alternativen ”Rock, Paper, Scissors, Lizard, Spock”.</w:t>
-      </w:r>
-    </w:p>
-    <w:p>
-      <w:pPr>
-        <w:pStyle w:val="Heading3"/>
-      </w:pPr>
-      <w:r>
-        <w:t>Output:</w:t>
-      </w:r>
-    </w:p>
-    <w:p>
-      <w:pPr>
-        <w:pStyle w:val="ListParagraph"/>
-        <w:numPr>
-          <w:ilvl w:val="0"/>
-          <w:numId w:val="12"/>
-        </w:numPr>
-      </w:pPr>
-      <w:r>
-        <w:t>Vinst-/förlusttext visas beroende på vad datorns alternativ var.</w:t>
-      </w:r>
-    </w:p>
-    <w:p>
-      <w:pPr>
-        <w:pStyle w:val="ListParagraph"/>
-        <w:numPr>
-          <w:ilvl w:val="0"/>
-          <w:numId w:val="12"/>
-        </w:numPr>
-      </w:pPr>
-      <w:r>
-        <w:t>”</w:t>
-      </w:r>
-      <w:r>
-        <w:t>Play again</w:t>
-      </w:r>
-      <w:r>
-        <w:t>”-knapp genereras.</w:t>
-      </w:r>
-    </w:p>
-    <w:p>
-      <w:pPr>
-        <w:pStyle w:val="ListParagraph"/>
-        <w:numPr>
-          <w:ilvl w:val="0"/>
-          <w:numId w:val="12"/>
-        </w:numPr>
-      </w:pPr>
-      <w:r>
-        <w:t>”Wins: x Losses: x”</w:t>
-      </w:r>
-      <w:r>
-        <w:t xml:space="preserve"> presenteras.</w:t>
-      </w:r>
-    </w:p>
-    <w:p>
-      <w:pPr>
-        <w:pStyle w:val="ListParagraph"/>
-        <w:numPr>
-          <w:ilvl w:val="0"/>
-          <w:numId w:val="12"/>
-        </w:numPr>
-      </w:pPr>
-      <w:r>
-        <w:t>”</w:t>
-      </w:r>
-      <w:r>
-        <w:t>Return ”-knapp genereras.</w:t>
-      </w:r>
-    </w:p>
-    <w:p>
-      <w:pPr>
-        <w:rPr>
-          <w:rFonts w:asciiTheme="majorHAnsi" w:eastAsiaTheme="majorEastAsia" w:hAnsiTheme="majorHAnsi" w:cstheme="majorBidi"/>
-          <w:b/>
-          <w:bCs/>
-          <w:color w:val="4F81BD" w:themeColor="accent1"/>
-          <w:sz w:val="26"/>
-          <w:szCs w:val="26"/>
-        </w:rPr>
-      </w:pPr>
-      <w:r>
-        <w:br w:type="page"/>
-      </w:r>
-    </w:p>
-    <w:p>
-      <w:pPr>
-        <w:pStyle w:val="Heading2"/>
-      </w:pPr>
-      <w:r>
-        <w:lastRenderedPageBreak/>
         <w:t xml:space="preserve">UC 2.2 – Användaren spelar </w:t>
       </w:r>
       <w:r>
@@ -1067,41 +1028,29 @@
         </w:rPr>
         <w:t xml:space="preserve">UC 3.2 – </w:t>
       </w:r>
-      <w:proofErr w:type="spellStart"/>
       <w:r>
         <w:rPr>
           <w:lang w:val="en-GB"/>
         </w:rPr>
         <w:t>Ingen</w:t>
       </w:r>
-      <w:proofErr w:type="spellEnd"/>
       <w:r>
         <w:rPr>
           <w:lang w:val="en-GB"/>
         </w:rPr>
         <w:t xml:space="preserve"> input </w:t>
       </w:r>
-      <w:proofErr w:type="spellStart"/>
-      <w:proofErr w:type="gramStart"/>
       <w:r>
         <w:rPr>
           <w:lang w:val="en-GB"/>
         </w:rPr>
         <w:t>i</w:t>
       </w:r>
-      <w:proofErr w:type="spellEnd"/>
-      <w:r>
-        <w:rPr>
-          <w:lang w:val="en-GB"/>
-        </w:rPr>
-        <w:t xml:space="preserve"> ”</w:t>
-      </w:r>
-      <w:proofErr w:type="gramEnd"/>
-      <w:r>
-        <w:rPr>
-          <w:lang w:val="en-GB"/>
-        </w:rPr>
-        <w:t>Player vs. Player”</w:t>
+      <w:r>
+        <w:rPr>
+          <w:lang w:val="en-GB"/>
+        </w:rPr>
+        <w:t xml:space="preserve"> ”Player vs. Player”</w:t>
       </w:r>
     </w:p>
     <w:p>
@@ -1169,69 +1118,11 @@
           <w:lang w:val="en-GB"/>
         </w:rPr>
       </w:pPr>
-      <w:proofErr w:type="spellStart"/>
-      <w:r>
-        <w:rPr>
-          <w:lang w:val="en-GB"/>
-        </w:rPr>
-        <w:t>Samma</w:t>
-      </w:r>
-      <w:proofErr w:type="spellEnd"/>
-      <w:r>
-        <w:rPr>
-          <w:lang w:val="en-GB"/>
-        </w:rPr>
-        <w:t xml:space="preserve"> </w:t>
-      </w:r>
-      <w:proofErr w:type="spellStart"/>
-      <w:r>
-        <w:rPr>
-          <w:lang w:val="en-GB"/>
-        </w:rPr>
-        <w:t>sida</w:t>
-      </w:r>
-      <w:proofErr w:type="spellEnd"/>
-      <w:r>
-        <w:rPr>
-          <w:lang w:val="en-GB"/>
-        </w:rPr>
-        <w:t xml:space="preserve"> </w:t>
-      </w:r>
-      <w:proofErr w:type="spellStart"/>
-      <w:r>
-        <w:rPr>
-          <w:lang w:val="en-GB"/>
-        </w:rPr>
-        <w:t>renderas</w:t>
-      </w:r>
-      <w:proofErr w:type="spellEnd"/>
-      <w:r>
-        <w:rPr>
-          <w:lang w:val="en-GB"/>
-        </w:rPr>
-        <w:t xml:space="preserve"> plus </w:t>
-      </w:r>
-      <w:proofErr w:type="spellStart"/>
-      <w:proofErr w:type="gramStart"/>
-      <w:r>
-        <w:rPr>
-          <w:lang w:val="en-GB"/>
-        </w:rPr>
-        <w:t>felmeddelandet</w:t>
-      </w:r>
-      <w:proofErr w:type="spellEnd"/>
-      <w:r>
-        <w:rPr>
-          <w:lang w:val="en-GB"/>
-        </w:rPr>
-        <w:t xml:space="preserve"> :</w:t>
-      </w:r>
-      <w:proofErr w:type="gramEnd"/>
-      <w:r>
-        <w:rPr>
-          <w:lang w:val="en-GB"/>
-        </w:rPr>
-        <w:t xml:space="preserve"> “Chosen name is not valid. </w:t>
+      <w:r>
+        <w:rPr>
+          <w:lang w:val="en-GB"/>
+        </w:rPr>
+        <w:t xml:space="preserve">Samma sida renderas plus felmeddelandet : “Chosen name is not valid. </w:t>
       </w:r>
       <w:r>
         <w:rPr>
@@ -1274,7 +1165,6 @@
         </w:rPr>
         <w:t xml:space="preserve"> input </w:t>
       </w:r>
-      <w:proofErr w:type="gramStart"/>
       <w:r>
         <w:t>i</w:t>
       </w:r>
@@ -1282,14 +1172,7 @@
         <w:rPr>
           <w:lang w:val="en-GB"/>
         </w:rPr>
-        <w:t xml:space="preserve"> ”</w:t>
-      </w:r>
-      <w:proofErr w:type="gramEnd"/>
-      <w:r>
-        <w:rPr>
-          <w:lang w:val="en-GB"/>
-        </w:rPr>
-        <w:t>Player vs. Player”</w:t>
+        <w:t xml:space="preserve"> ”Player vs. Player”</w:t>
       </w:r>
     </w:p>
     <w:p>
@@ -1372,47 +1255,11 @@
           <w:lang w:val="en-GB"/>
         </w:rPr>
       </w:pPr>
-      <w:proofErr w:type="spellStart"/>
-      <w:r>
-        <w:rPr>
-          <w:lang w:val="en-GB"/>
-        </w:rPr>
-        <w:t>Samma</w:t>
-      </w:r>
-      <w:proofErr w:type="spellEnd"/>
-      <w:r>
-        <w:rPr>
-          <w:lang w:val="en-GB"/>
-        </w:rPr>
-        <w:t xml:space="preserve"> </w:t>
-      </w:r>
-      <w:proofErr w:type="spellStart"/>
-      <w:r>
-        <w:rPr>
-          <w:lang w:val="en-GB"/>
-        </w:rPr>
-        <w:t>sida</w:t>
-      </w:r>
-      <w:proofErr w:type="spellEnd"/>
-      <w:r>
-        <w:rPr>
-          <w:lang w:val="en-GB"/>
-        </w:rPr>
-        <w:t xml:space="preserve"> </w:t>
-      </w:r>
-      <w:proofErr w:type="spellStart"/>
-      <w:r>
-        <w:rPr>
-          <w:lang w:val="en-GB"/>
-        </w:rPr>
-        <w:t>renderas</w:t>
-      </w:r>
-      <w:proofErr w:type="spellEnd"/>
-      <w:r>
-        <w:rPr>
-          <w:lang w:val="en-GB"/>
-        </w:rPr>
-        <w:t xml:space="preserve"> </w:t>
+      <w:r>
+        <w:rPr>
+          <w:lang w:val="en-GB"/>
+        </w:rPr>
+        <w:t xml:space="preserve">Samma sida renderas </w:t>
       </w:r>
       <w:r>
         <w:rPr>
@@ -1420,27 +1267,17 @@
         </w:rPr>
         <w:t xml:space="preserve">plus </w:t>
       </w:r>
-      <w:proofErr w:type="spellStart"/>
-      <w:proofErr w:type="gramStart"/>
       <w:r>
         <w:rPr>
           <w:lang w:val="en-GB"/>
         </w:rPr>
         <w:t>felmeddelandet</w:t>
       </w:r>
-      <w:proofErr w:type="spellEnd"/>
-      <w:r>
-        <w:rPr>
-          <w:lang w:val="en-GB"/>
-        </w:rPr>
-        <w:t xml:space="preserve"> :</w:t>
-      </w:r>
-      <w:proofErr w:type="gramEnd"/>
-      <w:r>
-        <w:rPr>
-          <w:lang w:val="en-GB"/>
-        </w:rPr>
-        <w:t xml:space="preserve"> “Chosen name is not valid. Must contain at least 3 characters, starting with a letter. Only use letters and numbers!”</w:t>
+      <w:r>
+        <w:rPr>
+          <w:lang w:val="en-GB"/>
+        </w:rPr>
+        <w:t xml:space="preserve"> : “Chosen name is not valid. Must contain at least 3 characters, starting with a letter. Only use letters and numbers!”</w:t>
       </w:r>
     </w:p>
     <w:p>
@@ -1683,21 +1520,7 @@
         <w:rPr>
           <w:lang w:val="en-GB"/>
         </w:rPr>
-        <w:t>Text visas</w:t>
-      </w:r>
-      <w:proofErr w:type="gramStart"/>
-      <w:r>
-        <w:rPr>
-          <w:lang w:val="en-GB"/>
-        </w:rPr>
-        <w:t>: ”</w:t>
-      </w:r>
-      <w:proofErr w:type="gramEnd"/>
-      <w:r>
-        <w:rPr>
-          <w:lang w:val="en-GB"/>
-        </w:rPr>
-        <w:t>You still have an unresolved game, try reloading th</w:t>
+        <w:t>Text visas: ”You still have an unresolved game, try reloading th</w:t>
       </w:r>
       <w:r>
         <w:rPr>
@@ -1721,21 +1544,7 @@
         <w:rPr>
           <w:lang w:val="en-GB"/>
         </w:rPr>
-        <w:t>Text visas</w:t>
-      </w:r>
-      <w:proofErr w:type="gramStart"/>
-      <w:r>
-        <w:rPr>
-          <w:lang w:val="en-GB"/>
-        </w:rPr>
-        <w:t>: ”</w:t>
-      </w:r>
-      <w:proofErr w:type="gramEnd"/>
-      <w:r>
-        <w:rPr>
-          <w:lang w:val="en-GB"/>
-        </w:rPr>
-        <w:t>If your opponent isn’t responding, restart your browser to enable another challenge.”</w:t>
+        <w:t>Text visas: ”If your opponent isn’t responding, restart your browser to enable another challenge.”</w:t>
       </w:r>
     </w:p>
     <w:p>
@@ -1957,21 +1766,7 @@
         <w:rPr>
           <w:lang w:val="en-GB"/>
         </w:rPr>
-        <w:t>ext visas</w:t>
-      </w:r>
-      <w:proofErr w:type="gramStart"/>
-      <w:r>
-        <w:rPr>
-          <w:lang w:val="en-GB"/>
-        </w:rPr>
-        <w:t>: ”</w:t>
-      </w:r>
-      <w:proofErr w:type="gramEnd"/>
-      <w:r>
-        <w:rPr>
-          <w:lang w:val="en-GB"/>
-        </w:rPr>
-        <w:t>Paper covers Rock!”</w:t>
+        <w:t>ext visas: ”Paper covers Rock!”</w:t>
       </w:r>
     </w:p>
     <w:p>
@@ -1989,35 +1784,7 @@
         <w:rPr>
           <w:lang w:val="en-GB"/>
         </w:rPr>
-        <w:t>“Play again”-</w:t>
-      </w:r>
-      <w:proofErr w:type="spellStart"/>
-      <w:r>
-        <w:rPr>
-          <w:lang w:val="en-GB"/>
-        </w:rPr>
-        <w:t>knapp</w:t>
-      </w:r>
-      <w:proofErr w:type="spellEnd"/>
-      <w:r>
-        <w:rPr>
-          <w:lang w:val="en-GB"/>
-        </w:rPr>
-        <w:t xml:space="preserve"> </w:t>
-      </w:r>
-      <w:proofErr w:type="spellStart"/>
-      <w:r>
-        <w:rPr>
-          <w:lang w:val="en-GB"/>
-        </w:rPr>
-        <w:t>genereras</w:t>
-      </w:r>
-      <w:proofErr w:type="spellEnd"/>
-      <w:r>
-        <w:rPr>
-          <w:lang w:val="en-GB"/>
-        </w:rPr>
-        <w:t>.</w:t>
+        <w:t>“Play again”-knapp genereras.</w:t>
       </w:r>
     </w:p>
     <w:p>
@@ -2102,21 +1869,7 @@
         <w:rPr>
           <w:lang w:val="en-GB"/>
         </w:rPr>
-        <w:t xml:space="preserve">Browser 1. – </w:t>
-      </w:r>
-      <w:proofErr w:type="spellStart"/>
-      <w:r>
-        <w:rPr>
-          <w:lang w:val="en-GB"/>
-        </w:rPr>
-        <w:t>Ingen</w:t>
-      </w:r>
-      <w:proofErr w:type="spellEnd"/>
-      <w:r>
-        <w:rPr>
-          <w:lang w:val="en-GB"/>
-        </w:rPr>
-        <w:t xml:space="preserve"> output.</w:t>
+        <w:t>Browser 1. – Ingen output.</w:t>
       </w:r>
     </w:p>
     <w:p>
@@ -2243,14 +1996,58 @@
     </w:p>
     <w:p>
       <w:pPr>
-        <w:rPr>
-          <w:lang w:val="en-GB"/>
-        </w:rPr>
-      </w:pPr>
-    </w:p>
+        <w:pStyle w:val="Heading2"/>
+      </w:pPr>
+      <w:r>
+        <w:t>UC 4.1</w:t>
+      </w:r>
+      <w:r>
+        <w:t xml:space="preserve"> – </w:t>
+      </w:r>
+      <w:r>
+        <w:t>Validering av HTML</w:t>
+      </w:r>
+    </w:p>
+    <w:p>
+      <w:r>
+        <w:t>För att hålla god HTML-standard skall alla sidor i applikationen v</w:t>
+      </w:r>
+      <w:r>
+        <w:t>alideras gentemot W3C</w:t>
+      </w:r>
+      <w:bookmarkStart w:id="0" w:name="_GoBack"/>
+      <w:bookmarkEnd w:id="0"/>
+      <w:r>
+        <w:t>.</w:t>
+      </w:r>
+    </w:p>
+    <w:p>
+      <w:r>
+        <w:t xml:space="preserve">Testa genom att länka in </w:t>
+      </w:r>
+      <w:r>
+        <w:t>URL:er</w:t>
+      </w:r>
+      <w:r>
+        <w:t xml:space="preserve"> i </w:t>
+      </w:r>
+      <w:hyperlink r:id="rId10" w:history="1">
+        <w:r>
+          <w:rPr>
+            <w:rStyle w:val="Hyperlink"/>
+          </w:rPr>
+          <w:t>http://validator.w3.org/</w:t>
+        </w:r>
+      </w:hyperlink>
+      <w:r>
+        <w:t>.</w:t>
+      </w:r>
+    </w:p>
+    <w:p/>
+    <w:p/>
     <w:sectPr>
-      <w:headerReference w:type="default" r:id="rId10"/>
-      <w:footerReference w:type="default" r:id="rId11"/>
+      <w:headerReference w:type="default" r:id="rId11"/>
+      <w:footerReference w:type="default" r:id="rId12"/>
       <w:pgSz w:w="11906" w:h="16838"/>
       <w:pgMar w:top="1417" w:right="1417" w:bottom="1417" w:left="1417" w:header="708" w:footer="708" w:gutter="0"/>
       <w:cols w:space="708"/>
@@ -2319,7 +2116,7 @@
           <w:rPr>
             <w:noProof/>
           </w:rPr>
-          <w:t>6</w:t>
+          <w:t>5</w:t>
         </w:r>
         <w:r>
           <w:rPr>
@@ -6401,7 +6198,7 @@
 </file>
 
 <file path=customXml/itemProps1.xml><?xml version="1.0" encoding="utf-8"?>
-<ds:datastoreItem xmlns:ds="http://schemas.openxmlformats.org/officeDocument/2006/customXml" ds:itemID="{A051999E-64E6-4A72-A2B7-885AB3589CE9}">
+<ds:datastoreItem xmlns:ds="http://schemas.openxmlformats.org/officeDocument/2006/customXml" ds:itemID="{A1C10C89-F9FE-477B-8C99-2B7063010BED}">
   <ds:schemaRefs>
     <ds:schemaRef ds:uri="http://schemas.openxmlformats.org/officeDocument/2006/bibliography"/>
   </ds:schemaRefs>

</xml_diff>